<commit_message>
Plan van Aanpak bij Compleet
Kosten en Baten
Planning
</commit_message>
<xml_diff>
--- a/Documentatie/voetbalsensatie pva.docx
+++ b/Documentatie/voetbalsensatie pva.docx
@@ -233,7 +233,7 @@
           <w:szCs w:val="28"/>
           <w:lang w:val="en-US"/>
         </w:rPr>
-        <w:t xml:space="preserve">BPV </w:t>
+        <w:t xml:space="preserve">Plan van </w:t>
       </w:r>
       <w:proofErr w:type="spellStart"/>
       <w:r>
@@ -243,7 +243,7 @@
           <w:szCs w:val="28"/>
           <w:lang w:val="en-US"/>
         </w:rPr>
-        <w:t>verslag</w:t>
+        <w:t>Aanpak</w:t>
       </w:r>
       <w:proofErr w:type="spellEnd"/>
       <w:r>
@@ -379,6 +379,26 @@
           <w:lang w:val="en-US"/>
         </w:rPr>
         <w:t>Vermeulen</w:t>
+      </w:r>
+      <w:proofErr w:type="spellEnd"/>
+      <w:r>
+        <w:rPr>
+          <w:rFonts w:ascii="Tahoma" w:hAnsi="Tahoma" w:cs="Tahoma"/>
+          <w:sz w:val="28"/>
+          <w:szCs w:val="28"/>
+          <w:lang w:val="en-US"/>
+        </w:rPr>
+        <w:t xml:space="preserve">/Mitch </w:t>
+      </w:r>
+      <w:proofErr w:type="spellStart"/>
+      <w:r>
+        <w:rPr>
+          <w:rFonts w:ascii="Tahoma" w:hAnsi="Tahoma" w:cs="Tahoma"/>
+          <w:sz w:val="28"/>
+          <w:szCs w:val="28"/>
+          <w:lang w:val="en-US"/>
+        </w:rPr>
+        <w:t>Walravens</w:t>
       </w:r>
       <w:proofErr w:type="spellEnd"/>
       <w:r>
@@ -559,20 +579,34 @@
           <w:rFonts w:ascii="Tahoma" w:hAnsi="Tahoma" w:cs="Tahoma"/>
           <w:sz w:val="28"/>
           <w:szCs w:val="28"/>
-          <w:u w:val="single"/>
           <w:lang w:val="en-US"/>
         </w:rPr>
+        <w:t xml:space="preserve">    MW155836@edu.rocwb.nl/</w:t>
+      </w:r>
+      <w:r>
+        <w:rPr>
+          <w:rFonts w:ascii="Tahoma" w:hAnsi="Tahoma" w:cs="Tahoma"/>
+          <w:sz w:val="28"/>
+          <w:szCs w:val="28"/>
+          <w:lang w:val="en-US"/>
+        </w:rPr>
         <w:t>D193753@edu.rocwb.nl</w:t>
       </w:r>
-      <w:r>
+    </w:p>
+    <w:p>
+      <w:pPr>
+        <w:widowControl w:val="0"/>
+        <w:autoSpaceDE w:val="0"/>
+        <w:autoSpaceDN w:val="0"/>
+        <w:adjustRightInd w:val="0"/>
+        <w:ind w:firstLine="708"/>
         <w:rPr>
           <w:rFonts w:ascii="Tahoma" w:hAnsi="Tahoma" w:cs="Tahoma"/>
           <w:sz w:val="28"/>
           <w:szCs w:val="28"/>
           <w:lang w:val="en-US"/>
         </w:rPr>
-        <w:t xml:space="preserve"> </w:t>
-      </w:r>
+      </w:pPr>
       <w:r>
         <w:rPr>
           <w:rFonts w:ascii="Tahoma" w:hAnsi="Tahoma" w:cs="Tahoma"/>
@@ -629,7 +663,7 @@
           <w:lang w:val="en-US"/>
         </w:rPr>
         <w:tab/>
-        <w:t>Med 2A</w:t>
+        <w:t>MED3A</w:t>
       </w:r>
       <w:r>
         <w:rPr>
@@ -694,6 +728,15 @@
           <w:szCs w:val="28"/>
           <w:lang w:val="en-US"/>
         </w:rPr>
+        <w:t>/0683675080</w:t>
+      </w:r>
+      <w:r>
+        <w:rPr>
+          <w:rFonts w:ascii="Tahoma" w:hAnsi="Tahoma" w:cs="Tahoma"/>
+          <w:sz w:val="28"/>
+          <w:szCs w:val="28"/>
+          <w:lang w:val="en-US"/>
+        </w:rPr>
         <w:br/>
       </w:r>
       <w:proofErr w:type="spellStart"/>
@@ -743,7 +786,7 @@
           <w:lang w:val="en-US"/>
         </w:rPr>
         <w:tab/>
-        <w:t>2014-2015</w:t>
+        <w:t>2015-2016</w:t>
       </w:r>
     </w:p>
     <w:p>
@@ -852,6 +895,7 @@
           <w:lang w:val="en-US"/>
         </w:rPr>
       </w:pPr>
+      <w:proofErr w:type="spellStart"/>
       <w:r>
         <w:rPr>
           <w:rFonts w:ascii="Tahoma" w:hAnsi="Tahoma" w:cs="Tahoma"/>
@@ -860,9 +904,8 @@
           <w:szCs w:val="28"/>
           <w:lang w:val="en-US"/>
         </w:rPr>
-        <w:t>BPV-</w:t>
-      </w:r>
-      <w:proofErr w:type="spellStart"/>
+        <w:t>B</w:t>
+      </w:r>
       <w:r>
         <w:rPr>
           <w:rFonts w:ascii="Tahoma" w:hAnsi="Tahoma" w:cs="Tahoma"/>
@@ -871,7 +914,7 @@
           <w:szCs w:val="28"/>
           <w:lang w:val="en-US"/>
         </w:rPr>
-        <w:t>bedrijf</w:t>
+        <w:t>edrijf</w:t>
       </w:r>
       <w:proofErr w:type="spellEnd"/>
       <w:r>
@@ -900,7 +943,7 @@
           <w:szCs w:val="28"/>
           <w:lang w:val="en-US"/>
         </w:rPr>
-        <w:t>Tim_online</w:t>
+        <w:t>Voetbalsensat</w:t>
       </w:r>
       <w:proofErr w:type="spellEnd"/>
       <w:r>
@@ -976,6 +1019,7 @@
           <w:lang w:val="en-US"/>
         </w:rPr>
       </w:pPr>
+      <w:proofErr w:type="spellStart"/>
       <w:r>
         <w:rPr>
           <w:rFonts w:ascii="Tahoma" w:hAnsi="Tahoma" w:cs="Tahoma"/>
@@ -984,18 +1028,7 @@
           <w:szCs w:val="28"/>
           <w:lang w:val="en-US"/>
         </w:rPr>
-        <w:t>BPV-</w:t>
-      </w:r>
-      <w:proofErr w:type="spellStart"/>
-      <w:r>
-        <w:rPr>
-          <w:rFonts w:ascii="Tahoma" w:hAnsi="Tahoma" w:cs="Tahoma"/>
-          <w:b/>
-          <w:sz w:val="28"/>
-          <w:szCs w:val="28"/>
-          <w:lang w:val="en-US"/>
-        </w:rPr>
-        <w:t>begeleider</w:t>
+        <w:t>Opdrachtgever</w:t>
       </w:r>
       <w:proofErr w:type="spellEnd"/>
       <w:r>
@@ -4574,25 +4607,39 @@
           <w:sz w:val="26"/>
           <w:szCs w:val="26"/>
         </w:rPr>
-        <w:t xml:space="preserve"> gaan bouwen. Het bedrijf stuurt klanten op voetbalreis en sturen ze naar diverse landen. Het bedrijf wil een </w:t>
-      </w:r>
-      <w:proofErr w:type="spellStart"/>
-      <w:r>
-        <w:rPr>
-          <w:rFonts w:ascii="Calibri" w:hAnsi="Calibri"/>
-          <w:sz w:val="26"/>
-          <w:szCs w:val="26"/>
-        </w:rPr>
-        <w:t>app</w:t>
-      </w:r>
-      <w:proofErr w:type="spellEnd"/>
-      <w:r>
-        <w:rPr>
-          <w:rFonts w:ascii="Calibri" w:hAnsi="Calibri"/>
-          <w:sz w:val="26"/>
-          <w:szCs w:val="26"/>
-        </w:rPr>
-        <w:t xml:space="preserve"> bouwen waarbij ze informatie krijgen over Voetbalsensatie en over wat Voetbalsensatie precies doet.</w:t>
+        <w:t xml:space="preserve"> gaan bouwen. Het bedrijf stuurt klanten op voetbalreis en sturen ze naar diverse</w:t>
+      </w:r>
+      <w:r>
+        <w:rPr>
+          <w:rFonts w:ascii="Calibri" w:hAnsi="Calibri"/>
+          <w:sz w:val="26"/>
+          <w:szCs w:val="26"/>
+        </w:rPr>
+        <w:t xml:space="preserve"> landen. Het bedrijf wil een APP</w:t>
+      </w:r>
+      <w:r>
+        <w:rPr>
+          <w:rFonts w:ascii="Calibri" w:hAnsi="Calibri"/>
+          <w:sz w:val="26"/>
+          <w:szCs w:val="26"/>
+        </w:rPr>
+        <w:t xml:space="preserve"> bouwen waarbij ze informa</w:t>
+      </w:r>
+      <w:r>
+        <w:rPr>
+          <w:rFonts w:ascii="Calibri" w:hAnsi="Calibri"/>
+          <w:sz w:val="26"/>
+          <w:szCs w:val="26"/>
+        </w:rPr>
+        <w:t>tie krijgen over het bedrijf</w:t>
+      </w:r>
+      <w:r>
+        <w:rPr>
+          <w:rFonts w:ascii="Calibri" w:hAnsi="Calibri"/>
+          <w:sz w:val="26"/>
+          <w:szCs w:val="26"/>
+        </w:rPr>
+        <w:t xml:space="preserve"> en over wat Voetbalsensatie precies doet.</w:t>
       </w:r>
     </w:p>
     <w:p>
@@ -4983,36 +5030,16 @@
           <w:sz w:val="26"/>
           <w:szCs w:val="26"/>
         </w:rPr>
-        <w:t xml:space="preserve">zorgen dat er een nieuwe mobile </w:t>
-      </w:r>
-      <w:proofErr w:type="spellStart"/>
-      <w:r>
-        <w:rPr>
-          <w:rFonts w:ascii="Calibri" w:hAnsi="Calibri"/>
-          <w:sz w:val="26"/>
-          <w:szCs w:val="26"/>
-        </w:rPr>
-        <w:t>app</w:t>
-      </w:r>
-      <w:proofErr w:type="spellEnd"/>
-      <w:r>
-        <w:rPr>
-          <w:rFonts w:ascii="Calibri" w:hAnsi="Calibri"/>
-          <w:sz w:val="26"/>
-          <w:szCs w:val="26"/>
-        </w:rPr>
-        <w:t xml:space="preserve"> komt. De Mobile </w:t>
-      </w:r>
-      <w:proofErr w:type="spellStart"/>
-      <w:r>
-        <w:rPr>
-          <w:rFonts w:ascii="Calibri" w:hAnsi="Calibri"/>
-          <w:sz w:val="26"/>
-          <w:szCs w:val="26"/>
-        </w:rPr>
-        <w:t>app</w:t>
-      </w:r>
-      <w:proofErr w:type="spellEnd"/>
+        <w:t>zorgen dat er een nieuw</w:t>
+      </w:r>
+      <w:r>
+        <w:rPr>
+          <w:rFonts w:ascii="Calibri" w:hAnsi="Calibri"/>
+          <w:sz w:val="26"/>
+          <w:szCs w:val="26"/>
+        </w:rPr>
+        <w:t>e Mobile APP komt. De Mobile APP</w:t>
+      </w:r>
       <w:r>
         <w:rPr>
           <w:rFonts w:ascii="Calibri" w:hAnsi="Calibri"/>
@@ -5027,7 +5054,23 @@
           <w:sz w:val="26"/>
           <w:szCs w:val="26"/>
         </w:rPr>
-        <w:t>sprint alles beschreven functionaliteiten bevatten. Dan pad is het doel behaald.</w:t>
+        <w:t>sprint alles beschreven fun</w:t>
+      </w:r>
+      <w:r>
+        <w:rPr>
+          <w:rFonts w:ascii="Calibri" w:hAnsi="Calibri"/>
+          <w:sz w:val="26"/>
+          <w:szCs w:val="26"/>
+        </w:rPr>
+        <w:t>ctionaliteiten bevatten. Dan pas</w:t>
+      </w:r>
+      <w:r>
+        <w:rPr>
+          <w:rFonts w:ascii="Calibri" w:hAnsi="Calibri"/>
+          <w:sz w:val="26"/>
+          <w:szCs w:val="26"/>
+        </w:rPr>
+        <w:t xml:space="preserve"> is het doel behaald.</w:t>
       </w:r>
     </w:p>
     <w:p>
@@ -5104,149 +5147,177 @@
           <w:szCs w:val="26"/>
         </w:rPr>
       </w:pPr>
-      <w:bookmarkStart w:id="30" w:name="_GoBack"/>
+      <w:r>
+        <w:rPr>
+          <w:rFonts w:ascii="Calibri" w:hAnsi="Calibri"/>
+          <w:sz w:val="26"/>
+          <w:szCs w:val="26"/>
+        </w:rPr>
+        <w:t xml:space="preserve">Uiteindelijk moet er een goed werkende en Nederlandstalige Mobile APP staan die Informatie heeft met stukken tekst. De kleuren die terug moeten komen zijn de Kleuren van de </w:t>
+      </w:r>
+      <w:proofErr w:type="spellStart"/>
+      <w:r>
+        <w:rPr>
+          <w:rFonts w:ascii="Calibri" w:hAnsi="Calibri"/>
+          <w:sz w:val="26"/>
+          <w:szCs w:val="26"/>
+        </w:rPr>
+        <w:t>Huisstyl</w:t>
+      </w:r>
+      <w:proofErr w:type="spellEnd"/>
+      <w:r>
+        <w:rPr>
+          <w:rFonts w:ascii="Calibri" w:hAnsi="Calibri"/>
+          <w:sz w:val="26"/>
+          <w:szCs w:val="26"/>
+        </w:rPr>
+        <w:t xml:space="preserve"> van de website kleur blauw van Voetbalsensatie, </w:t>
+      </w:r>
+      <w:r>
+        <w:rPr>
+          <w:rFonts w:ascii="Calibri" w:hAnsi="Calibri"/>
+          <w:sz w:val="26"/>
+          <w:szCs w:val="26"/>
+        </w:rPr>
+        <w:t xml:space="preserve">goede </w:t>
+      </w:r>
+      <w:proofErr w:type="spellStart"/>
+      <w:r>
+        <w:rPr>
+          <w:rFonts w:ascii="Calibri" w:hAnsi="Calibri"/>
+          <w:sz w:val="26"/>
+          <w:szCs w:val="26"/>
+        </w:rPr>
+        <w:t>letterype</w:t>
+      </w:r>
+      <w:proofErr w:type="spellEnd"/>
+      <w:r>
+        <w:rPr>
+          <w:rFonts w:ascii="Calibri" w:hAnsi="Calibri"/>
+          <w:sz w:val="26"/>
+          <w:szCs w:val="26"/>
+        </w:rPr>
+        <w:t xml:space="preserve"> en gebruik maken van tabs die open </w:t>
+      </w:r>
+      <w:proofErr w:type="spellStart"/>
+      <w:r>
+        <w:rPr>
+          <w:rFonts w:ascii="Calibri" w:hAnsi="Calibri"/>
+          <w:sz w:val="26"/>
+          <w:szCs w:val="26"/>
+        </w:rPr>
+        <w:t>sliden</w:t>
+      </w:r>
+      <w:proofErr w:type="spellEnd"/>
+      <w:r>
+        <w:rPr>
+          <w:rFonts w:ascii="Calibri" w:hAnsi="Calibri"/>
+          <w:sz w:val="26"/>
+          <w:szCs w:val="26"/>
+        </w:rPr>
+        <w:t xml:space="preserve"> voor de informatie over het bedrijf.</w:t>
+      </w:r>
+    </w:p>
+    <w:p>
+      <w:pPr>
+        <w:rPr>
+          <w:b/>
+        </w:rPr>
+      </w:pPr>
+    </w:p>
+    <w:p>
+      <w:pPr>
+        <w:rPr>
+          <w:b/>
+        </w:rPr>
+      </w:pPr>
+    </w:p>
+    <w:p>
+      <w:pPr>
+        <w:rPr>
+          <w:b/>
+        </w:rPr>
+      </w:pPr>
+    </w:p>
+    <w:p>
+      <w:pPr>
+        <w:rPr>
+          <w:b/>
+        </w:rPr>
+      </w:pPr>
+    </w:p>
+    <w:p>
+      <w:pPr>
+        <w:rPr>
+          <w:b/>
+        </w:rPr>
+      </w:pPr>
+    </w:p>
+    <w:p>
+      <w:pPr>
+        <w:rPr>
+          <w:b/>
+        </w:rPr>
+      </w:pPr>
+    </w:p>
+    <w:p>
+      <w:pPr>
+        <w:rPr>
+          <w:b/>
+        </w:rPr>
+      </w:pPr>
+    </w:p>
+    <w:p>
+      <w:pPr>
+        <w:rPr>
+          <w:b/>
+        </w:rPr>
+      </w:pPr>
+    </w:p>
+    <w:p>
+      <w:pPr>
+        <w:rPr>
+          <w:b/>
+        </w:rPr>
+      </w:pPr>
+    </w:p>
+    <w:p>
+      <w:pPr>
+        <w:rPr>
+          <w:b/>
+        </w:rPr>
+      </w:pPr>
+    </w:p>
+    <w:p>
+      <w:pPr>
+        <w:rPr>
+          <w:rStyle w:val="Kop1Teken"/>
+        </w:rPr>
+      </w:pPr>
+    </w:p>
+    <w:p>
+      <w:pPr>
+        <w:pStyle w:val="Kop1"/>
+        <w:rPr>
+          <w:rStyle w:val="Kop1Teken"/>
+        </w:rPr>
+      </w:pPr>
+      <w:bookmarkStart w:id="30" w:name="_Toc408950589"/>
+      <w:bookmarkStart w:id="31" w:name="_Toc420678621"/>
+      <w:r>
+        <w:rPr>
+          <w:rStyle w:val="Kop1Teken"/>
+        </w:rPr>
+        <w:t xml:space="preserve">3. </w:t>
+      </w:r>
+      <w:r>
+        <w:rPr>
+          <w:rStyle w:val="Kop1Teken"/>
+        </w:rPr>
+        <w:t>Projectactiviteiten</w:t>
+      </w:r>
       <w:bookmarkEnd w:id="30"/>
-      <w:r>
-        <w:rPr>
-          <w:rFonts w:ascii="Calibri" w:hAnsi="Calibri"/>
-          <w:sz w:val="26"/>
-          <w:szCs w:val="26"/>
-        </w:rPr>
-        <w:t xml:space="preserve">Uiteindelijk moet er een goed werkende en Nederlandstalige Mobile APP staan die Informatie heeft met stukken tekst. De kleuren die terug moeten komen zijn de Kleuren van de </w:t>
-      </w:r>
-      <w:proofErr w:type="spellStart"/>
-      <w:r>
-        <w:rPr>
-          <w:rFonts w:ascii="Calibri" w:hAnsi="Calibri"/>
-          <w:sz w:val="26"/>
-          <w:szCs w:val="26"/>
-        </w:rPr>
-        <w:t>Huisstyl</w:t>
-      </w:r>
-      <w:proofErr w:type="spellEnd"/>
-      <w:r>
-        <w:rPr>
-          <w:rFonts w:ascii="Calibri" w:hAnsi="Calibri"/>
-          <w:sz w:val="26"/>
-          <w:szCs w:val="26"/>
-        </w:rPr>
-        <w:t xml:space="preserve"> van de website kleur blauw van Voetbalsensatie, </w:t>
-      </w:r>
-    </w:p>
-    <w:p>
-      <w:pPr>
-        <w:rPr>
-          <w:b/>
-        </w:rPr>
-      </w:pPr>
-    </w:p>
-    <w:p>
-      <w:pPr>
-        <w:rPr>
-          <w:b/>
-        </w:rPr>
-      </w:pPr>
-    </w:p>
-    <w:p>
-      <w:pPr>
-        <w:rPr>
-          <w:b/>
-        </w:rPr>
-      </w:pPr>
-    </w:p>
-    <w:p>
-      <w:pPr>
-        <w:rPr>
-          <w:b/>
-        </w:rPr>
-      </w:pPr>
-    </w:p>
-    <w:p>
-      <w:pPr>
-        <w:rPr>
-          <w:b/>
-        </w:rPr>
-      </w:pPr>
-    </w:p>
-    <w:p>
-      <w:pPr>
-        <w:rPr>
-          <w:b/>
-        </w:rPr>
-      </w:pPr>
-    </w:p>
-    <w:p>
-      <w:pPr>
-        <w:rPr>
-          <w:b/>
-        </w:rPr>
-      </w:pPr>
-    </w:p>
-    <w:p>
-      <w:pPr>
-        <w:rPr>
-          <w:b/>
-        </w:rPr>
-      </w:pPr>
-    </w:p>
-    <w:p>
-      <w:pPr>
-        <w:rPr>
-          <w:b/>
-        </w:rPr>
-      </w:pPr>
-    </w:p>
-    <w:p>
-      <w:pPr>
-        <w:rPr>
-          <w:b/>
-        </w:rPr>
-      </w:pPr>
-    </w:p>
-    <w:p>
-      <w:pPr>
-        <w:rPr>
-          <w:b/>
-        </w:rPr>
-      </w:pPr>
-    </w:p>
-    <w:p>
-      <w:pPr>
-        <w:rPr>
-          <w:b/>
-        </w:rPr>
-      </w:pPr>
-    </w:p>
-    <w:p>
-      <w:pPr>
-        <w:rPr>
-          <w:rStyle w:val="Kop1Teken"/>
-        </w:rPr>
-      </w:pPr>
-    </w:p>
-    <w:p>
-      <w:pPr>
-        <w:pStyle w:val="Kop1"/>
-        <w:rPr>
-          <w:rStyle w:val="Kop1Teken"/>
-        </w:rPr>
-      </w:pPr>
-      <w:bookmarkStart w:id="31" w:name="_Toc408950589"/>
-      <w:bookmarkStart w:id="32" w:name="_Toc420678621"/>
-      <w:r>
-        <w:rPr>
-          <w:rStyle w:val="Kop1Teken"/>
-        </w:rPr>
-        <w:t xml:space="preserve">3. </w:t>
-      </w:r>
-      <w:r>
-        <w:rPr>
-          <w:rStyle w:val="Kop1Teken"/>
-        </w:rPr>
-        <w:t>Projectactiviteiten</w:t>
-      </w:r>
       <w:bookmarkEnd w:id="31"/>
-      <w:bookmarkEnd w:id="32"/>
     </w:p>
     <w:p>
       <w:pPr>
@@ -5256,13 +5327,13 @@
           <w:b/>
         </w:rPr>
       </w:pPr>
-      <w:bookmarkStart w:id="33" w:name="_Toc228243146"/>
-      <w:bookmarkStart w:id="34" w:name="_Toc408950590"/>
+      <w:bookmarkStart w:id="32" w:name="_Toc228243146"/>
+      <w:bookmarkStart w:id="33" w:name="_Toc408950590"/>
       <w:r>
         <w:br/>
       </w:r>
-      <w:bookmarkStart w:id="35" w:name="_Toc420678622"/>
-      <w:bookmarkEnd w:id="33"/>
+      <w:bookmarkStart w:id="34" w:name="_Toc420678622"/>
+      <w:bookmarkEnd w:id="32"/>
       <w:r>
         <w:rPr>
           <w:rStyle w:val="Kop2Teken"/>
@@ -5270,62 +5341,62 @@
         </w:rPr>
         <w:t>3.1 Standaard</w:t>
       </w:r>
+      <w:bookmarkEnd w:id="33"/>
       <w:bookmarkEnd w:id="34"/>
+    </w:p>
+    <w:p>
+      <w:pPr>
+        <w:rPr>
+          <w:sz w:val="26"/>
+          <w:szCs w:val="26"/>
+        </w:rPr>
+      </w:pPr>
+      <w:r>
+        <w:rPr>
+          <w:sz w:val="26"/>
+          <w:szCs w:val="26"/>
+        </w:rPr>
+        <w:t>Dit zijn de activiteiten die gedaan moeten worden om het project succesvol af te ronden.</w:t>
+      </w:r>
+    </w:p>
+    <w:p>
+      <w:pPr>
+        <w:pStyle w:val="Geenafstand"/>
+        <w:rPr>
+          <w:sz w:val="26"/>
+          <w:szCs w:val="26"/>
+        </w:rPr>
+      </w:pPr>
+      <w:bookmarkStart w:id="35" w:name="_Toc228243147"/>
+      <w:bookmarkStart w:id="36" w:name="_Toc408824072"/>
+      <w:bookmarkStart w:id="37" w:name="_Toc408950591"/>
+      <w:r>
+        <w:rPr>
+          <w:sz w:val="26"/>
+          <w:szCs w:val="26"/>
+        </w:rPr>
+        <w:t>De standaardwerkzaamheden voor de website zijn:</w:t>
+      </w:r>
       <w:bookmarkEnd w:id="35"/>
-    </w:p>
-    <w:p>
-      <w:pPr>
-        <w:rPr>
-          <w:sz w:val="26"/>
-          <w:szCs w:val="26"/>
-        </w:rPr>
-      </w:pPr>
-      <w:r>
-        <w:rPr>
-          <w:sz w:val="26"/>
-          <w:szCs w:val="26"/>
-        </w:rPr>
-        <w:t>Dit zijn de activiteiten die gedaan moeten worden om het project succesvol af te ronden.</w:t>
-      </w:r>
-    </w:p>
-    <w:p>
-      <w:pPr>
-        <w:pStyle w:val="Geenafstand"/>
-        <w:rPr>
-          <w:sz w:val="26"/>
-          <w:szCs w:val="26"/>
-        </w:rPr>
-      </w:pPr>
-      <w:bookmarkStart w:id="36" w:name="_Toc228243147"/>
-      <w:bookmarkStart w:id="37" w:name="_Toc408824072"/>
-      <w:bookmarkStart w:id="38" w:name="_Toc408950591"/>
-      <w:r>
-        <w:rPr>
-          <w:sz w:val="26"/>
-          <w:szCs w:val="26"/>
-        </w:rPr>
-        <w:t>De standaardwerkzaamheden voor de website zijn:</w:t>
-      </w:r>
       <w:bookmarkEnd w:id="36"/>
       <w:bookmarkEnd w:id="37"/>
+    </w:p>
+    <w:p>
+      <w:pPr>
+        <w:pStyle w:val="Kop2"/>
+      </w:pPr>
+      <w:bookmarkStart w:id="38" w:name="_Toc228243148"/>
+      <w:bookmarkStart w:id="39" w:name="_Toc408950592"/>
+      <w:bookmarkStart w:id="40" w:name="_Toc420678623"/>
+      <w:r>
+        <w:t xml:space="preserve">3.2 </w:t>
+      </w:r>
+      <w:r>
+        <w:t>Initiatiefase</w:t>
+      </w:r>
       <w:bookmarkEnd w:id="38"/>
-    </w:p>
-    <w:p>
-      <w:pPr>
-        <w:pStyle w:val="Kop2"/>
-      </w:pPr>
-      <w:bookmarkStart w:id="39" w:name="_Toc228243148"/>
-      <w:bookmarkStart w:id="40" w:name="_Toc408950592"/>
-      <w:bookmarkStart w:id="41" w:name="_Toc420678623"/>
-      <w:r>
-        <w:t xml:space="preserve">3.2 </w:t>
-      </w:r>
-      <w:r>
-        <w:t>Initiatiefase</w:t>
-      </w:r>
       <w:bookmarkEnd w:id="39"/>
       <w:bookmarkEnd w:id="40"/>
-      <w:bookmarkEnd w:id="41"/>
     </w:p>
     <w:p>
       <w:pPr>
@@ -5526,18 +5597,18 @@
       <w:pPr>
         <w:pStyle w:val="Kop2"/>
       </w:pPr>
-      <w:bookmarkStart w:id="42" w:name="_Toc228243149"/>
-      <w:bookmarkStart w:id="43" w:name="_Toc408950593"/>
-      <w:bookmarkStart w:id="44" w:name="_Toc420678624"/>
+      <w:bookmarkStart w:id="41" w:name="_Toc228243149"/>
+      <w:bookmarkStart w:id="42" w:name="_Toc408950593"/>
+      <w:bookmarkStart w:id="43" w:name="_Toc420678624"/>
       <w:r>
         <w:t xml:space="preserve">3.3 </w:t>
       </w:r>
       <w:r>
         <w:t>Ontwerpfase</w:t>
       </w:r>
+      <w:bookmarkEnd w:id="41"/>
       <w:bookmarkEnd w:id="42"/>
       <w:bookmarkEnd w:id="43"/>
-      <w:bookmarkEnd w:id="44"/>
       <w:r>
         <w:tab/>
       </w:r>
@@ -5838,9 +5909,9 @@
           <w:rStyle w:val="Kop2Teken"/>
         </w:rPr>
       </w:pPr>
-      <w:bookmarkStart w:id="45" w:name="_Toc228243150"/>
-      <w:bookmarkStart w:id="46" w:name="_Toc408950594"/>
-      <w:bookmarkStart w:id="47" w:name="_Toc420678625"/>
+      <w:bookmarkStart w:id="44" w:name="_Toc228243150"/>
+      <w:bookmarkStart w:id="45" w:name="_Toc408950594"/>
+      <w:bookmarkStart w:id="46" w:name="_Toc420678625"/>
       <w:r>
         <w:t>3</w:t>
       </w:r>
@@ -5850,9 +5921,9 @@
         </w:rPr>
         <w:t>.4 Realisatiefase</w:t>
       </w:r>
+      <w:bookmarkEnd w:id="44"/>
       <w:bookmarkEnd w:id="45"/>
       <w:bookmarkEnd w:id="46"/>
-      <w:bookmarkEnd w:id="47"/>
     </w:p>
     <w:p>
       <w:pPr>
@@ -5928,13 +5999,13 @@
       <w:pPr>
         <w:pStyle w:val="Kop1"/>
       </w:pPr>
-      <w:bookmarkStart w:id="48" w:name="_Toc408950595"/>
-      <w:bookmarkStart w:id="49" w:name="_Toc420678626"/>
+      <w:bookmarkStart w:id="47" w:name="_Toc408950595"/>
+      <w:bookmarkStart w:id="48" w:name="_Toc420678626"/>
       <w:r>
         <w:t>4. Projectgrenzen</w:t>
       </w:r>
+      <w:bookmarkEnd w:id="47"/>
       <w:bookmarkEnd w:id="48"/>
-      <w:bookmarkEnd w:id="49"/>
     </w:p>
     <w:p>
       <w:pPr>
@@ -5954,8 +6025,8 @@
           <w:szCs w:val="26"/>
         </w:rPr>
       </w:pPr>
-      <w:bookmarkStart w:id="50" w:name="_Toc408950596"/>
-      <w:bookmarkStart w:id="51" w:name="_Toc420678627"/>
+      <w:bookmarkStart w:id="49" w:name="_Toc408950596"/>
+      <w:bookmarkStart w:id="50" w:name="_Toc420678627"/>
       <w:r>
         <w:rPr>
           <w:rStyle w:val="Kop2Teken"/>
@@ -5974,8 +6045,8 @@
         </w:rPr>
         <w:t>Projectgrenzen</w:t>
       </w:r>
+      <w:bookmarkEnd w:id="49"/>
       <w:bookmarkEnd w:id="50"/>
-      <w:bookmarkEnd w:id="51"/>
     </w:p>
     <w:p>
       <w:pPr>
@@ -6011,8 +6082,8 @@
           <w:rStyle w:val="Kop2Teken"/>
         </w:rPr>
       </w:pPr>
-      <w:bookmarkStart w:id="52" w:name="_Toc408950597"/>
-      <w:bookmarkStart w:id="53" w:name="_Toc420678628"/>
+      <w:bookmarkStart w:id="51" w:name="_Toc408950597"/>
+      <w:bookmarkStart w:id="52" w:name="_Toc420678628"/>
       <w:r>
         <w:rPr>
           <w:rStyle w:val="Kop2Teken"/>
@@ -6031,245 +6102,307 @@
         </w:rPr>
         <w:t>Bereik</w:t>
       </w:r>
+      <w:bookmarkEnd w:id="51"/>
       <w:bookmarkEnd w:id="52"/>
+    </w:p>
+    <w:p>
+      <w:pPr>
+        <w:rPr>
+          <w:rFonts w:ascii="Calibri" w:hAnsi="Calibri"/>
+          <w:sz w:val="26"/>
+          <w:szCs w:val="26"/>
+        </w:rPr>
+      </w:pPr>
+      <w:r>
+        <w:rPr>
+          <w:rFonts w:ascii="Calibri" w:hAnsi="Calibri"/>
+          <w:sz w:val="26"/>
+          <w:szCs w:val="26"/>
+        </w:rPr>
+        <w:t>De website zal in het Nederlands ge</w:t>
+      </w:r>
+      <w:r>
+        <w:rPr>
+          <w:rFonts w:ascii="Calibri" w:hAnsi="Calibri"/>
+          <w:sz w:val="26"/>
+          <w:szCs w:val="26"/>
+        </w:rPr>
+        <w:t>realiseerd worden. Tevens zal er een</w:t>
+      </w:r>
+      <w:r>
+        <w:rPr>
+          <w:rFonts w:ascii="Calibri" w:hAnsi="Calibri"/>
+          <w:sz w:val="26"/>
+          <w:szCs w:val="26"/>
+        </w:rPr>
+        <w:t xml:space="preserve"> Mobile APP </w:t>
+      </w:r>
+      <w:r>
+        <w:rPr>
+          <w:rFonts w:ascii="Calibri" w:hAnsi="Calibri"/>
+          <w:sz w:val="26"/>
+          <w:szCs w:val="26"/>
+        </w:rPr>
+        <w:t xml:space="preserve">gemaakt worden zodat </w:t>
+      </w:r>
+      <w:r>
+        <w:rPr>
+          <w:rFonts w:ascii="Calibri" w:hAnsi="Calibri"/>
+          <w:sz w:val="26"/>
+          <w:szCs w:val="26"/>
+        </w:rPr>
+        <w:t xml:space="preserve">de informatie die op de </w:t>
+      </w:r>
+      <w:proofErr w:type="gramStart"/>
+      <w:r>
+        <w:rPr>
+          <w:rFonts w:ascii="Calibri" w:hAnsi="Calibri"/>
+          <w:sz w:val="26"/>
+          <w:szCs w:val="26"/>
+        </w:rPr>
+        <w:t>website site</w:t>
+      </w:r>
+      <w:proofErr w:type="gramEnd"/>
+      <w:r>
+        <w:rPr>
+          <w:rFonts w:ascii="Calibri" w:hAnsi="Calibri"/>
+          <w:sz w:val="26"/>
+          <w:szCs w:val="26"/>
+        </w:rPr>
+        <w:t xml:space="preserve"> ook te zien is via een APP.</w:t>
+      </w:r>
+    </w:p>
+    <w:p>
+      <w:pPr>
+        <w:rPr>
+          <w:rFonts w:ascii="Calibri" w:hAnsi="Calibri"/>
+          <w:sz w:val="26"/>
+          <w:szCs w:val="26"/>
+        </w:rPr>
+      </w:pPr>
+      <w:r>
+        <w:rPr>
+          <w:rFonts w:ascii="Calibri" w:hAnsi="Calibri"/>
+          <w:sz w:val="26"/>
+          <w:szCs w:val="26"/>
+        </w:rPr>
+        <w:t>De informatie die op de website staat zal allemaal afkomstig</w:t>
+      </w:r>
+      <w:r>
+        <w:rPr>
+          <w:rFonts w:ascii="Calibri" w:hAnsi="Calibri"/>
+          <w:sz w:val="26"/>
+          <w:szCs w:val="26"/>
+        </w:rPr>
+        <w:t xml:space="preserve"> zijn van Will Walravens</w:t>
+      </w:r>
+      <w:r>
+        <w:rPr>
+          <w:rFonts w:ascii="Calibri" w:hAnsi="Calibri"/>
+          <w:sz w:val="26"/>
+          <w:szCs w:val="26"/>
+        </w:rPr>
+        <w:t>.</w:t>
+      </w:r>
+      <w:r>
+        <w:rPr>
+          <w:rFonts w:ascii="Calibri" w:hAnsi="Calibri"/>
+          <w:sz w:val="26"/>
+          <w:szCs w:val="26"/>
+        </w:rPr>
+        <w:t xml:space="preserve"> </w:t>
+      </w:r>
+      <w:r>
+        <w:rPr>
+          <w:rFonts w:ascii="Calibri" w:hAnsi="Calibri"/>
+          <w:sz w:val="26"/>
+          <w:szCs w:val="26"/>
+        </w:rPr>
+        <w:t xml:space="preserve">De </w:t>
+      </w:r>
+      <w:r>
+        <w:rPr>
+          <w:rFonts w:ascii="Calibri" w:hAnsi="Calibri"/>
+          <w:sz w:val="26"/>
+          <w:szCs w:val="26"/>
+        </w:rPr>
+        <w:t>kle</w:t>
+      </w:r>
+      <w:r>
+        <w:rPr>
+          <w:rFonts w:ascii="Calibri" w:hAnsi="Calibri"/>
+          <w:sz w:val="26"/>
+          <w:szCs w:val="26"/>
+        </w:rPr>
+        <w:t>uren die er verplicht in de Mobile APP</w:t>
+      </w:r>
+      <w:r>
+        <w:rPr>
+          <w:rFonts w:ascii="Calibri" w:hAnsi="Calibri"/>
+          <w:sz w:val="26"/>
+          <w:szCs w:val="26"/>
+        </w:rPr>
+        <w:t xml:space="preserve"> moet</w:t>
+      </w:r>
+      <w:r>
+        <w:rPr>
+          <w:rFonts w:ascii="Calibri" w:hAnsi="Calibri"/>
+          <w:sz w:val="26"/>
+          <w:szCs w:val="26"/>
+        </w:rPr>
+        <w:t>en zitten zijn blauw</w:t>
+      </w:r>
+      <w:r>
+        <w:rPr>
+          <w:rFonts w:ascii="Calibri" w:hAnsi="Calibri"/>
+          <w:sz w:val="26"/>
+          <w:szCs w:val="26"/>
+        </w:rPr>
+        <w:t xml:space="preserve">, wit en oranje. </w:t>
+      </w:r>
+      <w:r>
+        <w:rPr>
+          <w:rFonts w:ascii="Calibri" w:hAnsi="Calibri"/>
+          <w:sz w:val="26"/>
+          <w:szCs w:val="26"/>
+        </w:rPr>
+        <w:t>Heel dit projec</w:t>
+      </w:r>
+      <w:r>
+        <w:rPr>
+          <w:rFonts w:ascii="Calibri" w:hAnsi="Calibri"/>
+          <w:sz w:val="26"/>
+          <w:szCs w:val="26"/>
+        </w:rPr>
+        <w:t xml:space="preserve">t </w:t>
+      </w:r>
+      <w:proofErr w:type="gramStart"/>
+      <w:r>
+        <w:rPr>
+          <w:rFonts w:ascii="Calibri" w:hAnsi="Calibri"/>
+          <w:sz w:val="26"/>
+          <w:szCs w:val="26"/>
+        </w:rPr>
+        <w:t>word</w:t>
+      </w:r>
+      <w:proofErr w:type="gramEnd"/>
+      <w:r>
+        <w:rPr>
+          <w:rFonts w:ascii="Calibri" w:hAnsi="Calibri"/>
+          <w:sz w:val="26"/>
+          <w:szCs w:val="26"/>
+        </w:rPr>
+        <w:t xml:space="preserve"> gere</w:t>
+      </w:r>
+      <w:r>
+        <w:rPr>
+          <w:rFonts w:ascii="Calibri" w:hAnsi="Calibri"/>
+          <w:sz w:val="26"/>
+          <w:szCs w:val="26"/>
+        </w:rPr>
+        <w:t xml:space="preserve">aliseerd door enkel 2 </w:t>
+      </w:r>
+      <w:proofErr w:type="spellStart"/>
+      <w:r>
+        <w:rPr>
+          <w:rFonts w:ascii="Calibri" w:hAnsi="Calibri"/>
+          <w:sz w:val="26"/>
+          <w:szCs w:val="26"/>
+        </w:rPr>
+        <w:t>developer</w:t>
+      </w:r>
+      <w:proofErr w:type="spellEnd"/>
+      <w:r>
+        <w:rPr>
+          <w:rFonts w:ascii="Calibri" w:hAnsi="Calibri"/>
+          <w:sz w:val="26"/>
+          <w:szCs w:val="26"/>
+        </w:rPr>
+        <w:t xml:space="preserve">. </w:t>
+      </w:r>
+      <w:r>
+        <w:rPr>
+          <w:rFonts w:ascii="Calibri" w:hAnsi="Calibri"/>
+          <w:sz w:val="26"/>
+          <w:szCs w:val="26"/>
+        </w:rPr>
+        <w:t>Bij vragen of benodigde</w:t>
+      </w:r>
+      <w:r>
+        <w:rPr>
+          <w:rFonts w:ascii="Calibri" w:hAnsi="Calibri"/>
+          <w:sz w:val="26"/>
+          <w:szCs w:val="26"/>
+        </w:rPr>
+        <w:t xml:space="preserve"> hulp kunnen we terecht bij onze leraren Piet van Steen</w:t>
+      </w:r>
+      <w:r>
+        <w:rPr>
+          <w:rFonts w:ascii="Calibri" w:hAnsi="Calibri"/>
+          <w:sz w:val="26"/>
+          <w:szCs w:val="26"/>
+        </w:rPr>
+        <w:t xml:space="preserve"> of </w:t>
+      </w:r>
+      <w:proofErr w:type="spellStart"/>
+      <w:r>
+        <w:rPr>
+          <w:rFonts w:ascii="Calibri" w:hAnsi="Calibri"/>
+          <w:sz w:val="26"/>
+          <w:szCs w:val="26"/>
+        </w:rPr>
+        <w:t>Fedde</w:t>
+      </w:r>
+      <w:proofErr w:type="spellEnd"/>
+      <w:r>
+        <w:rPr>
+          <w:rFonts w:ascii="Calibri" w:hAnsi="Calibri"/>
+          <w:sz w:val="26"/>
+          <w:szCs w:val="26"/>
+        </w:rPr>
+        <w:t xml:space="preserve"> van </w:t>
+      </w:r>
+      <w:proofErr w:type="spellStart"/>
+      <w:r>
+        <w:rPr>
+          <w:rFonts w:ascii="Calibri" w:hAnsi="Calibri"/>
+          <w:sz w:val="26"/>
+          <w:szCs w:val="26"/>
+        </w:rPr>
+        <w:t>Gils</w:t>
+      </w:r>
+      <w:proofErr w:type="spellEnd"/>
+    </w:p>
+    <w:p>
+      <w:pPr>
+        <w:rPr>
+          <w:rStyle w:val="Kop2Teken"/>
+        </w:rPr>
+      </w:pPr>
+    </w:p>
+    <w:p>
+      <w:bookmarkStart w:id="53" w:name="_Toc408950598"/>
+      <w:bookmarkStart w:id="54" w:name="_Toc420678629"/>
+      <w:r>
+        <w:rPr>
+          <w:rStyle w:val="Kop2Teken"/>
+        </w:rPr>
+        <w:t>4.3</w:t>
+      </w:r>
+      <w:r>
+        <w:rPr>
+          <w:rStyle w:val="Kop2Teken"/>
+        </w:rPr>
+        <w:t xml:space="preserve"> </w:t>
+      </w:r>
+      <w:r>
+        <w:rPr>
+          <w:rStyle w:val="Kop2Teken"/>
+        </w:rPr>
+        <w:t>Randvoorwaarden &amp; beperkingen</w:t>
+      </w:r>
       <w:bookmarkEnd w:id="53"/>
-    </w:p>
-    <w:p>
-      <w:pPr>
-        <w:rPr>
-          <w:rFonts w:ascii="Calibri" w:hAnsi="Calibri"/>
-          <w:sz w:val="26"/>
-          <w:szCs w:val="26"/>
-        </w:rPr>
-      </w:pPr>
-      <w:r>
-        <w:rPr>
-          <w:rFonts w:ascii="Calibri" w:hAnsi="Calibri"/>
-          <w:sz w:val="26"/>
-          <w:szCs w:val="26"/>
-        </w:rPr>
-        <w:t xml:space="preserve">De website zal in het Nederlands gerealiseerd worden. Tevens zal de website </w:t>
-      </w:r>
-      <w:proofErr w:type="spellStart"/>
-      <w:r>
-        <w:rPr>
-          <w:rFonts w:ascii="Calibri" w:hAnsi="Calibri"/>
-          <w:sz w:val="26"/>
-          <w:szCs w:val="26"/>
-        </w:rPr>
-        <w:t>responive</w:t>
-      </w:r>
-      <w:proofErr w:type="spellEnd"/>
-      <w:r>
-        <w:rPr>
-          <w:rFonts w:ascii="Calibri" w:hAnsi="Calibri"/>
-          <w:sz w:val="26"/>
-          <w:szCs w:val="26"/>
-        </w:rPr>
-        <w:t xml:space="preserve"> gemaakt worden zodat de weergave op elk beeldscherm goed is. </w:t>
-      </w:r>
-    </w:p>
-    <w:p>
-      <w:pPr>
-        <w:rPr>
-          <w:rFonts w:ascii="Calibri" w:hAnsi="Calibri"/>
-          <w:sz w:val="26"/>
-          <w:szCs w:val="26"/>
-        </w:rPr>
-      </w:pPr>
-      <w:r>
-        <w:rPr>
-          <w:rFonts w:ascii="Calibri" w:hAnsi="Calibri"/>
-          <w:sz w:val="26"/>
-          <w:szCs w:val="26"/>
-        </w:rPr>
-        <w:t xml:space="preserve">De informatie die op de website staat zal allemaal afkomstig zijn van </w:t>
-      </w:r>
-      <w:r>
-        <w:rPr>
-          <w:rFonts w:ascii="Calibri" w:hAnsi="Calibri"/>
-          <w:sz w:val="26"/>
-          <w:szCs w:val="26"/>
-        </w:rPr>
-        <w:t xml:space="preserve">de oude </w:t>
-      </w:r>
-      <w:proofErr w:type="spellStart"/>
-      <w:r>
-        <w:rPr>
-          <w:rFonts w:ascii="Calibri" w:hAnsi="Calibri"/>
-          <w:sz w:val="26"/>
-          <w:szCs w:val="26"/>
-        </w:rPr>
-        <w:t>Luctor</w:t>
-      </w:r>
-      <w:proofErr w:type="spellEnd"/>
-      <w:r>
-        <w:rPr>
-          <w:rFonts w:ascii="Calibri" w:hAnsi="Calibri"/>
-          <w:sz w:val="26"/>
-          <w:szCs w:val="26"/>
-        </w:rPr>
-        <w:t xml:space="preserve"> website en van Kees </w:t>
-      </w:r>
-      <w:proofErr w:type="spellStart"/>
-      <w:r>
-        <w:rPr>
-          <w:rFonts w:ascii="Calibri" w:hAnsi="Calibri"/>
-          <w:sz w:val="26"/>
-          <w:szCs w:val="26"/>
-        </w:rPr>
-        <w:t>Zorge</w:t>
-      </w:r>
-      <w:proofErr w:type="spellEnd"/>
-      <w:r>
-        <w:rPr>
-          <w:rFonts w:ascii="Calibri" w:hAnsi="Calibri"/>
-          <w:sz w:val="26"/>
-          <w:szCs w:val="26"/>
-        </w:rPr>
-        <w:t>.</w:t>
-      </w:r>
-      <w:r>
-        <w:rPr>
-          <w:rFonts w:ascii="Calibri" w:hAnsi="Calibri"/>
-          <w:sz w:val="26"/>
-          <w:szCs w:val="26"/>
-        </w:rPr>
-        <w:t xml:space="preserve"> </w:t>
-      </w:r>
-      <w:proofErr w:type="gramStart"/>
-      <w:r>
-        <w:rPr>
-          <w:rFonts w:ascii="Calibri" w:hAnsi="Calibri"/>
-          <w:sz w:val="26"/>
-          <w:szCs w:val="26"/>
-        </w:rPr>
-        <w:t xml:space="preserve">De </w:t>
-      </w:r>
-      <w:r>
-        <w:rPr>
-          <w:rFonts w:ascii="Calibri" w:hAnsi="Calibri"/>
-          <w:sz w:val="26"/>
-          <w:szCs w:val="26"/>
-        </w:rPr>
-        <w:t xml:space="preserve"> kleuren</w:t>
-      </w:r>
-      <w:proofErr w:type="gramEnd"/>
-      <w:r>
-        <w:rPr>
-          <w:rFonts w:ascii="Calibri" w:hAnsi="Calibri"/>
-          <w:sz w:val="26"/>
-          <w:szCs w:val="26"/>
-        </w:rPr>
-        <w:t xml:space="preserve"> die er verplicht in de site moet</w:t>
-      </w:r>
-      <w:r>
-        <w:rPr>
-          <w:rFonts w:ascii="Calibri" w:hAnsi="Calibri"/>
-          <w:sz w:val="26"/>
-          <w:szCs w:val="26"/>
-        </w:rPr>
-        <w:t xml:space="preserve">en zitten zijn zwart, wit en oranje. </w:t>
-      </w:r>
-      <w:r>
-        <w:rPr>
-          <w:rFonts w:ascii="Calibri" w:hAnsi="Calibri"/>
-          <w:sz w:val="26"/>
-          <w:szCs w:val="26"/>
-        </w:rPr>
-        <w:t>Heel dit projec</w:t>
-      </w:r>
-      <w:r>
-        <w:rPr>
-          <w:rFonts w:ascii="Calibri" w:hAnsi="Calibri"/>
-          <w:sz w:val="26"/>
-          <w:szCs w:val="26"/>
-        </w:rPr>
-        <w:t xml:space="preserve">t </w:t>
-      </w:r>
-      <w:proofErr w:type="gramStart"/>
-      <w:r>
-        <w:rPr>
-          <w:rFonts w:ascii="Calibri" w:hAnsi="Calibri"/>
-          <w:sz w:val="26"/>
-          <w:szCs w:val="26"/>
-        </w:rPr>
-        <w:t>word</w:t>
-      </w:r>
-      <w:proofErr w:type="gramEnd"/>
-      <w:r>
-        <w:rPr>
-          <w:rFonts w:ascii="Calibri" w:hAnsi="Calibri"/>
-          <w:sz w:val="26"/>
-          <w:szCs w:val="26"/>
-        </w:rPr>
-        <w:t xml:space="preserve"> gerealiseerd door enkel 2 stagiaires</w:t>
-      </w:r>
-      <w:r>
-        <w:rPr>
-          <w:rFonts w:ascii="Calibri" w:hAnsi="Calibri"/>
-          <w:sz w:val="26"/>
-          <w:szCs w:val="26"/>
-        </w:rPr>
-        <w:t xml:space="preserve">. </w:t>
-      </w:r>
-      <w:r>
-        <w:rPr>
-          <w:rFonts w:ascii="Calibri" w:hAnsi="Calibri"/>
-          <w:sz w:val="26"/>
-          <w:szCs w:val="26"/>
-        </w:rPr>
-        <w:t xml:space="preserve">Bij vragen of benodigde hulp kunnen we terecht bij Kees of de codeurs van </w:t>
-      </w:r>
-      <w:proofErr w:type="spellStart"/>
-      <w:r>
-        <w:rPr>
-          <w:rFonts w:ascii="Calibri" w:hAnsi="Calibri"/>
-          <w:sz w:val="26"/>
-          <w:szCs w:val="26"/>
-        </w:rPr>
-        <w:t>Tim_Online</w:t>
-      </w:r>
-      <w:proofErr w:type="spellEnd"/>
-      <w:r>
-        <w:rPr>
-          <w:rFonts w:ascii="Calibri" w:hAnsi="Calibri"/>
-          <w:sz w:val="26"/>
-          <w:szCs w:val="26"/>
-        </w:rPr>
-        <w:t>.</w:t>
-      </w:r>
-    </w:p>
-    <w:p>
-      <w:pPr>
-        <w:rPr>
-          <w:rStyle w:val="Kop2Teken"/>
-        </w:rPr>
-      </w:pPr>
-    </w:p>
-    <w:p>
-      <w:bookmarkStart w:id="54" w:name="_Toc408950598"/>
-      <w:bookmarkStart w:id="55" w:name="_Toc420678629"/>
-      <w:r>
-        <w:rPr>
-          <w:rStyle w:val="Kop2Teken"/>
-        </w:rPr>
-        <w:t>4.3</w:t>
-      </w:r>
-      <w:r>
-        <w:rPr>
-          <w:rStyle w:val="Kop2Teken"/>
-        </w:rPr>
-        <w:t xml:space="preserve"> </w:t>
-      </w:r>
-      <w:r>
-        <w:rPr>
-          <w:rStyle w:val="Kop2Teken"/>
-        </w:rPr>
-        <w:t>Randvoorwaarden &amp; beperkingen</w:t>
-      </w:r>
       <w:bookmarkEnd w:id="54"/>
-      <w:bookmarkEnd w:id="55"/>
     </w:p>
     <w:p>
       <w:pPr>
@@ -6336,7 +6469,7 @@
           <w:szCs w:val="22"/>
         </w:rPr>
       </w:pPr>
-      <w:bookmarkStart w:id="56" w:name="_Toc359433221"/>
+      <w:bookmarkStart w:id="55" w:name="_Toc359433221"/>
     </w:p>
     <w:p>
       <w:pPr>
@@ -6352,21 +6485,22 @@
       <w:pPr>
         <w:pStyle w:val="Kop1"/>
       </w:pPr>
-      <w:bookmarkStart w:id="57" w:name="_Toc408950599"/>
-      <w:bookmarkStart w:id="58" w:name="_Toc420678630"/>
-      <w:r>
+      <w:bookmarkStart w:id="56" w:name="_Toc408950599"/>
+      <w:bookmarkStart w:id="57" w:name="_Toc420678630"/>
+      <w:r>
+        <w:lastRenderedPageBreak/>
         <w:t>5</w:t>
       </w:r>
       <w:r>
         <w:t xml:space="preserve">. </w:t>
       </w:r>
-      <w:bookmarkStart w:id="59" w:name="_Toc359433224"/>
+      <w:bookmarkStart w:id="58" w:name="_Toc359433224"/>
+      <w:bookmarkEnd w:id="55"/>
+      <w:r>
+        <w:t>Tussenresultaten</w:t>
+      </w:r>
       <w:bookmarkEnd w:id="56"/>
-      <w:r>
-        <w:t>Tussenresultaten</w:t>
-      </w:r>
       <w:bookmarkEnd w:id="57"/>
-      <w:bookmarkEnd w:id="58"/>
     </w:p>
     <w:p>
       <w:pPr>
@@ -6390,7 +6524,6 @@
           <w:sz w:val="26"/>
           <w:szCs w:val="26"/>
         </w:rPr>
-        <w:lastRenderedPageBreak/>
         <w:t>De projectleider voert een aantal activiteiten uit. Hierbij ontstaan allerlei tussenresul</w:t>
       </w:r>
       <w:r>
@@ -6424,18 +6557,97 @@
       <w:pPr>
         <w:pStyle w:val="Kop2"/>
       </w:pPr>
-      <w:bookmarkStart w:id="60" w:name="_Toc400626966"/>
-      <w:bookmarkStart w:id="61" w:name="_Toc408950600"/>
-      <w:bookmarkStart w:id="62" w:name="_Toc420678631"/>
+      <w:bookmarkStart w:id="59" w:name="_Toc400626966"/>
+      <w:bookmarkStart w:id="60" w:name="_Toc408950600"/>
+      <w:bookmarkStart w:id="61" w:name="_Toc420678631"/>
       <w:r>
         <w:t xml:space="preserve">5.1 </w:t>
       </w:r>
+      <w:bookmarkEnd w:id="59"/>
+      <w:r>
+        <w:t>Leerofferte</w:t>
+      </w:r>
       <w:bookmarkEnd w:id="60"/>
-      <w:r>
-        <w:t>Leerofferte</w:t>
-      </w:r>
       <w:bookmarkEnd w:id="61"/>
+    </w:p>
+    <w:p>
+      <w:pPr>
+        <w:pStyle w:val="Geenafstand"/>
+      </w:pPr>
+    </w:p>
+    <w:p>
+      <w:pPr>
+        <w:spacing w:before="240" w:after="120"/>
+        <w:rPr>
+          <w:rFonts w:ascii="Calibri" w:hAnsi="Calibri"/>
+          <w:sz w:val="26"/>
+          <w:szCs w:val="26"/>
+        </w:rPr>
+      </w:pPr>
+      <w:r>
+        <w:rPr>
+          <w:rFonts w:ascii="Calibri" w:hAnsi="Calibri"/>
+          <w:sz w:val="26"/>
+          <w:szCs w:val="26"/>
+        </w:rPr>
+        <w:t xml:space="preserve">De Leerofferte beschrijft de klant, het uitvoerend bedrijf en de organisatie hier van, de vraag van de klant, de gevonden oplossing, </w:t>
+      </w:r>
+      <w:proofErr w:type="gramStart"/>
+      <w:r>
+        <w:rPr>
+          <w:rFonts w:ascii="Calibri" w:hAnsi="Calibri"/>
+          <w:sz w:val="26"/>
+          <w:szCs w:val="26"/>
+        </w:rPr>
+        <w:t>examendoelen,  kosten</w:t>
+      </w:r>
+      <w:proofErr w:type="gramEnd"/>
+      <w:r>
+        <w:rPr>
+          <w:rFonts w:ascii="Calibri" w:hAnsi="Calibri"/>
+          <w:sz w:val="26"/>
+          <w:szCs w:val="26"/>
+        </w:rPr>
+        <w:t xml:space="preserve"> en een globale planning.</w:t>
+      </w:r>
+    </w:p>
+    <w:p>
+      <w:pPr>
+        <w:pStyle w:val="Geenafstand"/>
+        <w:rPr>
+          <w:rFonts w:ascii="Calibri" w:hAnsi="Calibri"/>
+          <w:sz w:val="26"/>
+          <w:szCs w:val="26"/>
+        </w:rPr>
+      </w:pPr>
+    </w:p>
+    <w:p>
+      <w:pPr>
+        <w:pStyle w:val="Geenafstand"/>
+      </w:pPr>
+    </w:p>
+    <w:p>
+      <w:pPr>
+        <w:pStyle w:val="Kop2"/>
+      </w:pPr>
+      <w:bookmarkStart w:id="62" w:name="_Toc400626967"/>
+      <w:bookmarkStart w:id="63" w:name="_Toc408950601"/>
+      <w:bookmarkStart w:id="64" w:name="_Toc420678632"/>
+      <w:r>
+        <w:t>5</w:t>
+      </w:r>
+      <w:r>
+        <w:t xml:space="preserve">.2 </w:t>
+      </w:r>
       <w:bookmarkEnd w:id="62"/>
+      <w:r>
+        <w:t>Plan van Aanpak</w:t>
+      </w:r>
+      <w:bookmarkEnd w:id="63"/>
+      <w:bookmarkEnd w:id="64"/>
+      <w:r>
+        <w:t xml:space="preserve"> </w:t>
+      </w:r>
     </w:p>
     <w:p>
       <w:pPr>
@@ -6444,42 +6656,6 @@
     </w:p>
     <w:p>
       <w:pPr>
-        <w:spacing w:before="240" w:after="120"/>
-        <w:rPr>
-          <w:rFonts w:ascii="Calibri" w:hAnsi="Calibri"/>
-          <w:sz w:val="26"/>
-          <w:szCs w:val="26"/>
-        </w:rPr>
-      </w:pPr>
-      <w:r>
-        <w:rPr>
-          <w:rFonts w:ascii="Calibri" w:hAnsi="Calibri"/>
-          <w:sz w:val="26"/>
-          <w:szCs w:val="26"/>
-        </w:rPr>
-        <w:t xml:space="preserve">De Leerofferte beschrijft de klant, het uitvoerend bedrijf en de organisatie hier van, de vraag van de klant, de gevonden oplossing, </w:t>
-      </w:r>
-      <w:proofErr w:type="gramStart"/>
-      <w:r>
-        <w:rPr>
-          <w:rFonts w:ascii="Calibri" w:hAnsi="Calibri"/>
-          <w:sz w:val="26"/>
-          <w:szCs w:val="26"/>
-        </w:rPr>
-        <w:t>examendoelen,  kosten</w:t>
-      </w:r>
-      <w:proofErr w:type="gramEnd"/>
-      <w:r>
-        <w:rPr>
-          <w:rFonts w:ascii="Calibri" w:hAnsi="Calibri"/>
-          <w:sz w:val="26"/>
-          <w:szCs w:val="26"/>
-        </w:rPr>
-        <w:t xml:space="preserve"> en een globale planning.</w:t>
-      </w:r>
-    </w:p>
-    <w:p>
-      <w:pPr>
         <w:pStyle w:val="Geenafstand"/>
         <w:rPr>
           <w:rFonts w:ascii="Calibri" w:hAnsi="Calibri"/>
@@ -6487,6 +6663,14 @@
           <w:szCs w:val="26"/>
         </w:rPr>
       </w:pPr>
+      <w:r>
+        <w:rPr>
+          <w:rFonts w:ascii="Calibri" w:hAnsi="Calibri"/>
+          <w:sz w:val="26"/>
+          <w:szCs w:val="26"/>
+        </w:rPr>
+        <w:t>Het plan van aanpak beschrijft de informatie van de leerofferte in detail.</w:t>
+      </w:r>
     </w:p>
     <w:p>
       <w:pPr>
@@ -6495,23 +6679,26 @@
     </w:p>
     <w:p>
       <w:pPr>
+        <w:pStyle w:val="Geenafstand"/>
+      </w:pPr>
+    </w:p>
+    <w:p>
+      <w:pPr>
         <w:pStyle w:val="Kop2"/>
       </w:pPr>
-      <w:bookmarkStart w:id="63" w:name="_Toc400626967"/>
-      <w:bookmarkStart w:id="64" w:name="_Toc408950601"/>
-      <w:bookmarkStart w:id="65" w:name="_Toc420678632"/>
-      <w:r>
-        <w:t>5</w:t>
-      </w:r>
-      <w:r>
-        <w:t xml:space="preserve">.2 </w:t>
-      </w:r>
-      <w:bookmarkEnd w:id="63"/>
-      <w:r>
-        <w:t>Plan van Aanpak</w:t>
-      </w:r>
-      <w:bookmarkEnd w:id="64"/>
+      <w:bookmarkStart w:id="65" w:name="_Toc408950602"/>
+      <w:bookmarkStart w:id="66" w:name="_Toc420678633"/>
+      <w:r>
+        <w:t>5.3</w:t>
+      </w:r>
+      <w:r>
+        <w:t xml:space="preserve"> </w:t>
+      </w:r>
+      <w:r>
+        <w:t>Concepten</w:t>
+      </w:r>
       <w:bookmarkEnd w:id="65"/>
+      <w:bookmarkEnd w:id="66"/>
       <w:r>
         <w:t xml:space="preserve"> </w:t>
       </w:r>
@@ -6533,10 +6720,12 @@
       <w:r>
         <w:rPr>
           <w:rFonts w:ascii="Calibri" w:hAnsi="Calibri"/>
-          <w:sz w:val="26"/>
-          <w:szCs w:val="26"/>
-        </w:rPr>
-        <w:t>Het plan van aanpak beschrijft de informatie van de leerofferte in detail.</w:t>
+          <w:color w:val="222233"/>
+          <w:sz w:val="26"/>
+          <w:szCs w:val="26"/>
+          <w:shd w:val="clear" w:color="auto" w:fill="FFFFFF"/>
+        </w:rPr>
+        <w:t>Ruwe formuleringen van de website. Het betreft dus geen definitieve versies, maar versies die nog afgewezen kunnen worden dan wel nog herschreven, geredigeerd, goedgekeurd of aangenomen dienen te worden</w:t>
       </w:r>
     </w:p>
     <w:p>
@@ -6546,73 +6735,17 @@
     </w:p>
     <w:p>
       <w:pPr>
-        <w:pStyle w:val="Geenafstand"/>
-      </w:pPr>
-    </w:p>
-    <w:p>
-      <w:pPr>
         <w:pStyle w:val="Kop2"/>
       </w:pPr>
-      <w:bookmarkStart w:id="66" w:name="_Toc408950602"/>
-      <w:bookmarkStart w:id="67" w:name="_Toc420678633"/>
-      <w:r>
-        <w:t>5.3</w:t>
-      </w:r>
-      <w:r>
-        <w:t xml:space="preserve"> </w:t>
-      </w:r>
-      <w:r>
-        <w:t>Concepten</w:t>
-      </w:r>
-      <w:bookmarkEnd w:id="66"/>
+      <w:bookmarkStart w:id="67" w:name="_Toc408950604"/>
+      <w:bookmarkStart w:id="68" w:name="_Toc420678634"/>
+      <w:bookmarkStart w:id="69" w:name="_Toc400626968"/>
+      <w:bookmarkStart w:id="70" w:name="_Toc408950603"/>
+      <w:r>
+        <w:t>5.3 Functioneel Ontwerp</w:t>
+      </w:r>
       <w:bookmarkEnd w:id="67"/>
-      <w:r>
-        <w:t xml:space="preserve"> </w:t>
-      </w:r>
-    </w:p>
-    <w:p>
-      <w:pPr>
-        <w:pStyle w:val="Geenafstand"/>
-      </w:pPr>
-    </w:p>
-    <w:p>
-      <w:pPr>
-        <w:pStyle w:val="Geenafstand"/>
-        <w:rPr>
-          <w:rFonts w:ascii="Calibri" w:hAnsi="Calibri"/>
-          <w:sz w:val="26"/>
-          <w:szCs w:val="26"/>
-        </w:rPr>
-      </w:pPr>
-      <w:r>
-        <w:rPr>
-          <w:rFonts w:ascii="Calibri" w:hAnsi="Calibri"/>
-          <w:color w:val="222233"/>
-          <w:sz w:val="26"/>
-          <w:szCs w:val="26"/>
-          <w:shd w:val="clear" w:color="auto" w:fill="FFFFFF"/>
-        </w:rPr>
-        <w:t>Ruwe formuleringen van de website. Het betreft dus geen definitieve versies, maar versies die nog afgewezen kunnen worden dan wel nog herschreven, geredigeerd, goedgekeurd of aangenomen dienen te worden</w:t>
-      </w:r>
-    </w:p>
-    <w:p>
-      <w:pPr>
-        <w:pStyle w:val="Geenafstand"/>
-      </w:pPr>
-    </w:p>
-    <w:p>
-      <w:pPr>
-        <w:pStyle w:val="Kop2"/>
-      </w:pPr>
-      <w:bookmarkStart w:id="68" w:name="_Toc408950604"/>
-      <w:bookmarkStart w:id="69" w:name="_Toc420678634"/>
-      <w:bookmarkStart w:id="70" w:name="_Toc400626968"/>
-      <w:bookmarkStart w:id="71" w:name="_Toc408950603"/>
-      <w:r>
-        <w:t>5.3 Functioneel Ontwerp</w:t>
-      </w:r>
       <w:bookmarkEnd w:id="68"/>
-      <w:bookmarkEnd w:id="69"/>
     </w:p>
     <w:p>
       <w:pPr>
@@ -6648,16 +6781,86 @@
       <w:pPr>
         <w:pStyle w:val="Kop2"/>
       </w:pPr>
-      <w:bookmarkStart w:id="72" w:name="_Toc420678635"/>
+      <w:bookmarkStart w:id="71" w:name="_Toc420678635"/>
+    </w:p>
+    <w:p>
+      <w:pPr>
+        <w:pStyle w:val="Kop2"/>
+      </w:pPr>
+    </w:p>
+    <w:p>
+      <w:pPr>
+        <w:pStyle w:val="Kop2"/>
+      </w:pPr>
       <w:r>
         <w:t xml:space="preserve">5.4 </w:t>
       </w:r>
+      <w:bookmarkEnd w:id="69"/>
+      <w:r>
+        <w:t>Technisch Ontwerp</w:t>
+      </w:r>
       <w:bookmarkEnd w:id="70"/>
-      <w:r>
-        <w:t>Technisch Ontwerp</w:t>
-      </w:r>
       <w:bookmarkEnd w:id="71"/>
+    </w:p>
+    <w:p>
+      <w:pPr>
+        <w:pStyle w:val="Geenafstand"/>
+      </w:pPr>
+    </w:p>
+    <w:p>
+      <w:pPr>
+        <w:spacing w:before="240" w:after="120"/>
+        <w:rPr>
+          <w:rFonts w:ascii="Calibri" w:hAnsi="Calibri"/>
+          <w:sz w:val="26"/>
+          <w:szCs w:val="26"/>
+        </w:rPr>
+      </w:pPr>
+      <w:r>
+        <w:rPr>
+          <w:rFonts w:ascii="Calibri" w:hAnsi="Calibri"/>
+          <w:sz w:val="26"/>
+          <w:szCs w:val="26"/>
+        </w:rPr>
+        <w:t>Het technisch ontwerp werkt de vraag van de klant uit. Hier st</w:t>
+      </w:r>
+      <w:r>
+        <w:rPr>
+          <w:rFonts w:ascii="Calibri" w:hAnsi="Calibri"/>
+          <w:sz w:val="26"/>
+          <w:szCs w:val="26"/>
+        </w:rPr>
+        <w:t>aat de structuur van de pagina in de Mobile APP in, Het ontwerp van de pagina en de datastructuur</w:t>
+      </w:r>
+      <w:r>
+        <w:rPr>
+          <w:rFonts w:ascii="Calibri" w:hAnsi="Calibri"/>
+          <w:sz w:val="26"/>
+          <w:szCs w:val="26"/>
+        </w:rPr>
+        <w:t>. Het Technisch Ontwerp en het Functioneel Ontwerp zullen in 1 document staan.</w:t>
+      </w:r>
+    </w:p>
+    <w:p/>
+    <w:p>
+      <w:pPr>
+        <w:pStyle w:val="Geenafstand"/>
+      </w:pPr>
+    </w:p>
+    <w:p>
+      <w:pPr>
+        <w:pStyle w:val="Kop2"/>
+      </w:pPr>
+      <w:bookmarkStart w:id="72" w:name="_Toc408950605"/>
+      <w:bookmarkStart w:id="73" w:name="_Toc420678636"/>
+      <w:r>
+        <w:t xml:space="preserve">5.5 Gerealiseerde </w:t>
+      </w:r>
       <w:bookmarkEnd w:id="72"/>
+      <w:bookmarkEnd w:id="73"/>
+      <w:r>
+        <w:t>Mobile APP</w:t>
+      </w:r>
     </w:p>
     <w:p>
       <w:pPr>
@@ -6666,69 +6869,35 @@
     </w:p>
     <w:p>
       <w:pPr>
-        <w:spacing w:before="240" w:after="120"/>
-        <w:rPr>
-          <w:rFonts w:ascii="Calibri" w:hAnsi="Calibri"/>
-          <w:sz w:val="26"/>
-          <w:szCs w:val="26"/>
-        </w:rPr>
-      </w:pPr>
-      <w:r>
-        <w:rPr>
-          <w:rFonts w:ascii="Calibri" w:hAnsi="Calibri"/>
-          <w:sz w:val="26"/>
-          <w:szCs w:val="26"/>
-        </w:rPr>
-        <w:t xml:space="preserve">Het technisch ontwerp werkt de vraag van de klant uit. Hier staat de structuur van de pagina's in, de ontwerpen van de pagina's, de datastructuur en uitleg over de </w:t>
-      </w:r>
-      <w:r>
-        <w:rPr>
-          <w:rFonts w:ascii="Calibri" w:hAnsi="Calibri"/>
-          <w:sz w:val="26"/>
-          <w:szCs w:val="26"/>
-        </w:rPr>
-        <w:lastRenderedPageBreak/>
-        <w:t>connectie met de app. Het Technisch Ontwerp en het Functioneel Ontwerp zullen in 1 document staan.</w:t>
-      </w:r>
-    </w:p>
-    <w:p/>
-    <w:p>
-      <w:pPr>
-        <w:pStyle w:val="Geenafstand"/>
-      </w:pPr>
-    </w:p>
-    <w:p>
-      <w:pPr>
-        <w:pStyle w:val="Kop2"/>
-      </w:pPr>
-      <w:bookmarkStart w:id="73" w:name="_Toc408950605"/>
-      <w:bookmarkStart w:id="74" w:name="_Toc420678636"/>
-      <w:r>
-        <w:t>5.5 Gerealiseerde Website</w:t>
-      </w:r>
-      <w:bookmarkEnd w:id="73"/>
-      <w:bookmarkEnd w:id="74"/>
-    </w:p>
-    <w:p>
-      <w:pPr>
-        <w:pStyle w:val="Geenafstand"/>
-      </w:pPr>
-    </w:p>
-    <w:p>
-      <w:pPr>
-        <w:rPr>
-          <w:rFonts w:ascii="Calibri" w:hAnsi="Calibri"/>
-          <w:sz w:val="26"/>
-          <w:szCs w:val="26"/>
-        </w:rPr>
-      </w:pPr>
-      <w:r>
-        <w:rPr>
-          <w:rFonts w:ascii="Calibri" w:hAnsi="Calibri"/>
-          <w:sz w:val="26"/>
-          <w:szCs w:val="26"/>
-        </w:rPr>
-        <w:t>Na alle ontwerpfases zal er daadwerkelijk een realisatiefase komen. Hier gaan we de website bouwen. Aan het eind van deze fase moet er een volledige werkende site staan.</w:t>
+        <w:rPr>
+          <w:rFonts w:ascii="Calibri" w:hAnsi="Calibri"/>
+          <w:sz w:val="26"/>
+          <w:szCs w:val="26"/>
+        </w:rPr>
+      </w:pPr>
+      <w:r>
+        <w:rPr>
+          <w:rFonts w:ascii="Calibri" w:hAnsi="Calibri"/>
+          <w:sz w:val="26"/>
+          <w:szCs w:val="26"/>
+        </w:rPr>
+        <w:t>Na alle ontwerpfases zal er daadwerkelijk een realisatiefas</w:t>
+      </w:r>
+      <w:r>
+        <w:rPr>
+          <w:rFonts w:ascii="Calibri" w:hAnsi="Calibri"/>
+          <w:sz w:val="26"/>
+          <w:szCs w:val="26"/>
+        </w:rPr>
+        <w:t>e komen. Hier gaan we de Mobile APP</w:t>
+      </w:r>
+      <w:r>
+        <w:rPr>
+          <w:rFonts w:ascii="Calibri" w:hAnsi="Calibri"/>
+          <w:sz w:val="26"/>
+          <w:szCs w:val="26"/>
+        </w:rPr>
+        <w:t xml:space="preserve"> bouwen. Aan het eind van deze fase moet er een volledige werkende site staan.</w:t>
       </w:r>
       <w:r>
         <w:rPr>
@@ -6759,18 +6928,18 @@
       <w:pPr>
         <w:pStyle w:val="Kop1"/>
       </w:pPr>
-      <w:bookmarkStart w:id="75" w:name="_Toc408950606"/>
-      <w:bookmarkStart w:id="76" w:name="_Toc420678637"/>
+      <w:bookmarkStart w:id="74" w:name="_Toc408950606"/>
+      <w:bookmarkStart w:id="75" w:name="_Toc420678637"/>
       <w:r>
         <w:lastRenderedPageBreak/>
         <w:t xml:space="preserve">6. </w:t>
       </w:r>
-      <w:bookmarkEnd w:id="59"/>
+      <w:bookmarkEnd w:id="58"/>
       <w:r>
         <w:t>Kwaliteit</w:t>
       </w:r>
+      <w:bookmarkEnd w:id="74"/>
       <w:bookmarkEnd w:id="75"/>
-      <w:bookmarkEnd w:id="76"/>
     </w:p>
     <w:p>
       <w:pPr>
@@ -6801,7 +6970,15 @@
           <w:sz w:val="26"/>
           <w:szCs w:val="26"/>
         </w:rPr>
-        <w:t xml:space="preserve">e huidige infrastructuur van </w:t>
+        <w:t xml:space="preserve">e huidige infrastructuur </w:t>
+      </w:r>
+      <w:r>
+        <w:rPr>
+          <w:rFonts w:ascii="Calibri" w:hAnsi="Calibri"/>
+          <w:sz w:val="26"/>
+          <w:szCs w:val="26"/>
+        </w:rPr>
+        <w:t xml:space="preserve">van </w:t>
       </w:r>
       <w:proofErr w:type="spellStart"/>
       <w:r>
@@ -6810,6 +6987,62 @@
           <w:sz w:val="26"/>
           <w:szCs w:val="26"/>
         </w:rPr>
+        <w:t>Mitch</w:t>
+      </w:r>
+      <w:proofErr w:type="spellEnd"/>
+      <w:r>
+        <w:rPr>
+          <w:rFonts w:ascii="Calibri" w:hAnsi="Calibri"/>
+          <w:sz w:val="26"/>
+          <w:szCs w:val="26"/>
+        </w:rPr>
+        <w:t xml:space="preserve"> en Dean.</w:t>
+      </w:r>
+    </w:p>
+    <w:p>
+      <w:pPr>
+        <w:rPr>
+          <w:rFonts w:ascii="Calibri" w:hAnsi="Calibri"/>
+          <w:sz w:val="26"/>
+          <w:szCs w:val="26"/>
+          <w:highlight w:val="yellow"/>
+        </w:rPr>
+      </w:pPr>
+      <w:bookmarkStart w:id="76" w:name="_Toc408950607"/>
+      <w:bookmarkStart w:id="77" w:name="_Toc420678638"/>
+      <w:r>
+        <w:rPr>
+          <w:rStyle w:val="Kop3Teken"/>
+          <w:highlight w:val="yellow"/>
+        </w:rPr>
+        <w:t>6.1 SCRUM</w:t>
+      </w:r>
+      <w:bookmarkEnd w:id="76"/>
+      <w:bookmarkEnd w:id="77"/>
+      <w:r>
+        <w:rPr>
+          <w:rStyle w:val="Kop3Teken"/>
+          <w:highlight w:val="yellow"/>
+        </w:rPr>
+        <w:br/>
+      </w:r>
+      <w:r>
+        <w:rPr>
+          <w:rFonts w:ascii="Calibri" w:hAnsi="Calibri"/>
+          <w:sz w:val="26"/>
+          <w:szCs w:val="26"/>
+          <w:highlight w:val="yellow"/>
+        </w:rPr>
+        <w:t xml:space="preserve">Bij </w:t>
+      </w:r>
+      <w:proofErr w:type="spellStart"/>
+      <w:r>
+        <w:rPr>
+          <w:rFonts w:ascii="Calibri" w:hAnsi="Calibri"/>
+          <w:sz w:val="26"/>
+          <w:szCs w:val="26"/>
+          <w:highlight w:val="yellow"/>
+        </w:rPr>
         <w:t>Tim_Online</w:t>
       </w:r>
       <w:proofErr w:type="spellEnd"/>
@@ -6818,57 +7051,7 @@
           <w:rFonts w:ascii="Calibri" w:hAnsi="Calibri"/>
           <w:sz w:val="26"/>
           <w:szCs w:val="26"/>
-        </w:rPr>
-        <w:t xml:space="preserve">. </w:t>
-      </w:r>
-    </w:p>
-    <w:p>
-      <w:pPr>
-        <w:rPr>
-          <w:rFonts w:ascii="Calibri" w:hAnsi="Calibri"/>
-          <w:sz w:val="26"/>
-          <w:szCs w:val="26"/>
-        </w:rPr>
-      </w:pPr>
-      <w:bookmarkStart w:id="77" w:name="_Toc408950607"/>
-      <w:bookmarkStart w:id="78" w:name="_Toc420678638"/>
-      <w:r>
-        <w:rPr>
-          <w:rStyle w:val="Kop3Teken"/>
-        </w:rPr>
-        <w:t>6.1 SCRUM</w:t>
-      </w:r>
-      <w:bookmarkEnd w:id="77"/>
-      <w:bookmarkEnd w:id="78"/>
-      <w:r>
-        <w:rPr>
-          <w:rStyle w:val="Kop3Teken"/>
-        </w:rPr>
-        <w:br/>
-      </w:r>
-      <w:r>
-        <w:rPr>
-          <w:rFonts w:ascii="Calibri" w:hAnsi="Calibri"/>
-          <w:sz w:val="26"/>
-          <w:szCs w:val="26"/>
-        </w:rPr>
-        <w:t xml:space="preserve">Bij </w:t>
-      </w:r>
-      <w:proofErr w:type="spellStart"/>
-      <w:r>
-        <w:rPr>
-          <w:rFonts w:ascii="Calibri" w:hAnsi="Calibri"/>
-          <w:sz w:val="26"/>
-          <w:szCs w:val="26"/>
-        </w:rPr>
-        <w:t>Tim_Online</w:t>
-      </w:r>
-      <w:proofErr w:type="spellEnd"/>
-      <w:r>
-        <w:rPr>
-          <w:rFonts w:ascii="Calibri" w:hAnsi="Calibri"/>
-          <w:sz w:val="26"/>
-          <w:szCs w:val="26"/>
+          <w:highlight w:val="yellow"/>
         </w:rPr>
         <w:t xml:space="preserve"> werken we aan de hand van de SCRUM. Dat wil zeggen dat we werken in korte iteraties van 2-4 weken die een werkend product afleveren. Ook wel een sprint genoemd. Elke sprint worden er weer nieuwe offertes en een plan van aanpak gemaakt.</w:t>
       </w:r>
@@ -6881,6 +7064,7 @@
           <w:color w:val="000000"/>
           <w:sz w:val="26"/>
           <w:szCs w:val="26"/>
+          <w:highlight w:val="yellow"/>
           <w:lang w:eastAsia="nl-NL"/>
         </w:rPr>
       </w:pPr>
@@ -6890,6 +7074,7 @@
           <w:color w:val="000000"/>
           <w:sz w:val="26"/>
           <w:szCs w:val="26"/>
+          <w:highlight w:val="yellow"/>
           <w:lang w:eastAsia="nl-NL"/>
         </w:rPr>
         <w:t xml:space="preserve">Bij dit project gaan we gebruik maken van de SCRUM-methode. De kern van Scrum is een disciplinair en zelfsturend team. </w:t>
@@ -6901,6 +7086,7 @@
           <w:color w:val="000000"/>
           <w:sz w:val="26"/>
           <w:szCs w:val="26"/>
+          <w:highlight w:val="yellow"/>
           <w:lang w:eastAsia="nl-NL"/>
         </w:rPr>
         <w:t>Samen pakt</w:t>
@@ -6912,6 +7098,7 @@
           <w:color w:val="000000"/>
           <w:sz w:val="26"/>
           <w:szCs w:val="26"/>
+          <w:highlight w:val="yellow"/>
           <w:lang w:eastAsia="nl-NL"/>
         </w:rPr>
         <w:t xml:space="preserve"> het team het project op. Iedereen is betrokken bij het plannen, benoemen van blokkades en het verdelen van de taken. Daarbij gaat Scrum ervan uit dat de benodigde kennis in het team zelf aanwezig is. De Projectleider maakt samen met de klant een lijst van de eisen en taken. Dit noemen we ook wel een ‘User Story’. Daarbij is het de taak dat de belangrijkste features als eerste geïmplementeerd worden. Deze gaan vervolgens naar het team. Zij geeft gezamenlijk, van elke User Story, een inschatting van de hoeveelheid ontwikkelcapaciteit die nodig is.</w:t>
@@ -6925,6 +7112,7 @@
           <w:color w:val="000000"/>
           <w:sz w:val="26"/>
           <w:szCs w:val="26"/>
+          <w:highlight w:val="yellow"/>
           <w:lang w:eastAsia="nl-NL"/>
         </w:rPr>
       </w:pPr>
@@ -6934,6 +7122,7 @@
           <w:color w:val="000000"/>
           <w:sz w:val="26"/>
           <w:szCs w:val="26"/>
+          <w:highlight w:val="yellow"/>
           <w:lang w:eastAsia="nl-NL"/>
         </w:rPr>
         <w:t>De Story’s worden regelmatig met de opdrachtgever en het hele team besproken. Daardoor kan het team een betrouwbare inschatting afgeven en loopt het werk bijna nooit uit. U behaalt hiermee een gunstige Return On Investment.</w:t>
@@ -6947,6 +7136,7 @@
           <w:color w:val="000000"/>
           <w:sz w:val="26"/>
           <w:szCs w:val="26"/>
+          <w:highlight w:val="yellow"/>
           <w:lang w:eastAsia="nl-NL"/>
         </w:rPr>
       </w:pPr>
@@ -6958,6 +7148,7 @@
           <w:color w:val="000000"/>
           <w:sz w:val="26"/>
           <w:szCs w:val="26"/>
+          <w:highlight w:val="yellow"/>
           <w:lang w:eastAsia="nl-NL"/>
         </w:rPr>
         <w:t>Iedere 2-4 weken is er sprake van een oplevering van een stuk werkende software. </w:t>
@@ -6968,6 +7159,7 @@
           <w:color w:val="000000"/>
           <w:sz w:val="26"/>
           <w:szCs w:val="26"/>
+          <w:highlight w:val="yellow"/>
           <w:lang w:eastAsia="nl-NL"/>
         </w:rPr>
         <w:t>De Scrum Methode is iteratief. Zo wordt er gewerkt in korte iteraties van twee tot maximaal vier weken, die ook wel ‘Sprints’ worden genoemd. Iedere Sprint wordt een werkend stuk/product opgeleverd.</w:t>
@@ -6990,6 +7182,7 @@
           <w:color w:val="000000"/>
           <w:sz w:val="26"/>
           <w:szCs w:val="26"/>
+          <w:highlight w:val="yellow"/>
           <w:lang w:eastAsia="nl-NL"/>
         </w:rPr>
         <w:t>Binnen de Sprint wordt al het werk gedaan wat in andere methoden over meerdere fasen verdeeld is. Door de korte iteraties heeft u als klant veel eerder inzicht in de voortgang van het project en blijven de business en het ontwikkelteam beter met elkaar '</w:t>
@@ -7001,6 +7194,7 @@
           <w:color w:val="000000"/>
           <w:sz w:val="26"/>
           <w:szCs w:val="26"/>
+          <w:highlight w:val="yellow"/>
           <w:lang w:eastAsia="nl-NL"/>
         </w:rPr>
         <w:t>aligned</w:t>
@@ -7012,6 +7206,7 @@
           <w:color w:val="000000"/>
           <w:sz w:val="26"/>
           <w:szCs w:val="26"/>
+          <w:highlight w:val="yellow"/>
           <w:lang w:eastAsia="nl-NL"/>
         </w:rPr>
         <w:t>'.</w:t>
@@ -7030,7 +7225,7 @@
           <w:rStyle w:val="Kop3Teken"/>
         </w:rPr>
       </w:pPr>
-      <w:bookmarkStart w:id="79" w:name="_Toc408950608"/>
+      <w:bookmarkStart w:id="78" w:name="_Toc408950608"/>
     </w:p>
     <w:p>
       <w:pPr>
@@ -7063,10 +7258,15 @@
     <w:p>
       <w:pPr>
         <w:rPr>
-          <w:szCs w:val="28"/>
-        </w:rPr>
-      </w:pPr>
-      <w:bookmarkStart w:id="80" w:name="_Toc420678639"/>
+          <w:rStyle w:val="Kop3Teken"/>
+          <w:rFonts w:asciiTheme="minorHAnsi" w:eastAsiaTheme="minorHAnsi" w:hAnsiTheme="minorHAnsi" w:cstheme="minorBidi"/>
+          <w:b w:val="0"/>
+          <w:bCs w:val="0"/>
+          <w:color w:val="auto"/>
+          <w:szCs w:val="28"/>
+        </w:rPr>
+      </w:pPr>
+      <w:bookmarkStart w:id="79" w:name="_Toc420678639"/>
       <w:r>
         <w:rPr>
           <w:rStyle w:val="Kop3Teken"/>
@@ -7080,8 +7280,87 @@
         </w:rPr>
         <w:t>Documentatie</w:t>
       </w:r>
+      <w:bookmarkEnd w:id="78"/>
       <w:bookmarkEnd w:id="79"/>
+      <w:r>
+        <w:rPr>
+          <w:rStyle w:val="Kop3Teken"/>
+        </w:rPr>
+        <w:br/>
+      </w:r>
+      <w:r>
+        <w:rPr>
+          <w:rStyle w:val="Kop3Teken"/>
+        </w:rPr>
+        <w:br/>
+      </w:r>
+      <w:r>
+        <w:rPr>
+          <w:rFonts w:ascii="Calibri" w:hAnsi="Calibri"/>
+          <w:sz w:val="26"/>
+          <w:szCs w:val="26"/>
+        </w:rPr>
+        <w:t xml:space="preserve">Op </w:t>
+      </w:r>
+      <w:r>
+        <w:rPr>
+          <w:rFonts w:ascii="Calibri" w:hAnsi="Calibri"/>
+          <w:sz w:val="26"/>
+          <w:szCs w:val="26"/>
+        </w:rPr>
+        <w:t>het moment werken we met een</w:t>
+      </w:r>
+      <w:r>
+        <w:rPr>
+          <w:rFonts w:ascii="Calibri" w:hAnsi="Calibri"/>
+          <w:sz w:val="26"/>
+          <w:szCs w:val="26"/>
+        </w:rPr>
+        <w:t xml:space="preserve"> duidelijke mappen structuur. Dit wil zeggen dat elke projectleider alle officiële bestanden van zijn/haar project wekelijks moet updaten. Als dit niet gedaan wordt, zijn er consequenties. Hiermee wordt </w:t>
+      </w:r>
+      <w:proofErr w:type="gramStart"/>
+      <w:r>
+        <w:rPr>
+          <w:rFonts w:ascii="Calibri" w:hAnsi="Calibri"/>
+          <w:sz w:val="26"/>
+          <w:szCs w:val="26"/>
+        </w:rPr>
+        <w:t>er voor</w:t>
+      </w:r>
+      <w:proofErr w:type="gramEnd"/>
+      <w:r>
+        <w:rPr>
+          <w:rFonts w:ascii="Calibri" w:hAnsi="Calibri"/>
+          <w:sz w:val="26"/>
+          <w:szCs w:val="26"/>
+        </w:rPr>
+        <w:t xml:space="preserve"> gezorgd dat de status van het project altijd bekend is.</w:t>
+      </w:r>
+    </w:p>
+    <w:p>
+      <w:pPr>
+        <w:rPr>
+          <w:rFonts w:ascii="Calibri" w:hAnsi="Calibri"/>
+          <w:sz w:val="26"/>
+          <w:szCs w:val="26"/>
+        </w:rPr>
+      </w:pPr>
+      <w:bookmarkStart w:id="80" w:name="_Toc408950609"/>
+      <w:bookmarkStart w:id="81" w:name="_Toc420678640"/>
+      <w:r>
+        <w:rPr>
+          <w:rStyle w:val="Kop3Teken"/>
+        </w:rPr>
+        <w:t>6.3 C</w:t>
+      </w:r>
+      <w:r>
+        <w:rPr>
+          <w:rStyle w:val="Kop3Teken"/>
+        </w:rPr>
+        <w:t>ontrole</w:t>
+      </w:r>
       <w:bookmarkEnd w:id="80"/>
+      <w:bookmarkEnd w:id="81"/>
       <w:r>
         <w:rPr>
           <w:rStyle w:val="Kop3Teken"/>
@@ -7100,100 +7379,23 @@
           <w:sz w:val="26"/>
           <w:szCs w:val="26"/>
         </w:rPr>
-        <w:t xml:space="preserve">Op </w:t>
-      </w:r>
-      <w:r>
-        <w:rPr>
-          <w:rFonts w:ascii="Calibri" w:hAnsi="Calibri"/>
-          <w:sz w:val="26"/>
-          <w:szCs w:val="26"/>
-        </w:rPr>
-        <w:t>het moment werken we met een</w:t>
-      </w:r>
-      <w:r>
-        <w:rPr>
-          <w:rFonts w:ascii="Calibri" w:hAnsi="Calibri"/>
-          <w:sz w:val="26"/>
-          <w:szCs w:val="26"/>
-        </w:rPr>
-        <w:t xml:space="preserve"> duidelijke mappen structuur. Dit wil zeggen dat elke projectleider alle officiële bestanden van zijn/haar project wekelijks moet updaten. Als dit niet gedaan wordt, zijn er consequenties. Hiermee wordt </w:t>
-      </w:r>
-      <w:proofErr w:type="gramStart"/>
-      <w:r>
-        <w:rPr>
-          <w:rFonts w:ascii="Calibri" w:hAnsi="Calibri"/>
-          <w:sz w:val="26"/>
-          <w:szCs w:val="26"/>
-        </w:rPr>
-        <w:t>er voor</w:t>
-      </w:r>
-      <w:proofErr w:type="gramEnd"/>
-      <w:r>
-        <w:rPr>
-          <w:rFonts w:ascii="Calibri" w:hAnsi="Calibri"/>
-          <w:sz w:val="26"/>
-          <w:szCs w:val="26"/>
-        </w:rPr>
-        <w:t xml:space="preserve"> gezorgd dat de status van het project altijd bekend is.</w:t>
-      </w:r>
-    </w:p>
-    <w:p>
-      <w:pPr>
-        <w:rPr>
-          <w:rStyle w:val="Kop3Teken"/>
-        </w:rPr>
-      </w:pPr>
-    </w:p>
-    <w:p>
-      <w:pPr>
-        <w:rPr>
-          <w:rStyle w:val="Kop3Teken"/>
-        </w:rPr>
-      </w:pPr>
-    </w:p>
-    <w:p>
-      <w:pPr>
-        <w:rPr>
-          <w:rFonts w:ascii="Calibri" w:hAnsi="Calibri"/>
-          <w:sz w:val="26"/>
-          <w:szCs w:val="26"/>
-        </w:rPr>
-      </w:pPr>
-      <w:bookmarkStart w:id="81" w:name="_Toc408950609"/>
-      <w:bookmarkStart w:id="82" w:name="_Toc420678640"/>
-      <w:r>
-        <w:rPr>
-          <w:rStyle w:val="Kop3Teken"/>
-        </w:rPr>
-        <w:t>6.3 C</w:t>
-      </w:r>
-      <w:r>
-        <w:rPr>
-          <w:rStyle w:val="Kop3Teken"/>
-        </w:rPr>
-        <w:t>ontrole</w:t>
-      </w:r>
-      <w:bookmarkEnd w:id="81"/>
-      <w:bookmarkEnd w:id="82"/>
-      <w:r>
-        <w:rPr>
-          <w:rStyle w:val="Kop3Teken"/>
-        </w:rPr>
-        <w:br/>
-      </w:r>
-      <w:r>
-        <w:rPr>
-          <w:rStyle w:val="Kop3Teken"/>
-        </w:rPr>
-        <w:br/>
-      </w:r>
-      <w:r>
-        <w:rPr>
-          <w:rFonts w:ascii="Calibri" w:hAnsi="Calibri"/>
-          <w:sz w:val="26"/>
-          <w:szCs w:val="26"/>
-        </w:rPr>
-        <w:t xml:space="preserve">Het ontwerp, de code en de website worden eerst nagekeken door de opdrachtnemer zelf en daarna door de klant, voor er verder aan gewerkt wordt. Deze controle gebeurt na elke wijziging. Dit </w:t>
+        <w:t xml:space="preserve">Het </w:t>
+      </w:r>
+      <w:r>
+        <w:rPr>
+          <w:rFonts w:ascii="Calibri" w:hAnsi="Calibri"/>
+          <w:sz w:val="26"/>
+          <w:szCs w:val="26"/>
+        </w:rPr>
+        <w:t>ontwerp, de code en de Mobile APP</w:t>
+      </w:r>
+      <w:r>
+        <w:rPr>
+          <w:rFonts w:ascii="Calibri" w:hAnsi="Calibri"/>
+          <w:sz w:val="26"/>
+          <w:szCs w:val="26"/>
+        </w:rPr>
+        <w:t xml:space="preserve"> worden eerst nagekeken door de opdrachtnemer zelf en daarna door de klant, voor er verder aan gewerkt wordt. Deze controle gebeurt na elke wijziging. Dit </w:t>
       </w:r>
       <w:proofErr w:type="gramStart"/>
       <w:r>
@@ -7296,9 +7498,27 @@
           <w:tab w:val="left" w:pos="1465"/>
         </w:tabs>
       </w:pPr>
-      <w:bookmarkStart w:id="83" w:name="_Toc408950610"/>
-      <w:bookmarkStart w:id="84" w:name="_Toc420678641"/>
-      <w:r>
+      <w:bookmarkStart w:id="82" w:name="_Toc408950610"/>
+      <w:bookmarkStart w:id="83" w:name="_Toc420678641"/>
+    </w:p>
+    <w:p>
+      <w:pPr>
+        <w:pStyle w:val="Kop1"/>
+        <w:tabs>
+          <w:tab w:val="left" w:pos="1465"/>
+        </w:tabs>
+      </w:pPr>
+    </w:p>
+    <w:p/>
+    <w:p>
+      <w:pPr>
+        <w:pStyle w:val="Kop1"/>
+        <w:tabs>
+          <w:tab w:val="left" w:pos="1465"/>
+        </w:tabs>
+      </w:pPr>
+      <w:r>
+        <w:lastRenderedPageBreak/>
         <w:t>7</w:t>
       </w:r>
       <w:r>
@@ -7307,28 +7527,27 @@
       <w:r>
         <w:t>De projectorganisatie</w:t>
       </w:r>
+      <w:bookmarkEnd w:id="82"/>
       <w:bookmarkEnd w:id="83"/>
+    </w:p>
+    <w:p>
+      <w:pPr>
+        <w:rPr>
+          <w:rFonts w:ascii="Arial" w:hAnsi="Arial" w:cs="Arial"/>
+        </w:rPr>
+      </w:pPr>
+    </w:p>
+    <w:p>
+      <w:pPr>
+        <w:pStyle w:val="Kop2"/>
+      </w:pPr>
+      <w:bookmarkStart w:id="84" w:name="_Toc408950611"/>
+      <w:bookmarkStart w:id="85" w:name="_Toc420678642"/>
+      <w:r>
+        <w:t>7.1 Contactpersonen</w:t>
+      </w:r>
       <w:bookmarkEnd w:id="84"/>
-    </w:p>
-    <w:p>
-      <w:pPr>
-        <w:rPr>
-          <w:rFonts w:ascii="Arial" w:hAnsi="Arial" w:cs="Arial"/>
-        </w:rPr>
-      </w:pPr>
-    </w:p>
-    <w:p>
-      <w:pPr>
-        <w:pStyle w:val="Kop2"/>
-      </w:pPr>
-      <w:bookmarkStart w:id="85" w:name="_Toc408950611"/>
-      <w:bookmarkStart w:id="86" w:name="_Toc420678642"/>
-      <w:r>
-        <w:lastRenderedPageBreak/>
-        <w:t>7.1 Contactpersonen</w:t>
-      </w:r>
       <w:bookmarkEnd w:id="85"/>
-      <w:bookmarkEnd w:id="86"/>
     </w:p>
     <w:p>
       <w:pPr>
@@ -7364,8 +7583,8 @@
       </w:tblPr>
       <w:tblGrid>
         <w:gridCol w:w="3070"/>
-        <w:gridCol w:w="3069"/>
-        <w:gridCol w:w="3073"/>
+        <w:gridCol w:w="4551"/>
+        <w:gridCol w:w="1591"/>
       </w:tblGrid>
       <w:tr>
         <w:tc>
@@ -7402,7 +7621,7 @@
         </w:tc>
         <w:tc>
           <w:tcPr>
-            <w:tcW w:w="3069" w:type="dxa"/>
+            <w:tcW w:w="4551" w:type="dxa"/>
             <w:tcBorders>
               <w:top w:val="single" w:sz="8" w:space="0" w:color="000000"/>
             </w:tcBorders>
@@ -7432,7 +7651,7 @@
         </w:tc>
         <w:tc>
           <w:tcPr>
-            <w:tcW w:w="3073" w:type="dxa"/>
+            <w:tcW w:w="1591" w:type="dxa"/>
             <w:tcBorders>
               <w:top w:val="single" w:sz="8" w:space="0" w:color="000000"/>
             </w:tcBorders>
@@ -7489,26 +7708,13 @@
                 <w:sz w:val="26"/>
                 <w:szCs w:val="26"/>
               </w:rPr>
-              <w:t xml:space="preserve">Kees </w:t>
-            </w:r>
-            <w:proofErr w:type="spellStart"/>
-            <w:r>
-              <w:rPr>
-                <w:rFonts w:ascii="Calibri" w:eastAsia="Times New Roman" w:hAnsi="Calibri" w:cs="Times New Roman"/>
-                <w:b/>
-                <w:bCs/>
-                <w:color w:val="000000"/>
-                <w:sz w:val="26"/>
-                <w:szCs w:val="26"/>
-              </w:rPr>
-              <w:t>Zorge</w:t>
-            </w:r>
-            <w:proofErr w:type="spellEnd"/>
+              <w:t>Will Walravens</w:t>
+            </w:r>
           </w:p>
         </w:tc>
         <w:tc>
           <w:tcPr>
-            <w:tcW w:w="3069" w:type="dxa"/>
+            <w:tcW w:w="4551" w:type="dxa"/>
             <w:shd w:val="clear" w:color="auto" w:fill="auto"/>
           </w:tcPr>
           <w:p>
@@ -7522,7 +7728,6 @@
                 <w:szCs w:val="26"/>
               </w:rPr>
             </w:pPr>
-            <w:proofErr w:type="spellStart"/>
             <w:r>
               <w:rPr>
                 <w:rFonts w:ascii="Calibri" w:eastAsia="Times New Roman" w:hAnsi="Calibri" w:cs="Times New Roman"/>
@@ -7530,9 +7735,9 @@
                 <w:sz w:val="26"/>
                 <w:szCs w:val="26"/>
               </w:rPr>
-              <w:t>Axelsestraat</w:t>
-            </w:r>
-            <w:proofErr w:type="spellEnd"/>
+              <w:t xml:space="preserve">Adriaan </w:t>
+            </w:r>
+            <w:proofErr w:type="spellStart"/>
             <w:r>
               <w:rPr>
                 <w:rFonts w:ascii="Calibri" w:eastAsia="Times New Roman" w:hAnsi="Calibri" w:cs="Times New Roman"/>
@@ -7540,13 +7745,32 @@
                 <w:sz w:val="26"/>
                 <w:szCs w:val="26"/>
               </w:rPr>
-              <w:t xml:space="preserve"> 4 Zaamslag</w:t>
+              <w:t>Aertszoontraat</w:t>
+            </w:r>
+            <w:proofErr w:type="spellEnd"/>
+            <w:r>
+              <w:rPr>
+                <w:rFonts w:ascii="Calibri" w:eastAsia="Times New Roman" w:hAnsi="Calibri" w:cs="Times New Roman"/>
+                <w:color w:val="000000"/>
+                <w:sz w:val="26"/>
+                <w:szCs w:val="26"/>
+              </w:rPr>
+              <w:t xml:space="preserve"> </w:t>
+            </w:r>
+            <w:r>
+              <w:rPr>
+                <w:rFonts w:ascii="Calibri" w:eastAsia="Times New Roman" w:hAnsi="Calibri" w:cs="Times New Roman"/>
+                <w:color w:val="000000"/>
+                <w:sz w:val="26"/>
+                <w:szCs w:val="26"/>
+              </w:rPr>
+              <w:t>14 Geertruidenberg</w:t>
             </w:r>
           </w:p>
         </w:tc>
         <w:tc>
           <w:tcPr>
-            <w:tcW w:w="3073" w:type="dxa"/>
+            <w:tcW w:w="1591" w:type="dxa"/>
             <w:shd w:val="clear" w:color="auto" w:fill="auto"/>
           </w:tcPr>
           <w:p>
@@ -7601,7 +7825,7 @@
                 <w:sz w:val="26"/>
                 <w:szCs w:val="26"/>
               </w:rPr>
-              <w:t>Fabricio</w:t>
+              <w:t>Mitch</w:t>
             </w:r>
             <w:proofErr w:type="spellEnd"/>
             <w:r>
@@ -7613,26 +7837,13 @@
                 <w:sz w:val="26"/>
                 <w:szCs w:val="26"/>
               </w:rPr>
-              <w:t xml:space="preserve"> </w:t>
-            </w:r>
-            <w:proofErr w:type="spellStart"/>
-            <w:r>
-              <w:rPr>
-                <w:rFonts w:ascii="Calibri" w:eastAsia="Times New Roman" w:hAnsi="Calibri" w:cs="Times New Roman"/>
-                <w:b/>
-                <w:bCs/>
-                <w:color w:val="000000"/>
-                <w:sz w:val="26"/>
-                <w:szCs w:val="26"/>
-              </w:rPr>
-              <w:t>Domingos</w:t>
-            </w:r>
-            <w:proofErr w:type="spellEnd"/>
+              <w:t xml:space="preserve"> Walravens</w:t>
+            </w:r>
           </w:p>
         </w:tc>
         <w:tc>
           <w:tcPr>
-            <w:tcW w:w="3069" w:type="dxa"/>
+            <w:tcW w:w="4551" w:type="dxa"/>
             <w:shd w:val="clear" w:color="auto" w:fill="auto"/>
           </w:tcPr>
           <w:p>
@@ -7646,7 +7857,6 @@
                 <w:szCs w:val="26"/>
               </w:rPr>
             </w:pPr>
-            <w:proofErr w:type="spellStart"/>
             <w:r>
               <w:rPr>
                 <w:rFonts w:ascii="Calibri" w:eastAsia="Times New Roman" w:hAnsi="Calibri" w:cs="Times New Roman"/>
@@ -7654,9 +7864,9 @@
                 <w:sz w:val="26"/>
                 <w:szCs w:val="26"/>
               </w:rPr>
-              <w:t>Axelsestraat</w:t>
-            </w:r>
-            <w:proofErr w:type="spellEnd"/>
+              <w:t xml:space="preserve">Adriaan </w:t>
+            </w:r>
+            <w:proofErr w:type="spellStart"/>
             <w:r>
               <w:rPr>
                 <w:rFonts w:ascii="Calibri" w:eastAsia="Times New Roman" w:hAnsi="Calibri" w:cs="Times New Roman"/>
@@ -7664,13 +7874,23 @@
                 <w:sz w:val="26"/>
                 <w:szCs w:val="26"/>
               </w:rPr>
-              <w:t xml:space="preserve"> 4 Zaamslag</w:t>
+              <w:t>Aertszoontraat</w:t>
+            </w:r>
+            <w:proofErr w:type="spellEnd"/>
+            <w:r>
+              <w:rPr>
+                <w:rFonts w:ascii="Calibri" w:eastAsia="Times New Roman" w:hAnsi="Calibri" w:cs="Times New Roman"/>
+                <w:color w:val="000000"/>
+                <w:sz w:val="26"/>
+                <w:szCs w:val="26"/>
+              </w:rPr>
+              <w:t xml:space="preserve"> 14 Geertruidenberg</w:t>
             </w:r>
           </w:p>
         </w:tc>
         <w:tc>
           <w:tcPr>
-            <w:tcW w:w="3073" w:type="dxa"/>
+            <w:tcW w:w="1591" w:type="dxa"/>
             <w:shd w:val="clear" w:color="auto" w:fill="auto"/>
           </w:tcPr>
           <w:p>
@@ -7732,7 +7952,7 @@
         </w:tc>
         <w:tc>
           <w:tcPr>
-            <w:tcW w:w="3069" w:type="dxa"/>
+            <w:tcW w:w="4551" w:type="dxa"/>
             <w:shd w:val="clear" w:color="auto" w:fill="auto"/>
           </w:tcPr>
           <w:p>
@@ -7764,13 +7984,13 @@
                 <w:sz w:val="26"/>
                 <w:szCs w:val="26"/>
               </w:rPr>
-              <w:t xml:space="preserve"> 4 Zaamslag</w:t>
+              <w:t xml:space="preserve"> 4 Hulst</w:t>
             </w:r>
           </w:p>
         </w:tc>
         <w:tc>
           <w:tcPr>
-            <w:tcW w:w="3073" w:type="dxa"/>
+            <w:tcW w:w="1591" w:type="dxa"/>
             <w:shd w:val="clear" w:color="auto" w:fill="auto"/>
           </w:tcPr>
           <w:p>
@@ -7819,7 +8039,7 @@
         </w:tc>
         <w:tc>
           <w:tcPr>
-            <w:tcW w:w="3069" w:type="dxa"/>
+            <w:tcW w:w="4551" w:type="dxa"/>
             <w:shd w:val="clear" w:color="auto" w:fill="auto"/>
           </w:tcPr>
           <w:p>
@@ -7837,7 +8057,7 @@
         </w:tc>
         <w:tc>
           <w:tcPr>
-            <w:tcW w:w="3073" w:type="dxa"/>
+            <w:tcW w:w="1591" w:type="dxa"/>
             <w:shd w:val="clear" w:color="auto" w:fill="auto"/>
           </w:tcPr>
           <w:p>
@@ -7880,7 +8100,7 @@
         </w:tc>
         <w:tc>
           <w:tcPr>
-            <w:tcW w:w="3069" w:type="dxa"/>
+            <w:tcW w:w="4551" w:type="dxa"/>
             <w:tcBorders>
               <w:bottom w:val="single" w:sz="8" w:space="0" w:color="000000"/>
             </w:tcBorders>
@@ -7901,7 +8121,7 @@
         </w:tc>
         <w:tc>
           <w:tcPr>
-            <w:tcW w:w="3073" w:type="dxa"/>
+            <w:tcW w:w="1591" w:type="dxa"/>
             <w:tcBorders>
               <w:bottom w:val="single" w:sz="8" w:space="0" w:color="000000"/>
             </w:tcBorders>
@@ -7940,13 +8160,13 @@
       <w:pPr>
         <w:pStyle w:val="Kop2"/>
       </w:pPr>
-      <w:bookmarkStart w:id="87" w:name="_Toc408950612"/>
-      <w:bookmarkStart w:id="88" w:name="_Toc420678643"/>
+      <w:bookmarkStart w:id="86" w:name="_Toc408950612"/>
+      <w:bookmarkStart w:id="87" w:name="_Toc420678643"/>
       <w:r>
         <w:t>7.2 Communicatie</w:t>
       </w:r>
+      <w:bookmarkEnd w:id="86"/>
       <w:bookmarkEnd w:id="87"/>
-      <w:bookmarkEnd w:id="88"/>
     </w:p>
     <w:p>
       <w:pPr>
@@ -8030,40 +8250,23 @@
           <w:szCs w:val="22"/>
         </w:rPr>
       </w:pPr>
+      <w:bookmarkStart w:id="88" w:name="_Toc359433227"/>
+      <w:bookmarkStart w:id="89" w:name="_Toc408950613"/>
+      <w:bookmarkStart w:id="90" w:name="_Toc420678644"/>
     </w:p>
     <w:p>
       <w:pPr>
         <w:pStyle w:val="Kop1"/>
-        <w:rPr>
-          <w:rStyle w:val="Kop1Teken"/>
-        </w:rPr>
-      </w:pPr>
-    </w:p>
-    <w:p>
-      <w:pPr>
-        <w:pStyle w:val="Kop1"/>
-      </w:pPr>
-      <w:bookmarkStart w:id="89" w:name="_Toc359433226"/>
-      <w:r>
-        <w:rPr>
-          <w:rStyle w:val="Kop1Teken"/>
-        </w:rPr>
-        <w:br w:type="page"/>
-      </w:r>
-      <w:bookmarkStart w:id="90" w:name="_Toc359433227"/>
-      <w:bookmarkStart w:id="91" w:name="_Toc408950613"/>
-      <w:bookmarkStart w:id="92" w:name="_Toc420678644"/>
+      </w:pPr>
+      <w:r>
+        <w:t xml:space="preserve">8. </w:t>
+      </w:r>
+      <w:r>
+        <w:t>Planning</w:t>
+      </w:r>
+      <w:bookmarkEnd w:id="88"/>
       <w:bookmarkEnd w:id="89"/>
-      <w:r>
-        <w:lastRenderedPageBreak/>
-        <w:t xml:space="preserve">8. </w:t>
-      </w:r>
-      <w:r>
-        <w:t>Planning</w:t>
-      </w:r>
       <w:bookmarkEnd w:id="90"/>
-      <w:bookmarkEnd w:id="91"/>
-      <w:bookmarkEnd w:id="92"/>
     </w:p>
     <w:p>
       <w:pPr>
@@ -8079,13 +8282,15 @@
           <w:rFonts w:ascii="Calibri" w:hAnsi="Calibri" w:cs="Arial"/>
           <w:sz w:val="26"/>
           <w:szCs w:val="26"/>
-        </w:rPr>
-      </w:pPr>
-      <w:r>
-        <w:rPr>
-          <w:rFonts w:ascii="Calibri" w:hAnsi="Calibri"/>
-          <w:sz w:val="26"/>
-          <w:szCs w:val="26"/>
+          <w:highlight w:val="yellow"/>
+        </w:rPr>
+      </w:pPr>
+      <w:r>
+        <w:rPr>
+          <w:rFonts w:ascii="Calibri" w:hAnsi="Calibri"/>
+          <w:sz w:val="26"/>
+          <w:szCs w:val="26"/>
+          <w:highlight w:val="yellow"/>
         </w:rPr>
         <w:t>Onderstaande tabel laat zien wat de planning is voor de activiteiten binnen dit project.</w:t>
       </w:r>
@@ -8097,6 +8302,7 @@
         </w:tabs>
         <w:rPr>
           <w:rFonts w:cs="Arial"/>
+          <w:highlight w:val="yellow"/>
         </w:rPr>
       </w:pPr>
     </w:p>
@@ -8107,12 +8313,14 @@
         </w:tabs>
         <w:rPr>
           <w:rFonts w:cs="Arial"/>
+          <w:highlight w:val="yellow"/>
         </w:rPr>
       </w:pPr>
       <w:r>
         <w:rPr>
           <w:rFonts w:cs="Arial"/>
           <w:noProof/>
+          <w:highlight w:val="yellow"/>
           <w:lang w:eastAsia="nl-NL"/>
         </w:rPr>
         <w:drawing>
@@ -8175,6 +8383,7 @@
         <w:rPr>
           <w:rFonts w:eastAsiaTheme="minorEastAsia"/>
           <w:noProof/>
+          <w:highlight w:val="yellow"/>
           <w:lang w:eastAsia="nl-NL"/>
         </w:rPr>
         <w:drawing>
@@ -8233,13 +8442,13 @@
       <w:pPr>
         <w:pStyle w:val="Kop1"/>
       </w:pPr>
-      <w:bookmarkStart w:id="93" w:name="_Toc398639059"/>
-      <w:bookmarkStart w:id="94" w:name="_Toc359433229"/>
+      <w:bookmarkStart w:id="91" w:name="_Toc398639059"/>
+      <w:bookmarkStart w:id="92" w:name="_Toc359433229"/>
       <w:r>
         <w:br w:type="page"/>
       </w:r>
-      <w:bookmarkStart w:id="95" w:name="_Toc408950614"/>
-      <w:bookmarkStart w:id="96" w:name="_Toc420678645"/>
+      <w:bookmarkStart w:id="93" w:name="_Toc408950614"/>
+      <w:bookmarkStart w:id="94" w:name="_Toc420678645"/>
       <w:r>
         <w:lastRenderedPageBreak/>
         <w:t>9</w:t>
@@ -8247,12 +8456,12 @@
       <w:r>
         <w:t xml:space="preserve">. </w:t>
       </w:r>
+      <w:bookmarkEnd w:id="91"/>
+      <w:r>
+        <w:t>Kosten en baten</w:t>
+      </w:r>
       <w:bookmarkEnd w:id="93"/>
-      <w:r>
-        <w:t>Kosten en baten</w:t>
-      </w:r>
-      <w:bookmarkEnd w:id="95"/>
-      <w:bookmarkEnd w:id="96"/>
+      <w:bookmarkEnd w:id="94"/>
     </w:p>
     <w:p>
       <w:pPr>
@@ -8377,7 +8586,7 @@
                 <w:szCs w:val="26"/>
                 <w:lang w:eastAsia="nl-NL"/>
               </w:rPr>
-              <w:t>Realisatie website</w:t>
+              <w:t>Mobile APP</w:t>
             </w:r>
           </w:p>
           <w:p>
@@ -8781,9 +8990,12 @@
           <w:color w:val="000000"/>
           <w:sz w:val="26"/>
           <w:szCs w:val="26"/>
+          <w:highlight w:val="yellow"/>
           <w:lang w:eastAsia="nl-NL"/>
         </w:rPr>
       </w:pPr>
+      <w:bookmarkStart w:id="95" w:name="_GoBack"/>
+      <w:bookmarkEnd w:id="95"/>
       <w:r>
         <w:rPr>
           <w:rFonts w:ascii="Calibri" w:eastAsia="Times New Roman" w:hAnsi="Calibri" w:cs="Arial"/>
@@ -8792,6 +9004,7 @@
           <w:color w:val="000000"/>
           <w:sz w:val="26"/>
           <w:szCs w:val="26"/>
+          <w:highlight w:val="yellow"/>
           <w:lang w:eastAsia="nl-NL"/>
         </w:rPr>
         <w:t>Prijs per sprint</w:t>
@@ -8803,6 +9016,7 @@
         <w:rPr>
           <w:rFonts w:eastAsia="Times New Roman" w:cs="Tahoma"/>
           <w:color w:val="000000"/>
+          <w:highlight w:val="yellow"/>
           <w:lang w:eastAsia="nl-NL"/>
         </w:rPr>
       </w:pPr>
@@ -8812,6 +9026,7 @@
           <w:b/>
           <w:bCs/>
           <w:color w:val="000000"/>
+          <w:highlight w:val="yellow"/>
           <w:lang w:eastAsia="nl-NL"/>
         </w:rPr>
         <w:t> </w:t>
@@ -8834,6 +9049,7 @@
           <w:color w:val="000000"/>
           <w:sz w:val="26"/>
           <w:szCs w:val="26"/>
+          <w:highlight w:val="yellow"/>
           <w:lang w:eastAsia="nl-NL"/>
         </w:rPr>
         <w:t xml:space="preserve">Prijs per sprint is een vergoeding die </w:t>
@@ -8845,6 +9061,7 @@
           <w:color w:val="000000"/>
           <w:sz w:val="26"/>
           <w:szCs w:val="26"/>
+          <w:highlight w:val="yellow"/>
           <w:lang w:eastAsia="nl-NL"/>
         </w:rPr>
         <w:t>word</w:t>
@@ -8856,6 +9073,7 @@
           <w:color w:val="000000"/>
           <w:sz w:val="26"/>
           <w:szCs w:val="26"/>
+          <w:highlight w:val="yellow"/>
           <w:lang w:eastAsia="nl-NL"/>
         </w:rPr>
         <w:t xml:space="preserve"> gevraagd voor elke sprint in het project. Een sprint duurt 2 tot maximaal 4 weken. Binnen deze tijd pakt het team een vooraf geselecteerde hoeveelheid werk op wat helemaal afgemaakt wordt. Het resultaat van elke sprint is een stukje werkende software. Daardoor is het product snel bruikbaar en krijgt het team snel feedback op het product en het proces.</w:t>
@@ -8965,20 +9183,25 @@
       <w:pPr>
         <w:pStyle w:val="Kop1"/>
       </w:pPr>
-      <w:bookmarkStart w:id="97" w:name="_Toc408950615"/>
-      <w:bookmarkStart w:id="98" w:name="_Toc420678646"/>
+      <w:bookmarkStart w:id="96" w:name="_Toc408950615"/>
+      <w:bookmarkStart w:id="97" w:name="_Toc420678646"/>
+    </w:p>
+    <w:p>
+      <w:pPr>
+        <w:pStyle w:val="Kop1"/>
+      </w:pPr>
       <w:r>
         <w:t>10</w:t>
       </w:r>
       <w:r>
         <w:t xml:space="preserve">. </w:t>
       </w:r>
-      <w:bookmarkEnd w:id="94"/>
+      <w:bookmarkEnd w:id="92"/>
       <w:r>
         <w:t>Risico’s</w:t>
       </w:r>
+      <w:bookmarkEnd w:id="96"/>
       <w:bookmarkEnd w:id="97"/>
-      <w:bookmarkEnd w:id="98"/>
     </w:p>
     <w:p>
       <w:pPr>
@@ -9030,7 +9253,6 @@
               <w:rPr>
                 <w:b/>
               </w:rPr>
-              <w:lastRenderedPageBreak/>
               <w:t>Gevaar</w:t>
             </w:r>
             <w:proofErr w:type="spellEnd"/>
@@ -10168,7 +10390,7 @@
           <w:rPr>
             <w:noProof/>
           </w:rPr>
-          <w:t>6</w:t>
+          <w:t>14</w:t>
         </w:r>
         <w:r>
           <w:fldChar w:fldCharType="end"/>
@@ -10185,7 +10407,7 @@
       </w:tabs>
     </w:pPr>
     <w:r>
-      <w:t xml:space="preserve">Bewijsstuk: Dean Vermeulen en </w:t>
+      <w:t xml:space="preserve">Dean Vermeulen en </w:t>
     </w:r>
     <w:proofErr w:type="spellStart"/>
     <w:r>
@@ -11986,7 +12208,7 @@
 </file>
 
 <file path=customXml/itemProps1.xml><?xml version="1.0" encoding="utf-8"?>
-<ds:datastoreItem xmlns:ds="http://schemas.openxmlformats.org/officeDocument/2006/customXml" ds:itemID="{FCC7F0DE-105F-3844-956D-74CFE2F3FF80}">
+<ds:datastoreItem xmlns:ds="http://schemas.openxmlformats.org/officeDocument/2006/customXml" ds:itemID="{446CD8C1-AE9D-C749-95EC-F18BE9E4AE84}">
   <ds:schemaRefs>
     <ds:schemaRef ds:uri="http://schemas.openxmlformats.org/officeDocument/2006/bibliography"/>
   </ds:schemaRefs>

</xml_diff>

<commit_message>
plan van aanpak nieuw
</commit_message>
<xml_diff>
--- a/Documentatie/voetbalsensatie pva.docx
+++ b/Documentatie/voetbalsensatie pva.docx
@@ -140,7 +140,7 @@
       <w:bookmarkStart w:id="1" w:name="_Toc351475990"/>
       <w:bookmarkStart w:id="2" w:name="_Toc366575218"/>
       <w:bookmarkStart w:id="3" w:name="_Toc416254737"/>
-      <w:bookmarkStart w:id="4" w:name="_Toc443636517"/>
+      <w:bookmarkStart w:id="4" w:name="_Toc443645728"/>
       <w:r>
         <w:lastRenderedPageBreak/>
         <w:t>Titelpagina:</w:t>
@@ -945,6 +945,15 @@
         </w:rPr>
         <w:t>Voetbalsensat</w:t>
       </w:r>
+      <w:r>
+        <w:rPr>
+          <w:rFonts w:ascii="Tahoma" w:hAnsi="Tahoma" w:cs="Tahoma"/>
+          <w:sz w:val="28"/>
+          <w:szCs w:val="28"/>
+          <w:lang w:val="en-US"/>
+        </w:rPr>
+        <w:t>ie</w:t>
+      </w:r>
       <w:proofErr w:type="spellEnd"/>
       <w:r>
         <w:rPr>
@@ -1049,7 +1058,6 @@
         </w:rPr>
         <w:tab/>
       </w:r>
-      <w:proofErr w:type="spellStart"/>
       <w:r>
         <w:rPr>
           <w:rFonts w:ascii="Tahoma" w:hAnsi="Tahoma" w:cs="Tahoma"/>
@@ -1057,9 +1065,9 @@
           <w:szCs w:val="28"/>
           <w:lang w:val="en-US"/>
         </w:rPr>
-        <w:t>Lieneke</w:t>
-      </w:r>
-      <w:proofErr w:type="spellEnd"/>
+        <w:t xml:space="preserve">Will </w:t>
+      </w:r>
+      <w:proofErr w:type="spellStart"/>
       <w:r>
         <w:rPr>
           <w:rFonts w:ascii="Tahoma" w:hAnsi="Tahoma" w:cs="Tahoma"/>
@@ -1067,8 +1075,9 @@
           <w:szCs w:val="28"/>
           <w:lang w:val="en-US"/>
         </w:rPr>
-        <w:t xml:space="preserve"> de Wolf</w:t>
-      </w:r>
+        <w:t>Walravens</w:t>
+      </w:r>
+      <w:proofErr w:type="spellEnd"/>
     </w:p>
     <w:p>
       <w:pPr>
@@ -1356,7 +1365,6 @@
           <w:docPartUnique/>
         </w:docPartObj>
       </w:sdtPr>
-      <w:sdtEndPr/>
       <w:sdtContent>
         <w:p>
           <w:pPr>
@@ -1396,7 +1404,7 @@
           <w:r>
             <w:fldChar w:fldCharType="separate"/>
           </w:r>
-          <w:hyperlink w:anchor="_Toc443636517" w:history="1">
+          <w:hyperlink w:anchor="_Toc443645728" w:history="1">
             <w:r>
               <w:rPr>
                 <w:rStyle w:val="Hyperlink"/>
@@ -1419,7 +1427,7 @@
               <w:rPr>
                 <w:webHidden/>
               </w:rPr>
-              <w:instrText xml:space="preserve"> PAGEREF _Toc443636517 \h </w:instrText>
+              <w:instrText xml:space="preserve"> PAGEREF _Toc443645728 \h </w:instrText>
             </w:r>
             <w:r>
               <w:rPr>
@@ -1467,7 +1475,7 @@
               </w14:textOutline>
             </w:rPr>
           </w:pPr>
-          <w:hyperlink w:anchor="_Toc443636518" w:history="1">
+          <w:hyperlink w:anchor="_Toc443645729" w:history="1">
             <w:r>
               <w:rPr>
                 <w:rStyle w:val="Hyperlink"/>
@@ -1490,7 +1498,7 @@
               <w:rPr>
                 <w:webHidden/>
               </w:rPr>
-              <w:instrText xml:space="preserve"> PAGEREF _Toc443636518 \h </w:instrText>
+              <w:instrText xml:space="preserve"> PAGEREF _Toc443645729 \h </w:instrText>
             </w:r>
             <w:r>
               <w:rPr>
@@ -1507,7 +1515,7 @@
               <w:rPr>
                 <w:webHidden/>
               </w:rPr>
-              <w:t>3</w:t>
+              <w:t>2</w:t>
             </w:r>
             <w:r>
               <w:rPr>
@@ -1529,7 +1537,7 @@
               <w:szCs w:val="22"/>
             </w:rPr>
           </w:pPr>
-          <w:hyperlink w:anchor="_Toc443636519" w:history="1">
+          <w:hyperlink w:anchor="_Toc443645730" w:history="1">
             <w:r>
               <w:rPr>
                 <w:rStyle w:val="Hyperlink"/>
@@ -1556,7 +1564,7 @@
                 <w:noProof/>
                 <w:webHidden/>
               </w:rPr>
-              <w:instrText xml:space="preserve"> PAGEREF _Toc443636519 \h </w:instrText>
+              <w:instrText xml:space="preserve"> PAGEREF _Toc443645730 \h </w:instrText>
             </w:r>
             <w:r>
               <w:rPr>
@@ -1576,7 +1584,7 @@
                 <w:noProof/>
                 <w:webHidden/>
               </w:rPr>
-              <w:t>3</w:t>
+              <w:t>2</w:t>
             </w:r>
             <w:r>
               <w:rPr>
@@ -1599,7 +1607,7 @@
               <w:szCs w:val="22"/>
             </w:rPr>
           </w:pPr>
-          <w:hyperlink w:anchor="_Toc443636520" w:history="1">
+          <w:hyperlink w:anchor="_Toc443645731" w:history="1">
             <w:r>
               <w:rPr>
                 <w:rStyle w:val="Hyperlink"/>
@@ -1626,7 +1634,7 @@
                 <w:noProof/>
                 <w:webHidden/>
               </w:rPr>
-              <w:instrText xml:space="preserve"> PAGEREF _Toc443636520 \h </w:instrText>
+              <w:instrText xml:space="preserve"> PAGEREF _Toc443645731 \h </w:instrText>
             </w:r>
             <w:r>
               <w:rPr>
@@ -1678,7 +1686,7 @@
               </w14:textOutline>
             </w:rPr>
           </w:pPr>
-          <w:hyperlink w:anchor="_Toc443636521" w:history="1">
+          <w:hyperlink w:anchor="_Toc443645732" w:history="1">
             <w:r>
               <w:rPr>
                 <w:rStyle w:val="Hyperlink"/>
@@ -1701,7 +1709,7 @@
               <w:rPr>
                 <w:webHidden/>
               </w:rPr>
-              <w:instrText xml:space="preserve"> PAGEREF _Toc443636521 \h </w:instrText>
+              <w:instrText xml:space="preserve"> PAGEREF _Toc443645732 \h </w:instrText>
             </w:r>
             <w:r>
               <w:rPr>
@@ -1718,7 +1726,7 @@
               <w:rPr>
                 <w:webHidden/>
               </w:rPr>
-              <w:t>4</w:t>
+              <w:t>3</w:t>
             </w:r>
             <w:r>
               <w:rPr>
@@ -1740,7 +1748,7 @@
               <w:szCs w:val="22"/>
             </w:rPr>
           </w:pPr>
-          <w:hyperlink w:anchor="_Toc443636522" w:history="1">
+          <w:hyperlink w:anchor="_Toc443645733" w:history="1">
             <w:r>
               <w:rPr>
                 <w:rStyle w:val="Hyperlink"/>
@@ -1767,7 +1775,7 @@
                 <w:noProof/>
                 <w:webHidden/>
               </w:rPr>
-              <w:instrText xml:space="preserve"> PAGEREF _Toc443636522 \h </w:instrText>
+              <w:instrText xml:space="preserve"> PAGEREF _Toc443645733 \h </w:instrText>
             </w:r>
             <w:r>
               <w:rPr>
@@ -1787,7 +1795,7 @@
                 <w:noProof/>
                 <w:webHidden/>
               </w:rPr>
-              <w:t>4</w:t>
+              <w:t>3</w:t>
             </w:r>
             <w:r>
               <w:rPr>
@@ -1810,7 +1818,7 @@
               <w:szCs w:val="22"/>
             </w:rPr>
           </w:pPr>
-          <w:hyperlink w:anchor="_Toc443636523" w:history="1">
+          <w:hyperlink w:anchor="_Toc443645734" w:history="1">
             <w:r>
               <w:rPr>
                 <w:rStyle w:val="Hyperlink"/>
@@ -1837,7 +1845,7 @@
                 <w:noProof/>
                 <w:webHidden/>
               </w:rPr>
-              <w:instrText xml:space="preserve"> PAGEREF _Toc443636523 \h </w:instrText>
+              <w:instrText xml:space="preserve"> PAGEREF _Toc443645734 \h </w:instrText>
             </w:r>
             <w:r>
               <w:rPr>
@@ -1880,7 +1888,7 @@
               <w:szCs w:val="22"/>
             </w:rPr>
           </w:pPr>
-          <w:hyperlink w:anchor="_Toc443636524" w:history="1">
+          <w:hyperlink w:anchor="_Toc443645735" w:history="1">
             <w:r>
               <w:rPr>
                 <w:rStyle w:val="Hyperlink"/>
@@ -1907,7 +1915,7 @@
                 <w:noProof/>
                 <w:webHidden/>
               </w:rPr>
-              <w:instrText xml:space="preserve"> PAGEREF _Toc443636524 \h </w:instrText>
+              <w:instrText xml:space="preserve"> PAGEREF _Toc443645735 \h </w:instrText>
             </w:r>
             <w:r>
               <w:rPr>
@@ -1959,7 +1967,7 @@
               </w14:textOutline>
             </w:rPr>
           </w:pPr>
-          <w:hyperlink w:anchor="_Toc443636525" w:history="1">
+          <w:hyperlink w:anchor="_Toc443645736" w:history="1">
             <w:r>
               <w:rPr>
                 <w:rStyle w:val="Hyperlink"/>
@@ -1982,7 +1990,7 @@
               <w:rPr>
                 <w:webHidden/>
               </w:rPr>
-              <w:instrText xml:space="preserve"> PAGEREF _Toc443636525 \h </w:instrText>
+              <w:instrText xml:space="preserve"> PAGEREF _Toc443645736 \h </w:instrText>
             </w:r>
             <w:r>
               <w:rPr>
@@ -2021,7 +2029,7 @@
               <w:szCs w:val="22"/>
             </w:rPr>
           </w:pPr>
-          <w:hyperlink w:anchor="_Toc443636526" w:history="1">
+          <w:hyperlink w:anchor="_Toc443645737" w:history="1">
             <w:r>
               <w:rPr>
                 <w:rStyle w:val="Hyperlink"/>
@@ -2048,7 +2056,7 @@
                 <w:noProof/>
                 <w:webHidden/>
               </w:rPr>
-              <w:instrText xml:space="preserve"> PAGEREF _Toc443636526 \h </w:instrText>
+              <w:instrText xml:space="preserve"> PAGEREF _Toc443645737 \h </w:instrText>
             </w:r>
             <w:r>
               <w:rPr>
@@ -2091,7 +2099,7 @@
               <w:szCs w:val="22"/>
             </w:rPr>
           </w:pPr>
-          <w:hyperlink w:anchor="_Toc443636527" w:history="1">
+          <w:hyperlink w:anchor="_Toc443645738" w:history="1">
             <w:r>
               <w:rPr>
                 <w:rStyle w:val="Hyperlink"/>
@@ -2118,7 +2126,7 @@
                 <w:noProof/>
                 <w:webHidden/>
               </w:rPr>
-              <w:instrText xml:space="preserve"> PAGEREF _Toc443636527 \h </w:instrText>
+              <w:instrText xml:space="preserve"> PAGEREF _Toc443645738 \h </w:instrText>
             </w:r>
             <w:r>
               <w:rPr>
@@ -2161,7 +2169,7 @@
               <w:szCs w:val="22"/>
             </w:rPr>
           </w:pPr>
-          <w:hyperlink w:anchor="_Toc443636528" w:history="1">
+          <w:hyperlink w:anchor="_Toc443645739" w:history="1">
             <w:r>
               <w:rPr>
                 <w:rStyle w:val="Hyperlink"/>
@@ -2188,7 +2196,7 @@
                 <w:noProof/>
                 <w:webHidden/>
               </w:rPr>
-              <w:instrText xml:space="preserve"> PAGEREF _Toc443636528 \h </w:instrText>
+              <w:instrText xml:space="preserve"> PAGEREF _Toc443645739 \h </w:instrText>
             </w:r>
             <w:r>
               <w:rPr>
@@ -2240,7 +2248,7 @@
               </w14:textOutline>
             </w:rPr>
           </w:pPr>
-          <w:hyperlink w:anchor="_Toc443636529" w:history="1">
+          <w:hyperlink w:anchor="_Toc443645740" w:history="1">
             <w:r>
               <w:rPr>
                 <w:rStyle w:val="Hyperlink"/>
@@ -2263,7 +2271,7 @@
               <w:rPr>
                 <w:webHidden/>
               </w:rPr>
-              <w:instrText xml:space="preserve"> PAGEREF _Toc443636529 \h </w:instrText>
+              <w:instrText xml:space="preserve"> PAGEREF _Toc443645740 \h </w:instrText>
             </w:r>
             <w:r>
               <w:rPr>
@@ -2302,7 +2310,7 @@
               <w:lang w:eastAsia="nl-NL"/>
             </w:rPr>
           </w:pPr>
-          <w:hyperlink w:anchor="_Toc443636530" w:history="1">
+          <w:hyperlink w:anchor="_Toc443645741" w:history="1">
             <w:r>
               <w:rPr>
                 <w:rStyle w:val="Hyperlink"/>
@@ -2330,7 +2338,7 @@
                 <w:noProof/>
                 <w:webHidden/>
               </w:rPr>
-              <w:instrText xml:space="preserve"> PAGEREF _Toc443636530 \h </w:instrText>
+              <w:instrText xml:space="preserve"> PAGEREF _Toc443645741 \h </w:instrText>
             </w:r>
             <w:r>
               <w:rPr>
@@ -2373,7 +2381,7 @@
               <w:szCs w:val="22"/>
             </w:rPr>
           </w:pPr>
-          <w:hyperlink w:anchor="_Toc443636531" w:history="1">
+          <w:hyperlink w:anchor="_Toc443645742" w:history="1">
             <w:r>
               <w:rPr>
                 <w:rStyle w:val="Hyperlink"/>
@@ -2400,7 +2408,7 @@
                 <w:noProof/>
                 <w:webHidden/>
               </w:rPr>
-              <w:instrText xml:space="preserve"> PAGEREF _Toc443636531 \h </w:instrText>
+              <w:instrText xml:space="preserve"> PAGEREF _Toc443645742 \h </w:instrText>
             </w:r>
             <w:r>
               <w:rPr>
@@ -2443,7 +2451,7 @@
               <w:szCs w:val="22"/>
             </w:rPr>
           </w:pPr>
-          <w:hyperlink w:anchor="_Toc443636532" w:history="1">
+          <w:hyperlink w:anchor="_Toc443645743" w:history="1">
             <w:r>
               <w:rPr>
                 <w:rStyle w:val="Hyperlink"/>
@@ -2470,7 +2478,7 @@
                 <w:noProof/>
                 <w:webHidden/>
               </w:rPr>
-              <w:instrText xml:space="preserve"> PAGEREF _Toc443636532 \h </w:instrText>
+              <w:instrText xml:space="preserve"> PAGEREF _Toc443645743 \h </w:instrText>
             </w:r>
             <w:r>
               <w:rPr>
@@ -2513,7 +2521,7 @@
               <w:szCs w:val="22"/>
             </w:rPr>
           </w:pPr>
-          <w:hyperlink w:anchor="_Toc443636533" w:history="1">
+          <w:hyperlink w:anchor="_Toc443645744" w:history="1">
             <w:r>
               <w:rPr>
                 <w:rStyle w:val="Hyperlink"/>
@@ -2540,7 +2548,7 @@
                 <w:noProof/>
                 <w:webHidden/>
               </w:rPr>
-              <w:instrText xml:space="preserve"> PAGEREF _Toc443636533 \h </w:instrText>
+              <w:instrText xml:space="preserve"> PAGEREF _Toc443645744 \h </w:instrText>
             </w:r>
             <w:r>
               <w:rPr>
@@ -2592,7 +2600,7 @@
               </w14:textOutline>
             </w:rPr>
           </w:pPr>
-          <w:hyperlink w:anchor="_Toc443636534" w:history="1">
+          <w:hyperlink w:anchor="_Toc443645745" w:history="1">
             <w:r>
               <w:rPr>
                 <w:rStyle w:val="Hyperlink"/>
@@ -2615,7 +2623,7 @@
               <w:rPr>
                 <w:webHidden/>
               </w:rPr>
-              <w:instrText xml:space="preserve"> PAGEREF _Toc443636534 \h </w:instrText>
+              <w:instrText xml:space="preserve"> PAGEREF _Toc443645745 \h </w:instrText>
             </w:r>
             <w:r>
               <w:rPr>
@@ -2654,7 +2662,7 @@
               <w:szCs w:val="22"/>
             </w:rPr>
           </w:pPr>
-          <w:hyperlink w:anchor="_Toc443636535" w:history="1">
+          <w:hyperlink w:anchor="_Toc443645746" w:history="1">
             <w:r>
               <w:rPr>
                 <w:rStyle w:val="Hyperlink"/>
@@ -2681,7 +2689,7 @@
                 <w:noProof/>
                 <w:webHidden/>
               </w:rPr>
-              <w:instrText xml:space="preserve"> PAGEREF _Toc443636535 \h </w:instrText>
+              <w:instrText xml:space="preserve"> PAGEREF _Toc443645746 \h </w:instrText>
             </w:r>
             <w:r>
               <w:rPr>
@@ -2724,7 +2732,7 @@
               <w:szCs w:val="22"/>
             </w:rPr>
           </w:pPr>
-          <w:hyperlink w:anchor="_Toc443636536" w:history="1">
+          <w:hyperlink w:anchor="_Toc443645747" w:history="1">
             <w:r>
               <w:rPr>
                 <w:rStyle w:val="Hyperlink"/>
@@ -2751,7 +2759,7 @@
                 <w:noProof/>
                 <w:webHidden/>
               </w:rPr>
-              <w:instrText xml:space="preserve"> PAGEREF _Toc443636536 \h </w:instrText>
+              <w:instrText xml:space="preserve"> PAGEREF _Toc443645747 \h </w:instrText>
             </w:r>
             <w:r>
               <w:rPr>
@@ -2794,7 +2802,7 @@
               <w:szCs w:val="22"/>
             </w:rPr>
           </w:pPr>
-          <w:hyperlink w:anchor="_Toc443636537" w:history="1">
+          <w:hyperlink w:anchor="_Toc443645748" w:history="1">
             <w:r>
               <w:rPr>
                 <w:rStyle w:val="Hyperlink"/>
@@ -2821,7 +2829,7 @@
                 <w:noProof/>
                 <w:webHidden/>
               </w:rPr>
-              <w:instrText xml:space="preserve"> PAGEREF _Toc443636537 \h </w:instrText>
+              <w:instrText xml:space="preserve"> PAGEREF _Toc443645748 \h </w:instrText>
             </w:r>
             <w:r>
               <w:rPr>
@@ -2873,7 +2881,7 @@
               </w14:textOutline>
             </w:rPr>
           </w:pPr>
-          <w:hyperlink w:anchor="_Toc443636538" w:history="1">
+          <w:hyperlink w:anchor="_Toc443645749" w:history="1">
             <w:r>
               <w:rPr>
                 <w:rStyle w:val="Hyperlink"/>
@@ -2896,7 +2904,7 @@
               <w:rPr>
                 <w:webHidden/>
               </w:rPr>
-              <w:instrText xml:space="preserve"> PAGEREF _Toc443636538 \h </w:instrText>
+              <w:instrText xml:space="preserve"> PAGEREF _Toc443645749 \h </w:instrText>
             </w:r>
             <w:r>
               <w:rPr>
@@ -2935,7 +2943,7 @@
               <w:szCs w:val="22"/>
             </w:rPr>
           </w:pPr>
-          <w:hyperlink w:anchor="_Toc443636539" w:history="1">
+          <w:hyperlink w:anchor="_Toc443645750" w:history="1">
             <w:r>
               <w:rPr>
                 <w:rStyle w:val="Hyperlink"/>
@@ -2962,7 +2970,7 @@
                 <w:noProof/>
                 <w:webHidden/>
               </w:rPr>
-              <w:instrText xml:space="preserve"> PAGEREF _Toc443636539 \h </w:instrText>
+              <w:instrText xml:space="preserve"> PAGEREF _Toc443645750 \h </w:instrText>
             </w:r>
             <w:r>
               <w:rPr>
@@ -3005,7 +3013,7 @@
               <w:szCs w:val="22"/>
             </w:rPr>
           </w:pPr>
-          <w:hyperlink w:anchor="_Toc443636540" w:history="1">
+          <w:hyperlink w:anchor="_Toc443645751" w:history="1">
             <w:r>
               <w:rPr>
                 <w:rStyle w:val="Hyperlink"/>
@@ -3032,7 +3040,7 @@
                 <w:noProof/>
                 <w:webHidden/>
               </w:rPr>
-              <w:instrText xml:space="preserve"> PAGEREF _Toc443636540 \h </w:instrText>
+              <w:instrText xml:space="preserve"> PAGEREF _Toc443645751 \h </w:instrText>
             </w:r>
             <w:r>
               <w:rPr>
@@ -3075,7 +3083,7 @@
               <w:szCs w:val="22"/>
             </w:rPr>
           </w:pPr>
-          <w:hyperlink w:anchor="_Toc443636541" w:history="1">
+          <w:hyperlink w:anchor="_Toc443645752" w:history="1">
             <w:r>
               <w:rPr>
                 <w:rStyle w:val="Hyperlink"/>
@@ -3102,7 +3110,7 @@
                 <w:noProof/>
                 <w:webHidden/>
               </w:rPr>
-              <w:instrText xml:space="preserve"> PAGEREF _Toc443636541 \h </w:instrText>
+              <w:instrText xml:space="preserve"> PAGEREF _Toc443645752 \h </w:instrText>
             </w:r>
             <w:r>
               <w:rPr>
@@ -3145,7 +3153,7 @@
               <w:szCs w:val="22"/>
             </w:rPr>
           </w:pPr>
-          <w:hyperlink w:anchor="_Toc443636542" w:history="1">
+          <w:hyperlink w:anchor="_Toc443645753" w:history="1">
             <w:r>
               <w:rPr>
                 <w:rStyle w:val="Hyperlink"/>
@@ -3172,7 +3180,7 @@
                 <w:noProof/>
                 <w:webHidden/>
               </w:rPr>
-              <w:instrText xml:space="preserve"> PAGEREF _Toc443636542 \h </w:instrText>
+              <w:instrText xml:space="preserve"> PAGEREF _Toc443645753 \h </w:instrText>
             </w:r>
             <w:r>
               <w:rPr>
@@ -3215,7 +3223,7 @@
               <w:szCs w:val="22"/>
             </w:rPr>
           </w:pPr>
-          <w:hyperlink w:anchor="_Toc443636543" w:history="1">
+          <w:hyperlink w:anchor="_Toc443645754" w:history="1">
             <w:r>
               <w:rPr>
                 <w:rStyle w:val="Hyperlink"/>
@@ -3242,7 +3250,7 @@
                 <w:noProof/>
                 <w:webHidden/>
               </w:rPr>
-              <w:instrText xml:space="preserve"> PAGEREF _Toc443636543 \h </w:instrText>
+              <w:instrText xml:space="preserve"> PAGEREF _Toc443645754 \h </w:instrText>
             </w:r>
             <w:r>
               <w:rPr>
@@ -3285,7 +3293,7 @@
               <w:szCs w:val="22"/>
             </w:rPr>
           </w:pPr>
-          <w:hyperlink w:anchor="_Toc443636544" w:history="1">
+          <w:hyperlink w:anchor="_Toc443645755" w:history="1">
             <w:r>
               <w:rPr>
                 <w:rStyle w:val="Hyperlink"/>
@@ -3312,7 +3320,7 @@
                 <w:noProof/>
                 <w:webHidden/>
               </w:rPr>
-              <w:instrText xml:space="preserve"> PAGEREF _Toc443636544 \h </w:instrText>
+              <w:instrText xml:space="preserve"> PAGEREF _Toc443645755 \h </w:instrText>
             </w:r>
             <w:r>
               <w:rPr>
@@ -3364,7 +3372,7 @@
               </w14:textOutline>
             </w:rPr>
           </w:pPr>
-          <w:hyperlink w:anchor="_Toc443636545" w:history="1">
+          <w:hyperlink w:anchor="_Toc443645756" w:history="1">
             <w:r>
               <w:rPr>
                 <w:rStyle w:val="Hyperlink"/>
@@ -3387,7 +3395,7 @@
               <w:rPr>
                 <w:webHidden/>
               </w:rPr>
-              <w:instrText xml:space="preserve"> PAGEREF _Toc443636545 \h </w:instrText>
+              <w:instrText xml:space="preserve"> PAGEREF _Toc443645756 \h </w:instrText>
             </w:r>
             <w:r>
               <w:rPr>
@@ -3426,13 +3434,13 @@
               <w:lang w:eastAsia="nl-NL"/>
             </w:rPr>
           </w:pPr>
-          <w:hyperlink w:anchor="_Toc443636546" w:history="1">
+          <w:hyperlink w:anchor="_Toc443645757" w:history="1">
             <w:r>
               <w:rPr>
                 <w:rStyle w:val="Hyperlink"/>
                 <w:noProof/>
               </w:rPr>
-              <w:t>6.1 SCRUM</w:t>
+              <w:t>6.2 Documentatie</w:t>
             </w:r>
             <w:r>
               <w:rPr>
@@ -3453,7 +3461,7 @@
                 <w:noProof/>
                 <w:webHidden/>
               </w:rPr>
-              <w:instrText xml:space="preserve"> PAGEREF _Toc443636546 \h </w:instrText>
+              <w:instrText xml:space="preserve"> PAGEREF _Toc443645757 \h </w:instrText>
             </w:r>
             <w:r>
               <w:rPr>
@@ -3496,13 +3504,13 @@
               <w:lang w:eastAsia="nl-NL"/>
             </w:rPr>
           </w:pPr>
-          <w:hyperlink w:anchor="_Toc443636547" w:history="1">
+          <w:hyperlink w:anchor="_Toc443645758" w:history="1">
             <w:r>
               <w:rPr>
                 <w:rStyle w:val="Hyperlink"/>
                 <w:noProof/>
               </w:rPr>
-              <w:t>6.2 Documentatie</w:t>
+              <w:t>6.3 Controle</w:t>
             </w:r>
             <w:r>
               <w:rPr>
@@ -3523,7 +3531,7 @@
                 <w:noProof/>
                 <w:webHidden/>
               </w:rPr>
-              <w:instrText xml:space="preserve"> PAGEREF _Toc443636547 \h </w:instrText>
+              <w:instrText xml:space="preserve"> PAGEREF _Toc443645758 \h </w:instrText>
             </w:r>
             <w:r>
               <w:rPr>
@@ -3543,77 +3551,7 @@
                 <w:noProof/>
                 <w:webHidden/>
               </w:rPr>
-              <w:t>11</w:t>
-            </w:r>
-            <w:r>
-              <w:rPr>
-                <w:noProof/>
-                <w:webHidden/>
-              </w:rPr>
-              <w:fldChar w:fldCharType="end"/>
-            </w:r>
-          </w:hyperlink>
-        </w:p>
-        <w:p>
-          <w:pPr>
-            <w:pStyle w:val="Inhopg3"/>
-            <w:tabs>
-              <w:tab w:val="right" w:leader="dot" w:pos="9062"/>
-            </w:tabs>
-            <w:rPr>
-              <w:rFonts w:eastAsiaTheme="minorEastAsia"/>
-              <w:noProof/>
-              <w:lang w:eastAsia="nl-NL"/>
-            </w:rPr>
-          </w:pPr>
-          <w:hyperlink w:anchor="_Toc443636548" w:history="1">
-            <w:r>
-              <w:rPr>
-                <w:rStyle w:val="Hyperlink"/>
-                <w:noProof/>
-              </w:rPr>
-              <w:t>6.3 Controle</w:t>
-            </w:r>
-            <w:r>
-              <w:rPr>
-                <w:noProof/>
-                <w:webHidden/>
-              </w:rPr>
-              <w:tab/>
-            </w:r>
-            <w:r>
-              <w:rPr>
-                <w:noProof/>
-                <w:webHidden/>
-              </w:rPr>
-              <w:fldChar w:fldCharType="begin"/>
-            </w:r>
-            <w:r>
-              <w:rPr>
-                <w:noProof/>
-                <w:webHidden/>
-              </w:rPr>
-              <w:instrText xml:space="preserve"> PAGEREF _Toc443636548 \h </w:instrText>
-            </w:r>
-            <w:r>
-              <w:rPr>
-                <w:noProof/>
-                <w:webHidden/>
-              </w:rPr>
-            </w:r>
-            <w:r>
-              <w:rPr>
-                <w:noProof/>
-                <w:webHidden/>
-              </w:rPr>
-              <w:fldChar w:fldCharType="separate"/>
-            </w:r>
-            <w:r>
-              <w:rPr>
-                <w:noProof/>
-                <w:webHidden/>
-              </w:rPr>
-              <w:t>11</w:t>
+              <w:t>10</w:t>
             </w:r>
             <w:r>
               <w:rPr>
@@ -3645,7 +3583,7 @@
               </w14:textOutline>
             </w:rPr>
           </w:pPr>
-          <w:hyperlink w:anchor="_Toc443636549" w:history="1">
+          <w:hyperlink w:anchor="_Toc443645759" w:history="1">
             <w:r>
               <w:rPr>
                 <w:rStyle w:val="Hyperlink"/>
@@ -3668,7 +3606,7 @@
               <w:rPr>
                 <w:webHidden/>
               </w:rPr>
-              <w:instrText xml:space="preserve"> PAGEREF _Toc443636549 \h </w:instrText>
+              <w:instrText xml:space="preserve"> PAGEREF _Toc443645759 \h </w:instrText>
             </w:r>
             <w:r>
               <w:rPr>
@@ -3685,7 +3623,7 @@
               <w:rPr>
                 <w:webHidden/>
               </w:rPr>
-              <w:t>12</w:t>
+              <w:t>11</w:t>
             </w:r>
             <w:r>
               <w:rPr>
@@ -3707,7 +3645,7 @@
               <w:szCs w:val="22"/>
             </w:rPr>
           </w:pPr>
-          <w:hyperlink w:anchor="_Toc443636550" w:history="1">
+          <w:hyperlink w:anchor="_Toc443645760" w:history="1">
             <w:r>
               <w:rPr>
                 <w:rStyle w:val="Hyperlink"/>
@@ -3734,7 +3672,7 @@
                 <w:noProof/>
                 <w:webHidden/>
               </w:rPr>
-              <w:instrText xml:space="preserve"> PAGEREF _Toc443636550 \h </w:instrText>
+              <w:instrText xml:space="preserve"> PAGEREF _Toc443645760 \h </w:instrText>
             </w:r>
             <w:r>
               <w:rPr>
@@ -3754,7 +3692,7 @@
                 <w:noProof/>
                 <w:webHidden/>
               </w:rPr>
-              <w:t>12</w:t>
+              <w:t>11</w:t>
             </w:r>
             <w:r>
               <w:rPr>
@@ -3777,7 +3715,7 @@
               <w:szCs w:val="22"/>
             </w:rPr>
           </w:pPr>
-          <w:hyperlink w:anchor="_Toc443636551" w:history="1">
+          <w:hyperlink w:anchor="_Toc443645761" w:history="1">
             <w:r>
               <w:rPr>
                 <w:rStyle w:val="Hyperlink"/>
@@ -3804,7 +3742,7 @@
                 <w:noProof/>
                 <w:webHidden/>
               </w:rPr>
-              <w:instrText xml:space="preserve"> PAGEREF _Toc443636551 \h </w:instrText>
+              <w:instrText xml:space="preserve"> PAGEREF _Toc443645761 \h </w:instrText>
             </w:r>
             <w:r>
               <w:rPr>
@@ -3824,7 +3762,7 @@
                 <w:noProof/>
                 <w:webHidden/>
               </w:rPr>
-              <w:t>12</w:t>
+              <w:t>11</w:t>
             </w:r>
             <w:r>
               <w:rPr>
@@ -3856,7 +3794,7 @@
               </w14:textOutline>
             </w:rPr>
           </w:pPr>
-          <w:hyperlink w:anchor="_Toc443636552" w:history="1">
+          <w:hyperlink w:anchor="_Toc443645762" w:history="1">
             <w:r>
               <w:rPr>
                 <w:rStyle w:val="Hyperlink"/>
@@ -3879,7 +3817,7 @@
               <w:rPr>
                 <w:webHidden/>
               </w:rPr>
-              <w:instrText xml:space="preserve"> PAGEREF _Toc443636552 \h </w:instrText>
+              <w:instrText xml:space="preserve"> PAGEREF _Toc443645762 \h </w:instrText>
             </w:r>
             <w:r>
               <w:rPr>
@@ -3896,7 +3834,7 @@
               <w:rPr>
                 <w:webHidden/>
               </w:rPr>
-              <w:t>13</w:t>
+              <w:t>12</w:t>
             </w:r>
             <w:r>
               <w:rPr>
@@ -3927,7 +3865,7 @@
               </w14:textOutline>
             </w:rPr>
           </w:pPr>
-          <w:hyperlink w:anchor="_Toc443636553" w:history="1">
+          <w:hyperlink w:anchor="_Toc443645763" w:history="1">
             <w:r>
               <w:rPr>
                 <w:rStyle w:val="Hyperlink"/>
@@ -3950,7 +3888,7 @@
               <w:rPr>
                 <w:webHidden/>
               </w:rPr>
-              <w:instrText xml:space="preserve"> PAGEREF _Toc443636553 \h </w:instrText>
+              <w:instrText xml:space="preserve"> PAGEREF _Toc443645763 \h </w:instrText>
             </w:r>
             <w:r>
               <w:rPr>
@@ -3998,7 +3936,7 @@
               </w14:textOutline>
             </w:rPr>
           </w:pPr>
-          <w:hyperlink w:anchor="_Toc443636554" w:history="1">
+          <w:hyperlink w:anchor="_Toc443645764" w:history="1">
             <w:r>
               <w:rPr>
                 <w:rStyle w:val="Hyperlink"/>
@@ -4021,7 +3959,7 @@
               <w:rPr>
                 <w:webHidden/>
               </w:rPr>
-              <w:instrText xml:space="preserve"> PAGEREF _Toc443636554 \h </w:instrText>
+              <w:instrText xml:space="preserve"> PAGEREF _Toc443645764 \h </w:instrText>
             </w:r>
             <w:r>
               <w:rPr>
@@ -4082,10 +4020,18 @@
     </w:p>
     <w:p>
       <w:pPr>
+        <w:rPr>
+          <w:lang w:eastAsia="nl-NL"/>
+        </w:rPr>
+      </w:pPr>
+    </w:p>
+    <w:p>
+      <w:pPr>
         <w:pStyle w:val="Kop1"/>
       </w:pPr>
-      <w:bookmarkStart w:id="6" w:name="_Toc443636518"/>
-      <w:r>
+      <w:bookmarkStart w:id="6" w:name="_Toc443645729"/>
+      <w:r>
+        <w:lastRenderedPageBreak/>
         <w:t>Inleiding</w:t>
       </w:r>
       <w:bookmarkEnd w:id="5"/>
@@ -4101,7 +4047,7 @@
         <w:spacing w:after="120"/>
       </w:pPr>
       <w:bookmarkStart w:id="7" w:name="_Toc408950578"/>
-      <w:bookmarkStart w:id="8" w:name="_Toc443636519"/>
+      <w:bookmarkStart w:id="8" w:name="_Toc443645730"/>
       <w:r>
         <w:t>Algemeen</w:t>
       </w:r>
@@ -4294,7 +4240,7 @@
         <w:tab/>
       </w:r>
       <w:bookmarkStart w:id="11" w:name="_Toc408950579"/>
-      <w:bookmarkStart w:id="12" w:name="_Toc443636520"/>
+      <w:bookmarkStart w:id="12" w:name="_Toc443645731"/>
       <w:r>
         <w:t>Inhoud</w:t>
       </w:r>
@@ -4435,6 +4381,22 @@
     </w:p>
     <w:p>
       <w:pPr>
+        <w:rPr>
+          <w:lang w:eastAsia="nl-NL"/>
+        </w:rPr>
+      </w:pPr>
+    </w:p>
+    <w:p>
+      <w:pPr>
+        <w:rPr>
+          <w:lang w:eastAsia="nl-NL"/>
+        </w:rPr>
+      </w:pPr>
+      <w:bookmarkStart w:id="14" w:name="_GoBack"/>
+      <w:bookmarkEnd w:id="14"/>
+    </w:p>
+    <w:p>
+      <w:pPr>
         <w:pStyle w:val="Kop1"/>
       </w:pPr>
     </w:p>
@@ -4443,7 +4405,7 @@
       <w:pPr>
         <w:pStyle w:val="Kop1"/>
       </w:pPr>
-      <w:bookmarkStart w:id="14" w:name="_Toc443636521"/>
+      <w:bookmarkStart w:id="15" w:name="_Toc443645732"/>
       <w:r>
         <w:lastRenderedPageBreak/>
         <w:t xml:space="preserve">1. </w:t>
@@ -4452,7 +4414,7 @@
         <w:t>Achtergronden</w:t>
       </w:r>
       <w:bookmarkEnd w:id="13"/>
-      <w:bookmarkEnd w:id="14"/>
+      <w:bookmarkEnd w:id="15"/>
     </w:p>
     <w:p>
       <w:pPr>
@@ -4479,23 +4441,103 @@
           <w:sz w:val="26"/>
           <w:szCs w:val="26"/>
         </w:rPr>
-        <w:t>We moeten dit project voor Voetbalsensatie een Mobile app gaan bouwen. Het bedrijf stuurt klanten op voetbalreis en sturen ze naar diverse</w:t>
-      </w:r>
-      <w:r>
-        <w:rPr>
-          <w:rFonts w:ascii="Calibri" w:hAnsi="Calibri"/>
-          <w:sz w:val="26"/>
-          <w:szCs w:val="26"/>
-        </w:rPr>
-        <w:t xml:space="preserve"> landen. Het bedrijf wil een APP</w:t>
-      </w:r>
-      <w:r>
-        <w:rPr>
-          <w:rFonts w:ascii="Calibri" w:hAnsi="Calibri"/>
-          <w:sz w:val="26"/>
-          <w:szCs w:val="26"/>
-        </w:rPr>
-        <w:t xml:space="preserve"> bouwen waarbij ze informa</w:t>
+        <w:t xml:space="preserve">We moeten </w:t>
+      </w:r>
+      <w:r>
+        <w:rPr>
+          <w:rFonts w:ascii="Calibri" w:hAnsi="Calibri"/>
+          <w:sz w:val="26"/>
+          <w:szCs w:val="26"/>
+        </w:rPr>
+        <w:t xml:space="preserve">voor </w:t>
+      </w:r>
+      <w:r>
+        <w:rPr>
+          <w:rFonts w:ascii="Calibri" w:hAnsi="Calibri"/>
+          <w:sz w:val="26"/>
+          <w:szCs w:val="26"/>
+        </w:rPr>
+        <w:t>dit project Voetbalsensatie een Mobi</w:t>
+      </w:r>
+      <w:r>
+        <w:rPr>
+          <w:rFonts w:ascii="Calibri" w:hAnsi="Calibri"/>
+          <w:sz w:val="26"/>
+          <w:szCs w:val="26"/>
+        </w:rPr>
+        <w:t>e</w:t>
+      </w:r>
+      <w:r>
+        <w:rPr>
+          <w:rFonts w:ascii="Calibri" w:hAnsi="Calibri"/>
+          <w:sz w:val="26"/>
+          <w:szCs w:val="26"/>
+        </w:rPr>
+        <w:t>le app gaan bouwen. Het bedrijf stuurt klanten op voetbalreis naar diverse</w:t>
+      </w:r>
+      <w:r>
+        <w:rPr>
+          <w:rFonts w:ascii="Calibri" w:hAnsi="Calibri"/>
+          <w:sz w:val="26"/>
+          <w:szCs w:val="26"/>
+        </w:rPr>
+        <w:t xml:space="preserve"> landen. </w:t>
+      </w:r>
+      <w:r>
+        <w:rPr>
+          <w:rFonts w:ascii="Calibri" w:hAnsi="Calibri"/>
+          <w:sz w:val="26"/>
+          <w:szCs w:val="26"/>
+        </w:rPr>
+        <w:t>Dit</w:t>
+      </w:r>
+      <w:r>
+        <w:rPr>
+          <w:rFonts w:ascii="Calibri" w:hAnsi="Calibri"/>
+          <w:sz w:val="26"/>
+          <w:szCs w:val="26"/>
+        </w:rPr>
+        <w:t xml:space="preserve"> bedrijf wil</w:t>
+      </w:r>
+      <w:r>
+        <w:rPr>
+          <w:rFonts w:ascii="Calibri" w:hAnsi="Calibri"/>
+          <w:sz w:val="26"/>
+          <w:szCs w:val="26"/>
+        </w:rPr>
+        <w:t>t</w:t>
+      </w:r>
+      <w:r>
+        <w:rPr>
+          <w:rFonts w:ascii="Calibri" w:hAnsi="Calibri"/>
+          <w:sz w:val="26"/>
+          <w:szCs w:val="26"/>
+        </w:rPr>
+        <w:t xml:space="preserve"> een APP</w:t>
+      </w:r>
+      <w:r>
+        <w:rPr>
+          <w:rFonts w:ascii="Calibri" w:hAnsi="Calibri"/>
+          <w:sz w:val="26"/>
+          <w:szCs w:val="26"/>
+        </w:rPr>
+        <w:t xml:space="preserve"> waarbij </w:t>
+      </w:r>
+      <w:r>
+        <w:rPr>
+          <w:rFonts w:ascii="Calibri" w:hAnsi="Calibri"/>
+          <w:sz w:val="26"/>
+          <w:szCs w:val="26"/>
+        </w:rPr>
+        <w:t>de klanten</w:t>
+      </w:r>
+      <w:r>
+        <w:rPr>
+          <w:rFonts w:ascii="Calibri" w:hAnsi="Calibri"/>
+          <w:sz w:val="26"/>
+          <w:szCs w:val="26"/>
+        </w:rPr>
+        <w:t xml:space="preserve"> informa</w:t>
       </w:r>
       <w:r>
         <w:rPr>
@@ -4511,20 +4553,28 @@
           <w:sz w:val="26"/>
           <w:szCs w:val="26"/>
         </w:rPr>
-        <w:t xml:space="preserve"> en over wat Voetbalsensatie precies doet.</w:t>
+        <w:t xml:space="preserve"> </w:t>
+      </w:r>
+      <w:r>
+        <w:rPr>
+          <w:rFonts w:ascii="Calibri" w:hAnsi="Calibri"/>
+          <w:sz w:val="26"/>
+          <w:szCs w:val="26"/>
+        </w:rPr>
+        <w:t>(voetbalsensatie) maar ook informatie over de wedstrijd waar ze naar toe zijn.</w:t>
       </w:r>
     </w:p>
     <w:p>
       <w:pPr>
         <w:pStyle w:val="Kop2"/>
       </w:pPr>
-      <w:bookmarkStart w:id="15" w:name="_Toc408950582"/>
-      <w:bookmarkStart w:id="16" w:name="_Toc443636522"/>
+      <w:bookmarkStart w:id="16" w:name="_Toc408950582"/>
+      <w:bookmarkStart w:id="17" w:name="_Toc443645733"/>
       <w:r>
         <w:t>1.2 Huidige situatie</w:t>
       </w:r>
-      <w:bookmarkEnd w:id="15"/>
       <w:bookmarkEnd w:id="16"/>
+      <w:bookmarkEnd w:id="17"/>
     </w:p>
     <w:p>
       <w:pPr>
@@ -4551,7 +4601,23 @@
           <w:sz w:val="26"/>
           <w:szCs w:val="26"/>
         </w:rPr>
-        <w:t>Er is momenteel een werkende site</w:t>
+        <w:t xml:space="preserve">Er is momenteel een werkende </w:t>
+      </w:r>
+      <w:r>
+        <w:rPr>
+          <w:rFonts w:ascii="Calibri" w:hAnsi="Calibri"/>
+          <w:sz w:val="26"/>
+          <w:szCs w:val="26"/>
+        </w:rPr>
+        <w:t>web</w:t>
+      </w:r>
+      <w:r>
+        <w:rPr>
+          <w:rFonts w:ascii="Calibri" w:hAnsi="Calibri"/>
+          <w:sz w:val="26"/>
+          <w:szCs w:val="26"/>
+        </w:rPr>
+        <w:t>site</w:t>
       </w:r>
       <w:r>
         <w:rPr>
@@ -4575,6 +4641,56 @@
           <w:sz w:val="26"/>
           <w:szCs w:val="26"/>
         </w:rPr>
+        <w:t>. Hier op is informatie te vinden</w:t>
+      </w:r>
+      <w:r>
+        <w:rPr>
+          <w:rFonts w:ascii="Calibri" w:hAnsi="Calibri"/>
+          <w:sz w:val="26"/>
+          <w:szCs w:val="26"/>
+        </w:rPr>
+        <w:t xml:space="preserve"> over de wedstrijden </w:t>
+      </w:r>
+      <w:proofErr w:type="spellStart"/>
+      <w:r>
+        <w:rPr>
+          <w:rFonts w:ascii="Calibri" w:hAnsi="Calibri"/>
+          <w:sz w:val="26"/>
+          <w:szCs w:val="26"/>
+        </w:rPr>
+        <w:t>etc</w:t>
+      </w:r>
+      <w:proofErr w:type="spellEnd"/>
+      <w:r>
+        <w:rPr>
+          <w:rFonts w:ascii="Calibri" w:hAnsi="Calibri"/>
+          <w:sz w:val="26"/>
+          <w:szCs w:val="26"/>
+        </w:rPr>
+        <w:t xml:space="preserve">, </w:t>
+      </w:r>
+      <w:r>
+        <w:rPr>
+          <w:rFonts w:ascii="Calibri" w:hAnsi="Calibri"/>
+          <w:sz w:val="26"/>
+          <w:szCs w:val="26"/>
+        </w:rPr>
+        <w:t xml:space="preserve">plus </w:t>
+      </w:r>
+      <w:r>
+        <w:rPr>
+          <w:rFonts w:ascii="Calibri" w:hAnsi="Calibri"/>
+          <w:sz w:val="26"/>
+          <w:szCs w:val="26"/>
+        </w:rPr>
+        <w:t>klanten</w:t>
+      </w:r>
+      <w:r>
+        <w:rPr>
+          <w:rFonts w:ascii="Calibri" w:hAnsi="Calibri"/>
+          <w:sz w:val="26"/>
+          <w:szCs w:val="26"/>
+        </w:rPr>
         <w:t xml:space="preserve"> </w:t>
       </w:r>
       <w:r>
@@ -4583,41 +4699,56 @@
           <w:sz w:val="26"/>
           <w:szCs w:val="26"/>
         </w:rPr>
-        <w:t xml:space="preserve">met info + plus dat ze </w:t>
-      </w:r>
-      <w:r>
-        <w:rPr>
-          <w:rFonts w:ascii="Calibri" w:hAnsi="Calibri"/>
-          <w:sz w:val="26"/>
-          <w:szCs w:val="26"/>
-        </w:rPr>
-        <w:t xml:space="preserve">aan kunnen geven naar welke voetbalclub ze een wedstrijd willen gaan bekijken. Er moet een Mobile app komen waarin informatie staat over Voetbalsensatie, maar ook informatie over de Voetbalclubs, Accor hotels en luchthavens. </w:t>
+        <w:t xml:space="preserve">kunnen </w:t>
+      </w:r>
+      <w:r>
+        <w:rPr>
+          <w:rFonts w:ascii="Calibri" w:hAnsi="Calibri"/>
+          <w:sz w:val="26"/>
+          <w:szCs w:val="26"/>
+        </w:rPr>
+        <w:t>hier aan</w:t>
+      </w:r>
+      <w:r>
+        <w:rPr>
+          <w:rFonts w:ascii="Calibri" w:hAnsi="Calibri"/>
+          <w:sz w:val="26"/>
+          <w:szCs w:val="26"/>
+        </w:rPr>
+        <w:t xml:space="preserve">geven naar welke voetbalclub ze willen gaan bekijken. Er moet een Mobile app komen waarin informatie staat over Voetbalsensatie, maar ook informatie over de Voetbalclubs, Accor hotels en luchthavens. </w:t>
       </w:r>
     </w:p>
     <w:p>
       <w:pPr>
         <w:pStyle w:val="Kop2"/>
       </w:pPr>
-      <w:bookmarkStart w:id="17" w:name="_Toc408950583"/>
-      <w:bookmarkStart w:id="18" w:name="_Toc443636523"/>
+      <w:bookmarkStart w:id="18" w:name="_Toc408950583"/>
+      <w:bookmarkStart w:id="19" w:name="_Toc443645734"/>
       <w:r>
         <w:t>1.3 Opdrachtgever</w:t>
       </w:r>
-      <w:bookmarkEnd w:id="17"/>
       <w:bookmarkEnd w:id="18"/>
+      <w:bookmarkEnd w:id="19"/>
       <w:r>
         <w:t xml:space="preserve"> </w:t>
       </w:r>
     </w:p>
-    <w:p/>
-    <w:p>
-      <w:pPr>
-        <w:rPr>
-          <w:rFonts w:ascii="Calibri" w:hAnsi="Calibri"/>
-          <w:sz w:val="26"/>
-          <w:szCs w:val="26"/>
-        </w:rPr>
-      </w:pPr>
+    <w:p>
+      <w:pPr>
+        <w:rPr>
+          <w:rFonts w:ascii="Calibri" w:hAnsi="Calibri"/>
+          <w:sz w:val="26"/>
+          <w:szCs w:val="26"/>
+        </w:rPr>
+      </w:pPr>
+      <w:r>
+        <w:rPr>
+          <w:rFonts w:ascii="Calibri" w:hAnsi="Calibri"/>
+          <w:sz w:val="26"/>
+          <w:szCs w:val="26"/>
+        </w:rPr>
+        <w:br/>
+      </w:r>
       <w:r>
         <w:rPr>
           <w:rFonts w:ascii="Calibri" w:hAnsi="Calibri"/>
@@ -4631,13 +4762,13 @@
       <w:pPr>
         <w:pStyle w:val="Kop2"/>
       </w:pPr>
-      <w:bookmarkStart w:id="19" w:name="_Toc408950584"/>
-      <w:bookmarkStart w:id="20" w:name="_Toc443636524"/>
+      <w:bookmarkStart w:id="20" w:name="_Toc408950584"/>
+      <w:bookmarkStart w:id="21" w:name="_Toc443645735"/>
       <w:r>
         <w:t>1.4 Opdrachtnemer</w:t>
       </w:r>
-      <w:bookmarkEnd w:id="19"/>
       <w:bookmarkEnd w:id="20"/>
+      <w:bookmarkEnd w:id="21"/>
     </w:p>
     <w:p>
       <w:pPr>
@@ -4669,7 +4800,7 @@
           <w:szCs w:val="26"/>
           <w:lang w:eastAsia="nl-NL"/>
         </w:rPr>
-        <w:t xml:space="preserve">Voetbalsensatie regelt en verzorgt voetbalreizen online. Ze zien dat er steeds meer concurrenten gebruik gaan maken van een Mobile APP en het bedrijf wil hier niet op achter lopen. </w:t>
+        <w:t>Voetbalsensatie regelt en verzorgt voetbalreizen online. Ze zien dat er steeds meer concurrenten gebruik gaan maken van een Mobile APP</w:t>
       </w:r>
       <w:r>
         <w:rPr>
@@ -4678,7 +4809,7 @@
           <w:szCs w:val="26"/>
           <w:lang w:eastAsia="nl-NL"/>
         </w:rPr>
-        <w:t xml:space="preserve">Ons doel is iedere mogelijkheid om informatie door te voeren en zoveel mogelijk bekendheid te creëren. </w:t>
+        <w:t>,</w:t>
       </w:r>
       <w:r>
         <w:rPr>
@@ -4687,7 +4818,115 @@
           <w:szCs w:val="26"/>
           <w:lang w:eastAsia="nl-NL"/>
         </w:rPr>
-        <w:t>Dat doen we zodat we meer mensen naar onze website kunnen krijgen. Voetbalsensatie weet hoe ze een voetbalreis moeten boeken en maken het voor de klanten helemaal top!</w:t>
+        <w:t xml:space="preserve"> en het bedrijf wil hier niet op achter </w:t>
+      </w:r>
+      <w:r>
+        <w:rPr>
+          <w:rFonts w:ascii="Calibri" w:eastAsia="Times New Roman" w:hAnsi="Calibri" w:cs="Arial"/>
+          <w:sz w:val="26"/>
+          <w:szCs w:val="26"/>
+          <w:lang w:eastAsia="nl-NL"/>
+        </w:rPr>
+        <w:t>blijven</w:t>
+      </w:r>
+      <w:r>
+        <w:rPr>
+          <w:rFonts w:ascii="Calibri" w:eastAsia="Times New Roman" w:hAnsi="Calibri" w:cs="Arial"/>
+          <w:sz w:val="26"/>
+          <w:szCs w:val="26"/>
+          <w:lang w:eastAsia="nl-NL"/>
+        </w:rPr>
+        <w:t xml:space="preserve">. </w:t>
+      </w:r>
+      <w:r>
+        <w:rPr>
+          <w:rFonts w:ascii="Calibri" w:eastAsia="Times New Roman" w:hAnsi="Calibri" w:cs="Arial"/>
+          <w:sz w:val="26"/>
+          <w:szCs w:val="26"/>
+          <w:lang w:eastAsia="nl-NL"/>
+        </w:rPr>
+        <w:t xml:space="preserve">Ons doel is </w:t>
+      </w:r>
+      <w:r>
+        <w:rPr>
+          <w:rFonts w:ascii="Calibri" w:eastAsia="Times New Roman" w:hAnsi="Calibri" w:cs="Arial"/>
+          <w:sz w:val="26"/>
+          <w:szCs w:val="26"/>
+          <w:lang w:eastAsia="nl-NL"/>
+        </w:rPr>
+        <w:t>zoveel</w:t>
+      </w:r>
+      <w:r>
+        <w:rPr>
+          <w:rFonts w:ascii="Calibri" w:eastAsia="Times New Roman" w:hAnsi="Calibri" w:cs="Arial"/>
+          <w:sz w:val="26"/>
+          <w:szCs w:val="26"/>
+          <w:lang w:eastAsia="nl-NL"/>
+        </w:rPr>
+        <w:t xml:space="preserve"> mogelijk informatie door te voeren en zoveel mogelijk bekendheid creëren. </w:t>
+      </w:r>
+      <w:r>
+        <w:rPr>
+          <w:rFonts w:ascii="Calibri" w:eastAsia="Times New Roman" w:hAnsi="Calibri" w:cs="Arial"/>
+          <w:sz w:val="26"/>
+          <w:szCs w:val="26"/>
+          <w:lang w:eastAsia="nl-NL"/>
+        </w:rPr>
+        <w:t xml:space="preserve">Dat doen </w:t>
+      </w:r>
+      <w:r>
+        <w:rPr>
+          <w:rFonts w:ascii="Calibri" w:eastAsia="Times New Roman" w:hAnsi="Calibri" w:cs="Arial"/>
+          <w:sz w:val="26"/>
+          <w:szCs w:val="26"/>
+          <w:lang w:eastAsia="nl-NL"/>
+        </w:rPr>
+        <w:t>ze</w:t>
+      </w:r>
+      <w:r>
+        <w:rPr>
+          <w:rFonts w:ascii="Calibri" w:eastAsia="Times New Roman" w:hAnsi="Calibri" w:cs="Arial"/>
+          <w:sz w:val="26"/>
+          <w:szCs w:val="26"/>
+          <w:lang w:eastAsia="nl-NL"/>
+        </w:rPr>
+        <w:t xml:space="preserve"> zodat </w:t>
+      </w:r>
+      <w:r>
+        <w:rPr>
+          <w:rFonts w:ascii="Calibri" w:eastAsia="Times New Roman" w:hAnsi="Calibri" w:cs="Arial"/>
+          <w:sz w:val="26"/>
+          <w:szCs w:val="26"/>
+          <w:lang w:eastAsia="nl-NL"/>
+        </w:rPr>
+        <w:t>ze</w:t>
+      </w:r>
+      <w:r>
+        <w:rPr>
+          <w:rFonts w:ascii="Calibri" w:eastAsia="Times New Roman" w:hAnsi="Calibri" w:cs="Arial"/>
+          <w:sz w:val="26"/>
+          <w:szCs w:val="26"/>
+          <w:lang w:eastAsia="nl-NL"/>
+        </w:rPr>
+        <w:t xml:space="preserve"> meer mensen naar </w:t>
+      </w:r>
+      <w:r>
+        <w:rPr>
+          <w:rFonts w:ascii="Calibri" w:eastAsia="Times New Roman" w:hAnsi="Calibri" w:cs="Arial"/>
+          <w:sz w:val="26"/>
+          <w:szCs w:val="26"/>
+          <w:lang w:eastAsia="nl-NL"/>
+        </w:rPr>
+        <w:t>de</w:t>
+      </w:r>
+      <w:r>
+        <w:rPr>
+          <w:rFonts w:ascii="Calibri" w:eastAsia="Times New Roman" w:hAnsi="Calibri" w:cs="Arial"/>
+          <w:sz w:val="26"/>
+          <w:szCs w:val="26"/>
+          <w:lang w:eastAsia="nl-NL"/>
+        </w:rPr>
+        <w:t xml:space="preserve"> website kunnen krijgen. Voetbalsensatie weet hoe ze een voetbalreis moeten boeken en maken het voor de klanten helemaal top!</w:t>
       </w:r>
     </w:p>
     <w:p>
@@ -4741,9 +4980,9 @@
           <w:b/>
         </w:rPr>
       </w:pPr>
-      <w:bookmarkStart w:id="21" w:name="_Toc359433219"/>
-      <w:bookmarkStart w:id="22" w:name="_Toc408950585"/>
-      <w:bookmarkStart w:id="23" w:name="_Toc443636525"/>
+      <w:bookmarkStart w:id="22" w:name="_Toc359433219"/>
+      <w:bookmarkStart w:id="23" w:name="_Toc408950585"/>
+      <w:bookmarkStart w:id="24" w:name="_Toc443645736"/>
       <w:r>
         <w:rPr>
           <w:rStyle w:val="Kop1Char"/>
@@ -4751,15 +4990,15 @@
         <w:lastRenderedPageBreak/>
         <w:t xml:space="preserve">2. </w:t>
       </w:r>
-      <w:bookmarkEnd w:id="21"/>
+      <w:bookmarkEnd w:id="22"/>
       <w:r>
         <w:rPr>
           <w:rStyle w:val="Kop1Char"/>
         </w:rPr>
         <w:t>De projectopdracht</w:t>
       </w:r>
-      <w:bookmarkEnd w:id="22"/>
       <w:bookmarkEnd w:id="23"/>
+      <w:bookmarkEnd w:id="24"/>
     </w:p>
     <w:p>
       <w:pPr>
@@ -4770,13 +5009,13 @@
       <w:pPr>
         <w:pStyle w:val="Kop2"/>
       </w:pPr>
-      <w:bookmarkStart w:id="24" w:name="_Toc408950586"/>
-      <w:bookmarkStart w:id="25" w:name="_Toc443636526"/>
+      <w:bookmarkStart w:id="25" w:name="_Toc408950586"/>
+      <w:bookmarkStart w:id="26" w:name="_Toc443645737"/>
       <w:r>
         <w:t>2.1 Projectnaam</w:t>
       </w:r>
-      <w:bookmarkEnd w:id="24"/>
       <w:bookmarkEnd w:id="25"/>
+      <w:bookmarkEnd w:id="26"/>
     </w:p>
     <w:p>
       <w:pPr>
@@ -4797,7 +5036,55 @@
           <w:sz w:val="26"/>
           <w:szCs w:val="26"/>
         </w:rPr>
-        <w:t>Het project heet Voetbalsensatie Mobile APP. Dit we de naam gebruiken van het bedrijf zelf + dat hun zelf al een website hiervan hebben.</w:t>
+        <w:t xml:space="preserve">Het project heet Voetbalsensatie Mobile APP. </w:t>
+      </w:r>
+      <w:r>
+        <w:rPr>
+          <w:rFonts w:ascii="Calibri" w:hAnsi="Calibri"/>
+          <w:sz w:val="26"/>
+          <w:szCs w:val="26"/>
+        </w:rPr>
+        <w:t xml:space="preserve">We gebruiken de </w:t>
+      </w:r>
+      <w:r>
+        <w:rPr>
+          <w:rFonts w:ascii="Calibri" w:hAnsi="Calibri"/>
+          <w:sz w:val="26"/>
+          <w:szCs w:val="26"/>
+        </w:rPr>
+        <w:t xml:space="preserve">naam van het bedrijf zelf + </w:t>
+      </w:r>
+      <w:r>
+        <w:rPr>
+          <w:rFonts w:ascii="Calibri" w:hAnsi="Calibri"/>
+          <w:sz w:val="26"/>
+          <w:szCs w:val="26"/>
+        </w:rPr>
+        <w:t>de naam van de</w:t>
+      </w:r>
+      <w:r>
+        <w:rPr>
+          <w:rFonts w:ascii="Calibri" w:hAnsi="Calibri"/>
+          <w:sz w:val="26"/>
+          <w:szCs w:val="26"/>
+        </w:rPr>
+        <w:t xml:space="preserve"> website hiervan </w:t>
+      </w:r>
+      <w:r>
+        <w:rPr>
+          <w:rFonts w:ascii="Calibri" w:hAnsi="Calibri"/>
+          <w:sz w:val="26"/>
+          <w:szCs w:val="26"/>
+        </w:rPr>
+        <w:t>is voetbalsensatie</w:t>
+      </w:r>
+      <w:r>
+        <w:rPr>
+          <w:rFonts w:ascii="Calibri" w:hAnsi="Calibri"/>
+          <w:sz w:val="26"/>
+          <w:szCs w:val="26"/>
+        </w:rPr>
+        <w:t>.</w:t>
       </w:r>
     </w:p>
     <w:p>
@@ -4806,8 +5093,8 @@
           <w:b/>
         </w:rPr>
       </w:pPr>
-      <w:bookmarkStart w:id="26" w:name="_Toc408950587"/>
-      <w:bookmarkStart w:id="27" w:name="_Toc443636527"/>
+      <w:bookmarkStart w:id="27" w:name="_Toc408950587"/>
+      <w:bookmarkStart w:id="28" w:name="_Toc443645738"/>
       <w:r>
         <w:rPr>
           <w:rStyle w:val="Kop2Char"/>
@@ -4826,8 +5113,8 @@
         </w:rPr>
         <w:t>Doel</w:t>
       </w:r>
-      <w:bookmarkEnd w:id="26"/>
       <w:bookmarkEnd w:id="27"/>
+      <w:bookmarkEnd w:id="28"/>
       <w:r>
         <w:rPr>
           <w:b/>
@@ -4849,72 +5136,55 @@
           <w:sz w:val="26"/>
           <w:szCs w:val="26"/>
         </w:rPr>
-        <w:t>Het doel van het project is er om voor te zorgen dat er een nieuwe website komt.  De website en huisstijl moeten aan het einde van de sprint alle beschreven functionaliteiten bevatten. Dan pas is het doel behaald.</w:t>
-      </w:r>
-    </w:p>
-    <w:p>
-      <w:pPr>
-        <w:rPr>
-          <w:rFonts w:ascii="Calibri" w:hAnsi="Calibri"/>
-          <w:sz w:val="26"/>
-          <w:szCs w:val="26"/>
-        </w:rPr>
-      </w:pPr>
-      <w:r>
-        <w:rPr>
-          <w:rFonts w:ascii="Calibri" w:hAnsi="Calibri"/>
-          <w:sz w:val="26"/>
-          <w:szCs w:val="26"/>
-        </w:rPr>
-        <w:t xml:space="preserve">Het doel van het project is er om voor te </w:t>
-      </w:r>
-      <w:r>
-        <w:rPr>
-          <w:rFonts w:ascii="Calibri" w:hAnsi="Calibri"/>
-          <w:sz w:val="26"/>
-          <w:szCs w:val="26"/>
-        </w:rPr>
-        <w:t>zorgen dat er een nieuw</w:t>
-      </w:r>
-      <w:r>
-        <w:rPr>
-          <w:rFonts w:ascii="Calibri" w:hAnsi="Calibri"/>
-          <w:sz w:val="26"/>
-          <w:szCs w:val="26"/>
-        </w:rPr>
-        <w:t>e Mobile APP komt. De Mobile APP</w:t>
-      </w:r>
-      <w:r>
-        <w:rPr>
-          <w:rFonts w:ascii="Calibri" w:hAnsi="Calibri"/>
-          <w:sz w:val="26"/>
-          <w:szCs w:val="26"/>
-        </w:rPr>
-        <w:t xml:space="preserve"> en huisstijl moeten aan het einde van de </w:t>
-      </w:r>
-      <w:r>
-        <w:rPr>
-          <w:rFonts w:ascii="Calibri" w:hAnsi="Calibri"/>
-          <w:sz w:val="26"/>
-          <w:szCs w:val="26"/>
-        </w:rPr>
-        <w:t>sprint alles beschreven fun</w:t>
-      </w:r>
-      <w:r>
-        <w:rPr>
-          <w:rFonts w:ascii="Calibri" w:hAnsi="Calibri"/>
-          <w:sz w:val="26"/>
-          <w:szCs w:val="26"/>
-        </w:rPr>
-        <w:t>ctionaliteiten bevatten. Dan pas</w:t>
-      </w:r>
-      <w:r>
-        <w:rPr>
-          <w:rFonts w:ascii="Calibri" w:hAnsi="Calibri"/>
-          <w:sz w:val="26"/>
-          <w:szCs w:val="26"/>
-        </w:rPr>
-        <w:t xml:space="preserve"> is het doel behaald.</w:t>
+        <w:t xml:space="preserve">Het doel van het project is er om voor te zorgen dat er een nieuwe </w:t>
+      </w:r>
+      <w:r>
+        <w:rPr>
+          <w:rFonts w:ascii="Calibri" w:hAnsi="Calibri"/>
+          <w:sz w:val="26"/>
+          <w:szCs w:val="26"/>
+        </w:rPr>
+        <w:t>mobile app</w:t>
+      </w:r>
+      <w:r>
+        <w:rPr>
+          <w:rFonts w:ascii="Calibri" w:hAnsi="Calibri"/>
+          <w:sz w:val="26"/>
+          <w:szCs w:val="26"/>
+        </w:rPr>
+        <w:t xml:space="preserve"> komt. </w:t>
+      </w:r>
+      <w:r>
+        <w:rPr>
+          <w:rFonts w:ascii="Calibri" w:hAnsi="Calibri"/>
+          <w:sz w:val="26"/>
+          <w:szCs w:val="26"/>
+        </w:rPr>
+        <w:t>De app moet informatie over de website geven en de voetbalwedstrijden die hun aanbieden.</w:t>
+      </w:r>
+      <w:r>
+        <w:rPr>
+          <w:rFonts w:ascii="Calibri" w:hAnsi="Calibri"/>
+          <w:sz w:val="26"/>
+          <w:szCs w:val="26"/>
+        </w:rPr>
+        <w:t xml:space="preserve"> De </w:t>
+      </w:r>
+      <w:r>
+        <w:rPr>
+          <w:rFonts w:ascii="Calibri" w:hAnsi="Calibri"/>
+          <w:sz w:val="26"/>
+          <w:szCs w:val="26"/>
+        </w:rPr>
+        <w:t xml:space="preserve">mobile app </w:t>
+      </w:r>
+      <w:r>
+        <w:rPr>
+          <w:rFonts w:ascii="Calibri" w:hAnsi="Calibri"/>
+          <w:sz w:val="26"/>
+          <w:szCs w:val="26"/>
+        </w:rPr>
+        <w:t>en huisstijl moeten aan het einde van de sprint alle beschreven functionaliteiten bevatten. Dan pas is het doel behaald.</w:t>
       </w:r>
     </w:p>
     <w:p>
@@ -4926,141 +5196,136 @@
           <w:szCs w:val="26"/>
         </w:rPr>
       </w:pPr>
-      <w:r>
-        <w:rPr>
-          <w:rFonts w:ascii="Calibri" w:hAnsi="Calibri"/>
-          <w:sz w:val="26"/>
-          <w:szCs w:val="26"/>
+    </w:p>
+    <w:p>
+      <w:pPr>
+        <w:rPr>
+          <w:b/>
+        </w:rPr>
+      </w:pPr>
+      <w:bookmarkStart w:id="29" w:name="_Toc408950588"/>
+      <w:bookmarkStart w:id="30" w:name="_Toc443645739"/>
+      <w:r>
+        <w:rPr>
+          <w:rStyle w:val="Kop2Char"/>
+        </w:rPr>
+        <w:t>2</w:t>
+      </w:r>
+      <w:r>
+        <w:rPr>
+          <w:rStyle w:val="Kop2Char"/>
+        </w:rPr>
+        <w:t>.</w:t>
+      </w:r>
+      <w:r>
+        <w:rPr>
+          <w:rStyle w:val="Kop2Char"/>
+        </w:rPr>
+        <w:t>3</w:t>
+      </w:r>
+      <w:r>
+        <w:rPr>
+          <w:rStyle w:val="Kop2Char"/>
         </w:rPr>
         <w:t xml:space="preserve"> </w:t>
       </w:r>
-    </w:p>
-    <w:p>
-      <w:pPr>
+      <w:r>
+        <w:rPr>
+          <w:rStyle w:val="Kop2Char"/>
+        </w:rPr>
+        <w:t>Resultaat</w:t>
+      </w:r>
+      <w:bookmarkEnd w:id="29"/>
+      <w:bookmarkEnd w:id="30"/>
+      <w:r>
         <w:rPr>
           <w:b/>
         </w:rPr>
-      </w:pPr>
-      <w:bookmarkStart w:id="28" w:name="_Toc408950588"/>
-      <w:bookmarkStart w:id="29" w:name="_Toc443636528"/>
-      <w:r>
-        <w:rPr>
-          <w:rStyle w:val="Kop2Char"/>
-        </w:rPr>
-        <w:t>2</w:t>
-      </w:r>
-      <w:r>
-        <w:rPr>
-          <w:rStyle w:val="Kop2Char"/>
-        </w:rPr>
-        <w:t>.</w:t>
-      </w:r>
-      <w:r>
-        <w:rPr>
-          <w:rStyle w:val="Kop2Char"/>
-        </w:rPr>
-        <w:t>3</w:t>
-      </w:r>
-      <w:r>
-        <w:rPr>
-          <w:rStyle w:val="Kop2Char"/>
-        </w:rPr>
         <w:t xml:space="preserve"> </w:t>
       </w:r>
-      <w:r>
-        <w:rPr>
-          <w:rStyle w:val="Kop2Char"/>
-        </w:rPr>
-        <w:t>Resultaat</w:t>
-      </w:r>
-      <w:bookmarkEnd w:id="28"/>
-      <w:bookmarkEnd w:id="29"/>
-      <w:r>
-        <w:rPr>
+    </w:p>
+    <w:p>
+      <w:pPr>
+        <w:rPr>
+          <w:rFonts w:ascii="Calibri" w:hAnsi="Calibri"/>
           <w:b/>
-        </w:rPr>
-        <w:t xml:space="preserve"> </w:t>
-      </w:r>
-    </w:p>
-    <w:p>
-      <w:pPr>
-        <w:rPr>
-          <w:rFonts w:ascii="Calibri" w:hAnsi="Calibri"/>
+          <w:sz w:val="26"/>
+          <w:szCs w:val="26"/>
+        </w:rPr>
+      </w:pPr>
+      <w:r>
+        <w:rPr>
+          <w:rFonts w:ascii="Calibri" w:hAnsi="Calibri"/>
+          <w:sz w:val="26"/>
+          <w:szCs w:val="26"/>
+        </w:rPr>
+        <w:t xml:space="preserve">Uiteindelijk moet er een goed werkende en Nederlandstalige Mobile APP staan die Informatie heeft met stukken tekst. De kleuren die terug moeten komen zijn de Kleuren van de </w:t>
+      </w:r>
+      <w:r>
+        <w:rPr>
+          <w:rFonts w:ascii="Calibri" w:hAnsi="Calibri"/>
+          <w:sz w:val="26"/>
+          <w:szCs w:val="26"/>
+        </w:rPr>
+        <w:t>Huisstijl,</w:t>
+      </w:r>
+      <w:r>
+        <w:rPr>
+          <w:rFonts w:ascii="Calibri" w:hAnsi="Calibri"/>
+          <w:sz w:val="26"/>
+          <w:szCs w:val="26"/>
+        </w:rPr>
+        <w:t xml:space="preserve"> de website kleur blauw van Voetbalsensatie, </w:t>
+      </w:r>
+      <w:r>
+        <w:rPr>
+          <w:rFonts w:ascii="Calibri" w:hAnsi="Calibri"/>
+          <w:sz w:val="26"/>
+          <w:szCs w:val="26"/>
+        </w:rPr>
+        <w:t xml:space="preserve">goede </w:t>
+      </w:r>
+      <w:r>
+        <w:rPr>
+          <w:rFonts w:ascii="Calibri" w:hAnsi="Calibri"/>
+          <w:sz w:val="26"/>
+          <w:szCs w:val="26"/>
+        </w:rPr>
+        <w:t>lettertype</w:t>
+      </w:r>
+      <w:r>
+        <w:rPr>
+          <w:rFonts w:ascii="Calibri" w:hAnsi="Calibri"/>
+          <w:sz w:val="26"/>
+          <w:szCs w:val="26"/>
+        </w:rPr>
+        <w:t xml:space="preserve"> en gebruik maken van tabs die open </w:t>
+      </w:r>
+      <w:proofErr w:type="spellStart"/>
+      <w:r>
+        <w:rPr>
+          <w:rFonts w:ascii="Calibri" w:hAnsi="Calibri"/>
+          <w:sz w:val="26"/>
+          <w:szCs w:val="26"/>
+        </w:rPr>
+        <w:t>sliden</w:t>
+      </w:r>
+      <w:proofErr w:type="spellEnd"/>
+      <w:r>
+        <w:rPr>
+          <w:rFonts w:ascii="Calibri" w:hAnsi="Calibri"/>
+          <w:sz w:val="26"/>
+          <w:szCs w:val="26"/>
+        </w:rPr>
+        <w:t xml:space="preserve"> voor de informatie over het bedrijf.</w:t>
+      </w:r>
+    </w:p>
+    <w:p>
+      <w:pPr>
+        <w:rPr>
           <w:b/>
-          <w:sz w:val="26"/>
-          <w:szCs w:val="26"/>
-        </w:rPr>
-      </w:pPr>
-      <w:r>
-        <w:rPr>
-          <w:rFonts w:ascii="Calibri" w:hAnsi="Calibri"/>
-          <w:sz w:val="26"/>
-          <w:szCs w:val="26"/>
-        </w:rPr>
-        <w:t xml:space="preserve">Uiteindelijk moet er een goed werkende en Nederlandstalige Mobile APP staan die Informatie heeft met stukken tekst. De kleuren die terug moeten komen zijn de Kleuren van de </w:t>
-      </w:r>
-      <w:proofErr w:type="spellStart"/>
-      <w:r>
-        <w:rPr>
-          <w:rFonts w:ascii="Calibri" w:hAnsi="Calibri"/>
-          <w:sz w:val="26"/>
-          <w:szCs w:val="26"/>
-        </w:rPr>
-        <w:t>Huisstyl</w:t>
-      </w:r>
-      <w:proofErr w:type="spellEnd"/>
-      <w:r>
-        <w:rPr>
-          <w:rFonts w:ascii="Calibri" w:hAnsi="Calibri"/>
-          <w:sz w:val="26"/>
-          <w:szCs w:val="26"/>
-        </w:rPr>
-        <w:t xml:space="preserve"> van de website kleur blauw van Voetbalsensatie, </w:t>
-      </w:r>
-      <w:r>
-        <w:rPr>
-          <w:rFonts w:ascii="Calibri" w:hAnsi="Calibri"/>
-          <w:sz w:val="26"/>
-          <w:szCs w:val="26"/>
-        </w:rPr>
-        <w:t xml:space="preserve">goede </w:t>
-      </w:r>
-      <w:proofErr w:type="spellStart"/>
-      <w:r>
-        <w:rPr>
-          <w:rFonts w:ascii="Calibri" w:hAnsi="Calibri"/>
-          <w:sz w:val="26"/>
-          <w:szCs w:val="26"/>
-        </w:rPr>
-        <w:t>letterype</w:t>
-      </w:r>
-      <w:proofErr w:type="spellEnd"/>
-      <w:r>
-        <w:rPr>
-          <w:rFonts w:ascii="Calibri" w:hAnsi="Calibri"/>
-          <w:sz w:val="26"/>
-          <w:szCs w:val="26"/>
-        </w:rPr>
-        <w:t xml:space="preserve"> en gebruik maken van tabs die open </w:t>
-      </w:r>
-      <w:proofErr w:type="spellStart"/>
-      <w:r>
-        <w:rPr>
-          <w:rFonts w:ascii="Calibri" w:hAnsi="Calibri"/>
-          <w:sz w:val="26"/>
-          <w:szCs w:val="26"/>
-        </w:rPr>
-        <w:t>sliden</w:t>
-      </w:r>
-      <w:proofErr w:type="spellEnd"/>
-      <w:r>
-        <w:rPr>
-          <w:rFonts w:ascii="Calibri" w:hAnsi="Calibri"/>
-          <w:sz w:val="26"/>
-          <w:szCs w:val="26"/>
-        </w:rPr>
-        <w:t xml:space="preserve"> voor de informatie over het bedrijf.</w:t>
-      </w:r>
+        </w:rPr>
+      </w:pPr>
     </w:p>
     <w:p>
       <w:pPr>
@@ -5128,13 +5393,6 @@
     <w:p>
       <w:pPr>
         <w:rPr>
-          <w:b/>
-        </w:rPr>
-      </w:pPr>
-    </w:p>
-    <w:p>
-      <w:pPr>
-        <w:rPr>
           <w:rStyle w:val="Kop1Char"/>
         </w:rPr>
       </w:pPr>
@@ -5146,12 +5404,13 @@
           <w:rStyle w:val="Kop1Char"/>
         </w:rPr>
       </w:pPr>
-      <w:bookmarkStart w:id="30" w:name="_Toc408950589"/>
-      <w:bookmarkStart w:id="31" w:name="_Toc443636529"/>
+      <w:bookmarkStart w:id="31" w:name="_Toc408950589"/>
+      <w:bookmarkStart w:id="32" w:name="_Toc443645740"/>
       <w:r>
         <w:rPr>
           <w:rStyle w:val="Kop1Char"/>
         </w:rPr>
+        <w:lastRenderedPageBreak/>
         <w:t xml:space="preserve">3. </w:t>
       </w:r>
       <w:r>
@@ -5160,8 +5419,8 @@
         </w:rPr>
         <w:t>Projectactiviteiten</w:t>
       </w:r>
-      <w:bookmarkEnd w:id="30"/>
       <w:bookmarkEnd w:id="31"/>
+      <w:bookmarkEnd w:id="32"/>
     </w:p>
     <w:p>
       <w:pPr>
@@ -5171,13 +5430,13 @@
           <w:b/>
         </w:rPr>
       </w:pPr>
-      <w:bookmarkStart w:id="32" w:name="_Toc228243146"/>
-      <w:bookmarkStart w:id="33" w:name="_Toc408950590"/>
+      <w:bookmarkStart w:id="33" w:name="_Toc228243146"/>
+      <w:bookmarkStart w:id="34" w:name="_Toc408950590"/>
       <w:r>
         <w:br/>
       </w:r>
-      <w:bookmarkStart w:id="34" w:name="_Toc443636530"/>
-      <w:bookmarkEnd w:id="32"/>
+      <w:bookmarkStart w:id="35" w:name="_Toc443645741"/>
+      <w:bookmarkEnd w:id="33"/>
       <w:r>
         <w:rPr>
           <w:rStyle w:val="Kop2Char"/>
@@ -5185,8 +5444,8 @@
         </w:rPr>
         <w:t>3.1 Standaard</w:t>
       </w:r>
-      <w:bookmarkEnd w:id="33"/>
       <w:bookmarkEnd w:id="34"/>
+      <w:bookmarkEnd w:id="35"/>
     </w:p>
     <w:p>
       <w:pPr>
@@ -5211,9 +5470,9 @@
           <w:szCs w:val="26"/>
         </w:rPr>
       </w:pPr>
-      <w:bookmarkStart w:id="35" w:name="_Toc228243147"/>
-      <w:bookmarkStart w:id="36" w:name="_Toc408824072"/>
-      <w:bookmarkStart w:id="37" w:name="_Toc408950591"/>
+      <w:bookmarkStart w:id="36" w:name="_Toc228243147"/>
+      <w:bookmarkStart w:id="37" w:name="_Toc408824072"/>
+      <w:bookmarkStart w:id="38" w:name="_Toc408950591"/>
       <w:r>
         <w:rPr>
           <w:sz w:val="26"/>
@@ -5221,26 +5480,26 @@
         </w:rPr>
         <w:t>De standaardwerkzaamheden voor de website zijn:</w:t>
       </w:r>
-      <w:bookmarkEnd w:id="35"/>
       <w:bookmarkEnd w:id="36"/>
       <w:bookmarkEnd w:id="37"/>
+      <w:bookmarkEnd w:id="38"/>
     </w:p>
     <w:p>
       <w:pPr>
         <w:pStyle w:val="Kop2"/>
       </w:pPr>
-      <w:bookmarkStart w:id="38" w:name="_Toc228243148"/>
-      <w:bookmarkStart w:id="39" w:name="_Toc408950592"/>
-      <w:bookmarkStart w:id="40" w:name="_Toc443636531"/>
+      <w:bookmarkStart w:id="39" w:name="_Toc228243148"/>
+      <w:bookmarkStart w:id="40" w:name="_Toc408950592"/>
+      <w:bookmarkStart w:id="41" w:name="_Toc443645742"/>
       <w:r>
         <w:t xml:space="preserve">3.2 </w:t>
       </w:r>
       <w:r>
         <w:t>Initiatiefase</w:t>
       </w:r>
-      <w:bookmarkEnd w:id="38"/>
       <w:bookmarkEnd w:id="39"/>
       <w:bookmarkEnd w:id="40"/>
+      <w:bookmarkEnd w:id="41"/>
     </w:p>
     <w:p>
       <w:pPr>
@@ -5313,15 +5572,15 @@
           <w:sz w:val="26"/>
           <w:szCs w:val="26"/>
         </w:rPr>
-        <w:t>Gesprekken met de opdrachtgever en andere begeleiders vo</w:t>
-      </w:r>
-      <w:r>
-        <w:rPr>
-          <w:rFonts w:ascii="Calibri" w:hAnsi="Calibri"/>
-          <w:sz w:val="26"/>
-          <w:szCs w:val="26"/>
-        </w:rPr>
-        <w:t>eren.</w:t>
+        <w:t>Gesprekken met de opdrachtgever</w:t>
+      </w:r>
+      <w:r>
+        <w:rPr>
+          <w:rFonts w:ascii="Calibri" w:hAnsi="Calibri"/>
+          <w:sz w:val="26"/>
+          <w:szCs w:val="26"/>
+        </w:rPr>
+        <w:t>.</w:t>
       </w:r>
     </w:p>
     <w:p>
@@ -5441,18 +5700,18 @@
       <w:pPr>
         <w:pStyle w:val="Kop2"/>
       </w:pPr>
-      <w:bookmarkStart w:id="41" w:name="_Toc228243149"/>
-      <w:bookmarkStart w:id="42" w:name="_Toc408950593"/>
-      <w:bookmarkStart w:id="43" w:name="_Toc443636532"/>
+      <w:bookmarkStart w:id="42" w:name="_Toc228243149"/>
+      <w:bookmarkStart w:id="43" w:name="_Toc408950593"/>
+      <w:bookmarkStart w:id="44" w:name="_Toc443645743"/>
       <w:r>
         <w:t xml:space="preserve">3.3 </w:t>
       </w:r>
       <w:r>
         <w:t>Ontwerpfase</w:t>
       </w:r>
-      <w:bookmarkEnd w:id="41"/>
       <w:bookmarkEnd w:id="42"/>
       <w:bookmarkEnd w:id="43"/>
+      <w:bookmarkEnd w:id="44"/>
       <w:r>
         <w:tab/>
       </w:r>
@@ -5529,7 +5788,7 @@
           <w:sz w:val="26"/>
           <w:szCs w:val="26"/>
         </w:rPr>
-        <w:t>Gesprekken met de opdrachtgever en andere begeleiders voeren,</w:t>
+        <w:t>Gesprekken met de opdrachtgever,</w:t>
       </w:r>
     </w:p>
     <w:p>
@@ -5693,7 +5952,7 @@
           <w:sz w:val="26"/>
           <w:szCs w:val="26"/>
         </w:rPr>
-        <w:t xml:space="preserve">Bespreken van concepten met opdrachtgever en andere begeleiders, </w:t>
+        <w:t xml:space="preserve">Bespreken van concepten met opdrachtgever, </w:t>
       </w:r>
     </w:p>
     <w:p>
@@ -5753,9 +6012,9 @@
           <w:rStyle w:val="Kop2Char"/>
         </w:rPr>
       </w:pPr>
-      <w:bookmarkStart w:id="44" w:name="_Toc228243150"/>
-      <w:bookmarkStart w:id="45" w:name="_Toc408950594"/>
-      <w:bookmarkStart w:id="46" w:name="_Toc443636533"/>
+      <w:bookmarkStart w:id="45" w:name="_Toc228243150"/>
+      <w:bookmarkStart w:id="46" w:name="_Toc408950594"/>
+      <w:bookmarkStart w:id="47" w:name="_Toc443645744"/>
       <w:r>
         <w:t>3</w:t>
       </w:r>
@@ -5765,9 +6024,9 @@
         </w:rPr>
         <w:t>.4 Realisatiefase</w:t>
       </w:r>
-      <w:bookmarkEnd w:id="44"/>
       <w:bookmarkEnd w:id="45"/>
       <w:bookmarkEnd w:id="46"/>
+      <w:bookmarkEnd w:id="47"/>
     </w:p>
     <w:p>
       <w:pPr>
@@ -5789,7 +6048,15 @@
           <w:sz w:val="26"/>
           <w:szCs w:val="26"/>
         </w:rPr>
-        <w:t>Het coderen van de functionaliteiten van de website</w:t>
+        <w:t xml:space="preserve">Het coderen van de functionaliteiten van de </w:t>
+      </w:r>
+      <w:r>
+        <w:rPr>
+          <w:rFonts w:ascii="Calibri" w:hAnsi="Calibri"/>
+          <w:sz w:val="26"/>
+          <w:szCs w:val="26"/>
+        </w:rPr>
+        <w:t>APP</w:t>
       </w:r>
     </w:p>
     <w:p>
@@ -5835,21 +6102,29 @@
           <w:sz w:val="26"/>
           <w:szCs w:val="26"/>
         </w:rPr>
+        <w:t>APP</w:t>
+      </w:r>
+      <w:r>
+        <w:rPr>
+          <w:rFonts w:ascii="Calibri" w:hAnsi="Calibri"/>
+          <w:sz w:val="26"/>
+          <w:szCs w:val="26"/>
+        </w:rPr>
+        <w:t xml:space="preserve"> testen.</w:t>
+      </w:r>
+    </w:p>
+    <w:p>
+      <w:pPr>
+        <w:pStyle w:val="Kop1"/>
+      </w:pPr>
+      <w:bookmarkStart w:id="48" w:name="_Toc408950595"/>
+      <w:bookmarkStart w:id="49" w:name="_Toc443645745"/>
+      <w:r>
         <w:lastRenderedPageBreak/>
-        <w:t>Website testen.</w:t>
-      </w:r>
-    </w:p>
-    <w:p>
-      <w:pPr>
-        <w:pStyle w:val="Kop1"/>
-      </w:pPr>
-      <w:bookmarkStart w:id="47" w:name="_Toc408950595"/>
-      <w:bookmarkStart w:id="48" w:name="_Toc443636534"/>
-      <w:r>
         <w:t>4. Projectgrenzen</w:t>
       </w:r>
-      <w:bookmarkEnd w:id="47"/>
       <w:bookmarkEnd w:id="48"/>
+      <w:bookmarkEnd w:id="49"/>
     </w:p>
     <w:p>
       <w:pPr>
@@ -5869,8 +6144,8 @@
           <w:szCs w:val="26"/>
         </w:rPr>
       </w:pPr>
-      <w:bookmarkStart w:id="49" w:name="_Toc408950596"/>
-      <w:bookmarkStart w:id="50" w:name="_Toc443636535"/>
+      <w:bookmarkStart w:id="50" w:name="_Toc408950596"/>
+      <w:bookmarkStart w:id="51" w:name="_Toc443645746"/>
       <w:r>
         <w:rPr>
           <w:rStyle w:val="Kop2Char"/>
@@ -5889,8 +6164,8 @@
         </w:rPr>
         <w:t>Projectgrenzen</w:t>
       </w:r>
-      <w:bookmarkEnd w:id="49"/>
       <w:bookmarkEnd w:id="50"/>
+      <w:bookmarkEnd w:id="51"/>
     </w:p>
     <w:p>
       <w:pPr>
@@ -5909,16 +6184,24 @@
           <w:sz w:val="26"/>
           <w:szCs w:val="26"/>
         </w:rPr>
-        <w:t>De website zal voldoen aan de eisen van de klant, zoals deze beschreven zijn in de leerofferte en dit plan van aanpak.</w:t>
-      </w:r>
-    </w:p>
-    <w:p>
-      <w:pPr>
-        <w:jc w:val="both"/>
-        <w:rPr>
-          <w:rFonts w:ascii="Arial" w:hAnsi="Arial" w:cs="Arial"/>
-        </w:rPr>
-      </w:pPr>
+        <w:t xml:space="preserve">De </w:t>
+      </w:r>
+      <w:r>
+        <w:rPr>
+          <w:rFonts w:ascii="Calibri" w:hAnsi="Calibri"/>
+          <w:sz w:val="26"/>
+          <w:szCs w:val="26"/>
+        </w:rPr>
+        <w:t>App</w:t>
+      </w:r>
+      <w:r>
+        <w:rPr>
+          <w:rFonts w:ascii="Calibri" w:hAnsi="Calibri"/>
+          <w:sz w:val="26"/>
+          <w:szCs w:val="26"/>
+        </w:rPr>
+        <w:t xml:space="preserve"> zal voldoen aan de eisen van de klant, zoals deze beschreven zijn in dit plan van aanpak.</w:t>
+      </w:r>
     </w:p>
     <w:p>
       <w:pPr>
@@ -5926,8 +6209,8 @@
           <w:rStyle w:val="Kop2Char"/>
         </w:rPr>
       </w:pPr>
-      <w:bookmarkStart w:id="51" w:name="_Toc408950597"/>
-      <w:bookmarkStart w:id="52" w:name="_Toc443636536"/>
+      <w:bookmarkStart w:id="52" w:name="_Toc408950597"/>
+      <w:bookmarkStart w:id="53" w:name="_Toc443645747"/>
       <w:r>
         <w:rPr>
           <w:rStyle w:val="Kop2Char"/>
@@ -5946,24 +6229,40 @@
         </w:rPr>
         <w:t>Bereik</w:t>
       </w:r>
-      <w:bookmarkEnd w:id="51"/>
       <w:bookmarkEnd w:id="52"/>
-    </w:p>
-    <w:p>
-      <w:pPr>
-        <w:rPr>
-          <w:rFonts w:ascii="Calibri" w:hAnsi="Calibri"/>
-          <w:sz w:val="26"/>
-          <w:szCs w:val="26"/>
-        </w:rPr>
-      </w:pPr>
-      <w:r>
-        <w:rPr>
-          <w:rFonts w:ascii="Calibri" w:hAnsi="Calibri"/>
-          <w:sz w:val="26"/>
-          <w:szCs w:val="26"/>
-        </w:rPr>
-        <w:t>De website zal in het Nederlands ge</w:t>
+      <w:bookmarkEnd w:id="53"/>
+    </w:p>
+    <w:p>
+      <w:pPr>
+        <w:rPr>
+          <w:rFonts w:ascii="Calibri" w:hAnsi="Calibri"/>
+          <w:sz w:val="26"/>
+          <w:szCs w:val="26"/>
+        </w:rPr>
+      </w:pPr>
+      <w:r>
+        <w:rPr>
+          <w:rFonts w:ascii="Calibri" w:hAnsi="Calibri"/>
+          <w:sz w:val="26"/>
+          <w:szCs w:val="26"/>
+        </w:rPr>
+        <w:t xml:space="preserve">De </w:t>
+      </w:r>
+      <w:r>
+        <w:rPr>
+          <w:rFonts w:ascii="Calibri" w:hAnsi="Calibri"/>
+          <w:sz w:val="26"/>
+          <w:szCs w:val="26"/>
+        </w:rPr>
+        <w:t>app</w:t>
+      </w:r>
+      <w:r>
+        <w:rPr>
+          <w:rFonts w:ascii="Calibri" w:hAnsi="Calibri"/>
+          <w:sz w:val="26"/>
+          <w:szCs w:val="26"/>
+        </w:rPr>
+        <w:t xml:space="preserve"> zal in het Nederlands ge</w:t>
       </w:r>
       <w:r>
         <w:rPr>
@@ -6103,6 +6402,14 @@
         </w:rPr>
         <w:t>developer</w:t>
       </w:r>
+      <w:r>
+        <w:rPr>
+          <w:rFonts w:ascii="Calibri" w:hAnsi="Calibri"/>
+          <w:sz w:val="26"/>
+          <w:szCs w:val="26"/>
+        </w:rPr>
+        <w:t>s</w:t>
+      </w:r>
       <w:proofErr w:type="spellEnd"/>
       <w:r>
         <w:rPr>
@@ -6120,6 +6427,14 @@
         </w:rPr>
         <w:t>Bij vragen of benodigde hulp kunnen we terecht bij onze leraren Piet van Steen of Fedde van Gils</w:t>
       </w:r>
+      <w:r>
+        <w:rPr>
+          <w:rFonts w:ascii="Calibri" w:hAnsi="Calibri"/>
+          <w:sz w:val="26"/>
+          <w:szCs w:val="26"/>
+        </w:rPr>
+        <w:t>.</w:t>
+      </w:r>
     </w:p>
     <w:p>
       <w:pPr>
@@ -6129,8 +6444,8 @@
       </w:pPr>
     </w:p>
     <w:p>
-      <w:bookmarkStart w:id="53" w:name="_Toc408950598"/>
-      <w:bookmarkStart w:id="54" w:name="_Toc443636537"/>
+      <w:bookmarkStart w:id="54" w:name="_Toc408950598"/>
+      <w:bookmarkStart w:id="55" w:name="_Toc443645748"/>
       <w:r>
         <w:rPr>
           <w:rStyle w:val="Kop2Char"/>
@@ -6149,8 +6464,8 @@
         </w:rPr>
         <w:t>Randvoorwaarden &amp; beperkingen</w:t>
       </w:r>
-      <w:bookmarkEnd w:id="53"/>
       <w:bookmarkEnd w:id="54"/>
+      <w:bookmarkEnd w:id="55"/>
     </w:p>
     <w:p>
       <w:pPr>
@@ -6217,7 +6532,21 @@
           <w:szCs w:val="22"/>
         </w:rPr>
       </w:pPr>
-      <w:bookmarkStart w:id="55" w:name="_Toc359433221"/>
+      <w:bookmarkStart w:id="56" w:name="_Toc359433221"/>
+    </w:p>
+    <w:p>
+      <w:pPr>
+        <w:rPr>
+          <w:lang w:eastAsia="nl-NL"/>
+        </w:rPr>
+      </w:pPr>
+    </w:p>
+    <w:p>
+      <w:pPr>
+        <w:rPr>
+          <w:lang w:eastAsia="nl-NL"/>
+        </w:rPr>
+      </w:pPr>
     </w:p>
     <w:p>
       <w:pPr>
@@ -6233,8 +6562,8 @@
       <w:pPr>
         <w:pStyle w:val="Kop1"/>
       </w:pPr>
-      <w:bookmarkStart w:id="56" w:name="_Toc408950599"/>
-      <w:bookmarkStart w:id="57" w:name="_Toc443636538"/>
+      <w:bookmarkStart w:id="57" w:name="_Toc408950599"/>
+      <w:bookmarkStart w:id="58" w:name="_Toc443645749"/>
       <w:r>
         <w:lastRenderedPageBreak/>
         <w:t>5</w:t>
@@ -6242,13 +6571,13 @@
       <w:r>
         <w:t xml:space="preserve">. </w:t>
       </w:r>
-      <w:bookmarkStart w:id="58" w:name="_Toc359433224"/>
-      <w:bookmarkEnd w:id="55"/>
+      <w:bookmarkStart w:id="59" w:name="_Toc359433224"/>
+      <w:bookmarkEnd w:id="56"/>
       <w:r>
         <w:t>Tussenresultaten</w:t>
       </w:r>
-      <w:bookmarkEnd w:id="56"/>
       <w:bookmarkEnd w:id="57"/>
+      <w:bookmarkEnd w:id="58"/>
     </w:p>
     <w:p>
       <w:pPr>
@@ -6296,27 +6625,36 @@
     <w:p>
       <w:pPr>
         <w:pStyle w:val="Geenafstand"/>
+        <w:tabs>
+          <w:tab w:val="left" w:pos="5875"/>
+        </w:tabs>
         <w:rPr>
           <w:rFonts w:ascii="Cambria" w:hAnsi="Cambria"/>
         </w:rPr>
       </w:pPr>
+      <w:r>
+        <w:rPr>
+          <w:rFonts w:ascii="Cambria" w:hAnsi="Cambria"/>
+        </w:rPr>
+        <w:tab/>
+      </w:r>
     </w:p>
     <w:p>
       <w:pPr>
         <w:pStyle w:val="Kop2"/>
       </w:pPr>
-      <w:bookmarkStart w:id="59" w:name="_Toc400626966"/>
-      <w:bookmarkStart w:id="60" w:name="_Toc408950600"/>
-      <w:bookmarkStart w:id="61" w:name="_Toc443636539"/>
+      <w:bookmarkStart w:id="60" w:name="_Toc400626966"/>
+      <w:bookmarkStart w:id="61" w:name="_Toc408950600"/>
+      <w:bookmarkStart w:id="62" w:name="_Toc443645750"/>
       <w:r>
         <w:t xml:space="preserve">5.1 </w:t>
       </w:r>
-      <w:bookmarkEnd w:id="59"/>
+      <w:bookmarkEnd w:id="60"/>
       <w:r>
         <w:t>Leerofferte</w:t>
       </w:r>
-      <w:bookmarkEnd w:id="60"/>
       <w:bookmarkEnd w:id="61"/>
+      <w:bookmarkEnd w:id="62"/>
     </w:p>
     <w:p>
       <w:pPr>
@@ -6338,18 +6676,60 @@
           <w:sz w:val="26"/>
           <w:szCs w:val="26"/>
         </w:rPr>
-        <w:t>De Leerofferte beschrijft de klant, het uitvoerend bedrijf en de organisatie hier van, de vraag van de klant, de gevonden oplossing, examendoelen,  kosten en een globale planning.</w:t>
+        <w:t>De Leerofferte beschrijft de klant, het uitvoerend bedrijf en de organisatie hier van, de vraag van d</w:t>
+      </w:r>
+      <w:r>
+        <w:rPr>
+          <w:rFonts w:ascii="Calibri" w:hAnsi="Calibri"/>
+          <w:sz w:val="26"/>
+          <w:szCs w:val="26"/>
+        </w:rPr>
+        <w:t>e klant, de gevonden oplossing</w:t>
+      </w:r>
+      <w:r>
+        <w:rPr>
+          <w:rFonts w:ascii="Calibri" w:hAnsi="Calibri"/>
+          <w:sz w:val="26"/>
+          <w:szCs w:val="26"/>
+        </w:rPr>
+        <w:t xml:space="preserve">,  </w:t>
+      </w:r>
+      <w:r>
+        <w:rPr>
+          <w:rFonts w:ascii="Calibri" w:hAnsi="Calibri"/>
+          <w:sz w:val="26"/>
+          <w:szCs w:val="26"/>
+        </w:rPr>
+        <w:t>kosten en een globale planning.</w:t>
       </w:r>
     </w:p>
     <w:p>
       <w:pPr>
         <w:pStyle w:val="Geenafstand"/>
-        <w:rPr>
-          <w:rFonts w:ascii="Calibri" w:hAnsi="Calibri"/>
-          <w:sz w:val="26"/>
-          <w:szCs w:val="26"/>
-        </w:rPr>
-      </w:pPr>
+      </w:pPr>
+    </w:p>
+    <w:p>
+      <w:pPr>
+        <w:pStyle w:val="Kop2"/>
+      </w:pPr>
+      <w:bookmarkStart w:id="63" w:name="_Toc400626967"/>
+      <w:bookmarkStart w:id="64" w:name="_Toc408950601"/>
+      <w:bookmarkStart w:id="65" w:name="_Toc443645751"/>
+      <w:r>
+        <w:t>5</w:t>
+      </w:r>
+      <w:r>
+        <w:t xml:space="preserve">.2 </w:t>
+      </w:r>
+      <w:bookmarkEnd w:id="63"/>
+      <w:r>
+        <w:t>Plan van Aanpak</w:t>
+      </w:r>
+      <w:bookmarkEnd w:id="64"/>
+      <w:bookmarkEnd w:id="65"/>
+      <w:r>
+        <w:t xml:space="preserve"> </w:t>
+      </w:r>
     </w:p>
     <w:p>
       <w:pPr>
@@ -6358,26 +6738,52 @@
     </w:p>
     <w:p>
       <w:pPr>
+        <w:pStyle w:val="Geenafstand"/>
+        <w:rPr>
+          <w:rFonts w:ascii="Calibri" w:hAnsi="Calibri"/>
+          <w:sz w:val="26"/>
+          <w:szCs w:val="26"/>
+        </w:rPr>
+      </w:pPr>
+      <w:r>
+        <w:rPr>
+          <w:rFonts w:ascii="Calibri" w:hAnsi="Calibri"/>
+          <w:sz w:val="26"/>
+          <w:szCs w:val="26"/>
+        </w:rPr>
+        <w:t>Het plan van aanpak beschrijft de informatie van de leerofferte in detail.</w:t>
+      </w:r>
+    </w:p>
+    <w:p>
+      <w:pPr>
+        <w:pStyle w:val="Geenafstand"/>
+      </w:pPr>
+    </w:p>
+    <w:p>
+      <w:pPr>
+        <w:pStyle w:val="Geenafstand"/>
+      </w:pPr>
+    </w:p>
+    <w:p>
+      <w:pPr>
         <w:pStyle w:val="Kop2"/>
       </w:pPr>
-      <w:bookmarkStart w:id="62" w:name="_Toc400626967"/>
-      <w:bookmarkStart w:id="63" w:name="_Toc408950601"/>
-      <w:bookmarkStart w:id="64" w:name="_Toc443636540"/>
-      <w:r>
-        <w:t>5</w:t>
-      </w:r>
-      <w:r>
-        <w:t xml:space="preserve">.2 </w:t>
-      </w:r>
-      <w:bookmarkEnd w:id="62"/>
-      <w:r>
-        <w:t>Plan van Aanpak</w:t>
-      </w:r>
-      <w:bookmarkEnd w:id="63"/>
-      <w:bookmarkEnd w:id="64"/>
+      <w:bookmarkStart w:id="66" w:name="_Toc408950602"/>
+      <w:bookmarkStart w:id="67" w:name="_Toc443645752"/>
+      <w:r>
+        <w:t>5.3</w:t>
+      </w:r>
       <w:r>
         <w:t xml:space="preserve"> </w:t>
       </w:r>
+      <w:r>
+        <w:t>Concepten</w:t>
+      </w:r>
+      <w:bookmarkEnd w:id="66"/>
+      <w:bookmarkEnd w:id="67"/>
+      <w:r>
+        <w:t xml:space="preserve"> </w:t>
+      </w:r>
     </w:p>
     <w:p>
       <w:pPr>
@@ -6396,10 +6802,32 @@
       <w:r>
         <w:rPr>
           <w:rFonts w:ascii="Calibri" w:hAnsi="Calibri"/>
-          <w:sz w:val="26"/>
-          <w:szCs w:val="26"/>
-        </w:rPr>
-        <w:t>Het plan van aanpak beschrijft de informatie van de leerofferte in detail.</w:t>
+          <w:color w:val="222233"/>
+          <w:sz w:val="26"/>
+          <w:szCs w:val="26"/>
+          <w:shd w:val="clear" w:color="auto" w:fill="FFFFFF"/>
+        </w:rPr>
+        <w:t xml:space="preserve">Ruwe formuleringen van de </w:t>
+      </w:r>
+      <w:r>
+        <w:rPr>
+          <w:rFonts w:ascii="Calibri" w:hAnsi="Calibri"/>
+          <w:color w:val="222233"/>
+          <w:sz w:val="26"/>
+          <w:szCs w:val="26"/>
+          <w:shd w:val="clear" w:color="auto" w:fill="FFFFFF"/>
+        </w:rPr>
+        <w:t>app</w:t>
+      </w:r>
+      <w:r>
+        <w:rPr>
+          <w:rFonts w:ascii="Calibri" w:hAnsi="Calibri"/>
+          <w:color w:val="222233"/>
+          <w:sz w:val="26"/>
+          <w:szCs w:val="26"/>
+          <w:shd w:val="clear" w:color="auto" w:fill="FFFFFF"/>
+        </w:rPr>
+        <w:t>. Het betreft dus geen definitieve versies, maar versies die nog afgewezen kunnen worden dan wel nog herschreven, geredigeerd, goedgekeurd of aangenomen dienen te worden</w:t>
       </w:r>
     </w:p>
     <w:p>
@@ -6409,73 +6837,17 @@
     </w:p>
     <w:p>
       <w:pPr>
-        <w:pStyle w:val="Geenafstand"/>
-      </w:pPr>
-    </w:p>
-    <w:p>
-      <w:pPr>
         <w:pStyle w:val="Kop2"/>
       </w:pPr>
-      <w:bookmarkStart w:id="65" w:name="_Toc408950602"/>
-      <w:bookmarkStart w:id="66" w:name="_Toc443636541"/>
-      <w:r>
-        <w:t>5.3</w:t>
-      </w:r>
-      <w:r>
-        <w:t xml:space="preserve"> </w:t>
-      </w:r>
-      <w:r>
-        <w:t>Concepten</w:t>
-      </w:r>
-      <w:bookmarkEnd w:id="65"/>
-      <w:bookmarkEnd w:id="66"/>
-      <w:r>
-        <w:t xml:space="preserve"> </w:t>
-      </w:r>
-    </w:p>
-    <w:p>
-      <w:pPr>
-        <w:pStyle w:val="Geenafstand"/>
-      </w:pPr>
-    </w:p>
-    <w:p>
-      <w:pPr>
-        <w:pStyle w:val="Geenafstand"/>
-        <w:rPr>
-          <w:rFonts w:ascii="Calibri" w:hAnsi="Calibri"/>
-          <w:sz w:val="26"/>
-          <w:szCs w:val="26"/>
-        </w:rPr>
-      </w:pPr>
-      <w:r>
-        <w:rPr>
-          <w:rFonts w:ascii="Calibri" w:hAnsi="Calibri"/>
-          <w:color w:val="222233"/>
-          <w:sz w:val="26"/>
-          <w:szCs w:val="26"/>
-          <w:shd w:val="clear" w:color="auto" w:fill="FFFFFF"/>
-        </w:rPr>
-        <w:t>Ruwe formuleringen van de website. Het betreft dus geen definitieve versies, maar versies die nog afgewezen kunnen worden dan wel nog herschreven, geredigeerd, goedgekeurd of aangenomen dienen te worden</w:t>
-      </w:r>
-    </w:p>
-    <w:p>
-      <w:pPr>
-        <w:pStyle w:val="Geenafstand"/>
-      </w:pPr>
-    </w:p>
-    <w:p>
-      <w:pPr>
-        <w:pStyle w:val="Kop2"/>
-      </w:pPr>
-      <w:bookmarkStart w:id="67" w:name="_Toc408950604"/>
-      <w:bookmarkStart w:id="68" w:name="_Toc400626968"/>
-      <w:bookmarkStart w:id="69" w:name="_Toc408950603"/>
-      <w:bookmarkStart w:id="70" w:name="_Toc443636542"/>
+      <w:bookmarkStart w:id="68" w:name="_Toc408950604"/>
+      <w:bookmarkStart w:id="69" w:name="_Toc400626968"/>
+      <w:bookmarkStart w:id="70" w:name="_Toc408950603"/>
+      <w:bookmarkStart w:id="71" w:name="_Toc443645753"/>
       <w:r>
         <w:t>5.3 Functioneel Ontwerp</w:t>
       </w:r>
-      <w:bookmarkEnd w:id="67"/>
-      <w:bookmarkEnd w:id="70"/>
+      <w:bookmarkEnd w:id="68"/>
+      <w:bookmarkEnd w:id="71"/>
     </w:p>
     <w:p>
       <w:pPr>
@@ -6492,7 +6864,15 @@
           <w:sz w:val="26"/>
           <w:szCs w:val="26"/>
         </w:rPr>
-        <w:t>In het functioneel ontwerp komen de verschillende diagrammen waarin beschreven wordt hoe de applicatie werkt. Het Technisch Ontwerp en het Functioneel Ontwerp zullen in 1 document staan.</w:t>
+        <w:t>In het functioneel ontwerp komen de verschillende diagrammen waarin beschreven wordt hoe de applicatie werkt</w:t>
+      </w:r>
+      <w:r>
+        <w:rPr>
+          <w:rFonts w:ascii="Calibri" w:hAnsi="Calibri"/>
+          <w:sz w:val="26"/>
+          <w:szCs w:val="26"/>
+        </w:rPr>
+        <w:t>.</w:t>
       </w:r>
     </w:p>
     <w:p>
@@ -6507,6 +6887,8 @@
     </w:p>
     <w:p/>
     <w:p/>
+    <w:p/>
+    <w:p/>
     <w:p>
       <w:pPr>
         <w:pStyle w:val="Kop2"/>
@@ -6521,16 +6903,16 @@
       <w:pPr>
         <w:pStyle w:val="Kop2"/>
       </w:pPr>
-      <w:bookmarkStart w:id="71" w:name="_Toc443636543"/>
+      <w:bookmarkStart w:id="72" w:name="_Toc443645754"/>
       <w:r>
         <w:t xml:space="preserve">5.4 </w:t>
       </w:r>
-      <w:bookmarkEnd w:id="68"/>
+      <w:bookmarkEnd w:id="69"/>
       <w:r>
         <w:t>Technisch Ontwerp</w:t>
       </w:r>
-      <w:bookmarkEnd w:id="69"/>
-      <w:bookmarkEnd w:id="71"/>
+      <w:bookmarkEnd w:id="70"/>
+      <w:bookmarkEnd w:id="72"/>
     </w:p>
     <w:p>
       <w:pPr>
@@ -6568,7 +6950,7 @@
           <w:sz w:val="26"/>
           <w:szCs w:val="26"/>
         </w:rPr>
-        <w:t>. Het Technisch Ontwerp en het Functioneel Ontwerp zullen in 1 document staan.</w:t>
+        <w:t xml:space="preserve">. </w:t>
       </w:r>
     </w:p>
     <w:p/>
@@ -6581,16 +6963,16 @@
       <w:pPr>
         <w:pStyle w:val="Kop2"/>
       </w:pPr>
-      <w:bookmarkStart w:id="72" w:name="_Toc408950605"/>
-      <w:bookmarkStart w:id="73" w:name="_Toc443636544"/>
+      <w:bookmarkStart w:id="73" w:name="_Toc408950605"/>
+      <w:bookmarkStart w:id="74" w:name="_Toc443645755"/>
       <w:r>
         <w:t xml:space="preserve">5.5 Gerealiseerde </w:t>
       </w:r>
-      <w:bookmarkEnd w:id="72"/>
+      <w:bookmarkEnd w:id="73"/>
       <w:r>
         <w:t>Mobile APP</w:t>
       </w:r>
-      <w:bookmarkEnd w:id="73"/>
+      <w:bookmarkEnd w:id="74"/>
     </w:p>
     <w:p>
       <w:pPr>
@@ -6658,18 +7040,18 @@
       <w:pPr>
         <w:pStyle w:val="Kop1"/>
       </w:pPr>
-      <w:bookmarkStart w:id="74" w:name="_Toc408950606"/>
-      <w:bookmarkStart w:id="75" w:name="_Toc443636545"/>
+      <w:bookmarkStart w:id="75" w:name="_Toc408950606"/>
+      <w:bookmarkStart w:id="76" w:name="_Toc443645756"/>
       <w:r>
         <w:lastRenderedPageBreak/>
         <w:t xml:space="preserve">6. </w:t>
       </w:r>
-      <w:bookmarkEnd w:id="58"/>
+      <w:bookmarkEnd w:id="59"/>
       <w:r>
         <w:t>Kwaliteit</w:t>
       </w:r>
-      <w:bookmarkEnd w:id="74"/>
       <w:bookmarkEnd w:id="75"/>
+      <w:bookmarkEnd w:id="76"/>
     </w:p>
     <w:p>
       <w:pPr>
@@ -6681,9 +7063,14 @@
         <w:pStyle w:val="Lijstalinea"/>
         <w:ind w:left="0"/>
         <w:rPr>
-          <w:rFonts w:ascii="Calibri" w:hAnsi="Calibri"/>
-          <w:sz w:val="26"/>
-          <w:szCs w:val="26"/>
+          <w:rStyle w:val="Kop3Char"/>
+          <w:rFonts w:ascii="Calibri" w:eastAsia="Times New Roman" w:hAnsi="Calibri" w:cs="Tahoma"/>
+          <w:b w:val="0"/>
+          <w:bCs w:val="0"/>
+          <w:color w:val="000000"/>
+          <w:sz w:val="26"/>
+          <w:szCs w:val="26"/>
+          <w:lang w:eastAsia="nl-NL"/>
         </w:rPr>
       </w:pPr>
       <w:r>
@@ -6710,238 +7097,7 @@
         </w:rPr>
         <w:t>van Mitch en Dean.</w:t>
       </w:r>
-    </w:p>
-    <w:p>
-      <w:pPr>
-        <w:rPr>
-          <w:rFonts w:ascii="Calibri" w:hAnsi="Calibri"/>
-          <w:sz w:val="26"/>
-          <w:szCs w:val="26"/>
-          <w:highlight w:val="yellow"/>
-        </w:rPr>
-      </w:pPr>
-      <w:bookmarkStart w:id="76" w:name="_Toc408950607"/>
-      <w:bookmarkStart w:id="77" w:name="_Toc443636546"/>
-      <w:r>
-        <w:rPr>
-          <w:rStyle w:val="Kop3Char"/>
-          <w:highlight w:val="yellow"/>
-        </w:rPr>
-        <w:t>6.1 SCRUM</w:t>
-      </w:r>
-      <w:bookmarkEnd w:id="76"/>
-      <w:bookmarkEnd w:id="77"/>
-      <w:r>
-        <w:rPr>
-          <w:rStyle w:val="Kop3Char"/>
-          <w:highlight w:val="yellow"/>
-        </w:rPr>
-        <w:br/>
-      </w:r>
-      <w:r>
-        <w:rPr>
-          <w:rFonts w:ascii="Calibri" w:hAnsi="Calibri"/>
-          <w:sz w:val="26"/>
-          <w:szCs w:val="26"/>
-          <w:highlight w:val="yellow"/>
-        </w:rPr>
-        <w:t xml:space="preserve">Bij </w:t>
-      </w:r>
-      <w:proofErr w:type="spellStart"/>
-      <w:r>
-        <w:rPr>
-          <w:rFonts w:ascii="Calibri" w:hAnsi="Calibri"/>
-          <w:sz w:val="26"/>
-          <w:szCs w:val="26"/>
-          <w:highlight w:val="yellow"/>
-        </w:rPr>
-        <w:t>Tim_Online</w:t>
-      </w:r>
-      <w:proofErr w:type="spellEnd"/>
-      <w:r>
-        <w:rPr>
-          <w:rFonts w:ascii="Calibri" w:hAnsi="Calibri"/>
-          <w:sz w:val="26"/>
-          <w:szCs w:val="26"/>
-          <w:highlight w:val="yellow"/>
-        </w:rPr>
-        <w:t xml:space="preserve"> werken we aan de hand van de SCRUM. Dat wil zeggen dat we werken in korte iteraties van 2-4 weken die een werkend product afleveren. Ook wel een sprint genoemd. Elke sprint worden er weer nieuwe offertes en een plan van aanpak gemaakt.</w:t>
-      </w:r>
-    </w:p>
-    <w:p>
-      <w:pPr>
-        <w:spacing w:line="240" w:lineRule="auto"/>
-        <w:rPr>
-          <w:rFonts w:ascii="Calibri" w:eastAsia="Times New Roman" w:hAnsi="Calibri" w:cs="Tahoma"/>
-          <w:color w:val="000000"/>
-          <w:sz w:val="26"/>
-          <w:szCs w:val="26"/>
-          <w:highlight w:val="yellow"/>
-          <w:lang w:eastAsia="nl-NL"/>
-        </w:rPr>
-      </w:pPr>
-      <w:r>
-        <w:rPr>
-          <w:rFonts w:ascii="Calibri" w:eastAsia="Times New Roman" w:hAnsi="Calibri" w:cs="Arial"/>
-          <w:color w:val="000000"/>
-          <w:sz w:val="26"/>
-          <w:szCs w:val="26"/>
-          <w:highlight w:val="yellow"/>
-          <w:lang w:eastAsia="nl-NL"/>
-        </w:rPr>
-        <w:t>Bij dit project gaan we gebruik maken van de SCRUM-methode. De kern van Scrum is een disciplinair en zelfsturend team. Samen pakt het team het project op. Iedereen is betrokken bij het plannen, benoemen van blokkades en het verdelen van de taken. Daarbij gaat Scrum ervan uit dat de benodigde kennis in het team zelf aanwezig is. De Projectleider maakt samen met de klant een lijst van de eisen en taken. Dit noemen we ook wel een ‘User Story’. Daarbij is het de taak dat de belangrijkste features als eerste geïmplementeerd worden. Deze gaan vervolgens naar het team. Zij geeft gezamenlijk, van elke User Story, een inschatting van de hoeveelheid ontwikkelcapaciteit die nodig is.</w:t>
-      </w:r>
-    </w:p>
-    <w:p>
-      <w:pPr>
-        <w:spacing w:line="240" w:lineRule="auto"/>
-        <w:rPr>
-          <w:rFonts w:ascii="Calibri" w:eastAsia="Times New Roman" w:hAnsi="Calibri" w:cs="Tahoma"/>
-          <w:color w:val="000000"/>
-          <w:sz w:val="26"/>
-          <w:szCs w:val="26"/>
-          <w:highlight w:val="yellow"/>
-          <w:lang w:eastAsia="nl-NL"/>
-        </w:rPr>
-      </w:pPr>
-      <w:r>
-        <w:rPr>
-          <w:rFonts w:ascii="Calibri" w:eastAsia="Times New Roman" w:hAnsi="Calibri" w:cs="Arial"/>
-          <w:color w:val="000000"/>
-          <w:sz w:val="26"/>
-          <w:szCs w:val="26"/>
-          <w:highlight w:val="yellow"/>
-          <w:lang w:eastAsia="nl-NL"/>
-        </w:rPr>
-        <w:t>De Story’s worden regelmatig met de opdrachtgever en het hele team besproken. Daardoor kan het team een betrouwbare inschatting afgeven en loopt het werk bijna nooit uit. U behaalt hiermee een gunstige Return On Investment.</w:t>
-      </w:r>
-    </w:p>
-    <w:p>
-      <w:pPr>
-        <w:spacing w:line="240" w:lineRule="auto"/>
-        <w:rPr>
-          <w:rFonts w:ascii="Calibri" w:eastAsia="Times New Roman" w:hAnsi="Calibri" w:cs="Tahoma"/>
-          <w:color w:val="000000"/>
-          <w:sz w:val="26"/>
-          <w:szCs w:val="26"/>
-          <w:highlight w:val="yellow"/>
-          <w:lang w:eastAsia="nl-NL"/>
-        </w:rPr>
-      </w:pPr>
-      <w:r>
-        <w:rPr>
-          <w:rFonts w:ascii="Calibri" w:eastAsia="Times New Roman" w:hAnsi="Calibri" w:cs="Arial"/>
-          <w:b/>
-          <w:bCs/>
-          <w:color w:val="000000"/>
-          <w:sz w:val="26"/>
-          <w:szCs w:val="26"/>
-          <w:highlight w:val="yellow"/>
-          <w:lang w:eastAsia="nl-NL"/>
-        </w:rPr>
-        <w:t>Iedere 2-4 weken is er sprake van een oplevering van een stuk werkende software. </w:t>
-      </w:r>
-      <w:r>
-        <w:rPr>
-          <w:rFonts w:ascii="Calibri" w:eastAsia="Times New Roman" w:hAnsi="Calibri" w:cs="Arial"/>
-          <w:color w:val="000000"/>
-          <w:sz w:val="26"/>
-          <w:szCs w:val="26"/>
-          <w:highlight w:val="yellow"/>
-          <w:lang w:eastAsia="nl-NL"/>
-        </w:rPr>
-        <w:t>De Scrum Methode is iteratief. Zo wordt er gewerkt in korte iteraties van twee tot maximaal vier weken, die ook wel ‘Sprints’ worden genoemd. Iedere Sprint wordt een werkend stuk/product opgeleverd.</w:t>
-      </w:r>
-    </w:p>
-    <w:p>
-      <w:pPr>
-        <w:spacing w:line="240" w:lineRule="auto"/>
-        <w:rPr>
-          <w:rFonts w:ascii="Calibri" w:eastAsia="Times New Roman" w:hAnsi="Calibri" w:cs="Tahoma"/>
-          <w:color w:val="000000"/>
-          <w:sz w:val="26"/>
-          <w:szCs w:val="26"/>
-          <w:lang w:eastAsia="nl-NL"/>
-        </w:rPr>
-      </w:pPr>
-      <w:r>
-        <w:rPr>
-          <w:rFonts w:ascii="Calibri" w:eastAsia="Times New Roman" w:hAnsi="Calibri" w:cs="Arial"/>
-          <w:color w:val="000000"/>
-          <w:sz w:val="26"/>
-          <w:szCs w:val="26"/>
-          <w:highlight w:val="yellow"/>
-          <w:lang w:eastAsia="nl-NL"/>
-        </w:rPr>
-        <w:t>Binnen de Sprint wordt al het werk gedaan wat in andere methoden over meerdere fasen verdeeld is. Door de korte iteraties heeft u als klant veel eerder inzicht in de voortgang van het project en blijven de business en het ontwikkelteam beter met elkaar '</w:t>
-      </w:r>
-      <w:proofErr w:type="spellStart"/>
-      <w:r>
-        <w:rPr>
-          <w:rFonts w:ascii="Calibri" w:eastAsia="Times New Roman" w:hAnsi="Calibri" w:cs="Arial"/>
-          <w:color w:val="000000"/>
-          <w:sz w:val="26"/>
-          <w:szCs w:val="26"/>
-          <w:highlight w:val="yellow"/>
-          <w:lang w:eastAsia="nl-NL"/>
-        </w:rPr>
-        <w:t>aligned</w:t>
-      </w:r>
-      <w:proofErr w:type="spellEnd"/>
-      <w:r>
-        <w:rPr>
-          <w:rFonts w:ascii="Calibri" w:eastAsia="Times New Roman" w:hAnsi="Calibri" w:cs="Arial"/>
-          <w:color w:val="000000"/>
-          <w:sz w:val="26"/>
-          <w:szCs w:val="26"/>
-          <w:highlight w:val="yellow"/>
-          <w:lang w:eastAsia="nl-NL"/>
-        </w:rPr>
-        <w:t>'.</w:t>
-      </w:r>
-    </w:p>
-    <w:p>
-      <w:pPr>
-        <w:rPr>
-          <w:szCs w:val="28"/>
-        </w:rPr>
-      </w:pPr>
-    </w:p>
-    <w:p>
-      <w:pPr>
-        <w:rPr>
-          <w:rStyle w:val="Kop3Char"/>
-        </w:rPr>
-      </w:pPr>
-      <w:bookmarkStart w:id="78" w:name="_Toc408950608"/>
-    </w:p>
-    <w:p>
-      <w:pPr>
-        <w:rPr>
-          <w:rStyle w:val="Kop3Char"/>
-        </w:rPr>
-      </w:pPr>
-    </w:p>
-    <w:p>
-      <w:pPr>
-        <w:rPr>
-          <w:rStyle w:val="Kop3Char"/>
-        </w:rPr>
-      </w:pPr>
-    </w:p>
-    <w:p>
-      <w:pPr>
-        <w:rPr>
-          <w:rStyle w:val="Kop3Char"/>
-        </w:rPr>
-      </w:pPr>
-    </w:p>
-    <w:p>
-      <w:pPr>
-        <w:rPr>
-          <w:rStyle w:val="Kop3Char"/>
-        </w:rPr>
-      </w:pPr>
+      <w:bookmarkStart w:id="77" w:name="_Toc408950608"/>
     </w:p>
     <w:p>
       <w:pPr>
@@ -6954,12 +7110,11 @@
           <w:szCs w:val="28"/>
         </w:rPr>
       </w:pPr>
-      <w:bookmarkStart w:id="79" w:name="_Toc443636547"/>
+      <w:bookmarkStart w:id="78" w:name="_Toc443645757"/>
       <w:r>
         <w:rPr>
           <w:rStyle w:val="Kop3Char"/>
         </w:rPr>
-        <w:lastRenderedPageBreak/>
         <w:t xml:space="preserve">6.2 </w:t>
       </w:r>
       <w:r>
@@ -6968,69 +7123,79 @@
         </w:rPr>
         <w:t>Documentatie</w:t>
       </w:r>
+      <w:bookmarkEnd w:id="77"/>
       <w:bookmarkEnd w:id="78"/>
+      <w:r>
+        <w:rPr>
+          <w:rStyle w:val="Kop3Char"/>
+        </w:rPr>
+        <w:br/>
+      </w:r>
+      <w:r>
+        <w:rPr>
+          <w:rStyle w:val="Kop3Char"/>
+        </w:rPr>
+        <w:br/>
+      </w:r>
+      <w:r>
+        <w:rPr>
+          <w:rFonts w:ascii="Calibri" w:hAnsi="Calibri"/>
+          <w:sz w:val="26"/>
+          <w:szCs w:val="26"/>
+        </w:rPr>
+        <w:t xml:space="preserve">Op het moment werken we met een duidelijke mappen structuur. Dit wil zeggen dat elke </w:t>
+      </w:r>
+      <w:proofErr w:type="spellStart"/>
+      <w:r>
+        <w:rPr>
+          <w:rFonts w:ascii="Calibri" w:hAnsi="Calibri"/>
+          <w:sz w:val="26"/>
+          <w:szCs w:val="26"/>
+        </w:rPr>
+        <w:t>projectlid</w:t>
+      </w:r>
+      <w:proofErr w:type="spellEnd"/>
+      <w:r>
+        <w:rPr>
+          <w:rFonts w:ascii="Calibri" w:hAnsi="Calibri"/>
+          <w:sz w:val="26"/>
+          <w:szCs w:val="26"/>
+        </w:rPr>
+        <w:t xml:space="preserve"> alle officiële bestanden van zijn/haar project wekelijks moet updaten. Al</w:t>
+      </w:r>
+      <w:r>
+        <w:rPr>
+          <w:rFonts w:ascii="Calibri" w:hAnsi="Calibri"/>
+          <w:sz w:val="26"/>
+          <w:szCs w:val="26"/>
+        </w:rPr>
+        <w:t>s dit niet gedaan wordt, zijn er consequenties. Hiermee wordt er voor gezorgd dat de status van het project altijd bekend is.</w:t>
+      </w:r>
+    </w:p>
+    <w:p>
+      <w:pPr>
+        <w:rPr>
+          <w:rFonts w:ascii="Calibri" w:hAnsi="Calibri"/>
+          <w:sz w:val="26"/>
+          <w:szCs w:val="26"/>
+        </w:rPr>
+      </w:pPr>
+      <w:bookmarkStart w:id="79" w:name="_Toc408950609"/>
+      <w:bookmarkStart w:id="80" w:name="_Toc443645758"/>
+      <w:r>
+        <w:rPr>
+          <w:rStyle w:val="Kop3Char"/>
+        </w:rPr>
+        <w:t>6.3 C</w:t>
+      </w:r>
+      <w:r>
+        <w:rPr>
+          <w:rStyle w:val="Kop3Char"/>
+        </w:rPr>
+        <w:t>ontrole</w:t>
+      </w:r>
       <w:bookmarkEnd w:id="79"/>
-      <w:r>
-        <w:rPr>
-          <w:rStyle w:val="Kop3Char"/>
-        </w:rPr>
-        <w:br/>
-      </w:r>
-      <w:r>
-        <w:rPr>
-          <w:rStyle w:val="Kop3Char"/>
-        </w:rPr>
-        <w:br/>
-      </w:r>
-      <w:r>
-        <w:rPr>
-          <w:rFonts w:ascii="Calibri" w:hAnsi="Calibri"/>
-          <w:sz w:val="26"/>
-          <w:szCs w:val="26"/>
-        </w:rPr>
-        <w:t xml:space="preserve">Op </w:t>
-      </w:r>
-      <w:r>
-        <w:rPr>
-          <w:rFonts w:ascii="Calibri" w:hAnsi="Calibri"/>
-          <w:sz w:val="26"/>
-          <w:szCs w:val="26"/>
-        </w:rPr>
-        <w:t>het moment werken we met een</w:t>
-      </w:r>
-      <w:r>
-        <w:rPr>
-          <w:rFonts w:ascii="Calibri" w:hAnsi="Calibri"/>
-          <w:sz w:val="26"/>
-          <w:szCs w:val="26"/>
-        </w:rPr>
-        <w:t xml:space="preserve"> duidelijke mappen structuur. Dit wil zeggen dat elke projectleider alle officiële bestanden van zijn/haar project wekelijks moet updaten. Als dit niet gedaan wordt, zijn er consequenties. Hiermee wordt er voor gezorgd dat de status van het project altijd bekend is.</w:t>
-      </w:r>
-    </w:p>
-    <w:p>
-      <w:pPr>
-        <w:rPr>
-          <w:rFonts w:ascii="Calibri" w:hAnsi="Calibri"/>
-          <w:sz w:val="26"/>
-          <w:szCs w:val="26"/>
-        </w:rPr>
-      </w:pPr>
-      <w:bookmarkStart w:id="80" w:name="_Toc408950609"/>
-      <w:bookmarkStart w:id="81" w:name="_Toc443636548"/>
-      <w:r>
-        <w:rPr>
-          <w:rStyle w:val="Kop3Char"/>
-        </w:rPr>
-        <w:t>6.3 C</w:t>
-      </w:r>
-      <w:r>
-        <w:rPr>
-          <w:rStyle w:val="Kop3Char"/>
-        </w:rPr>
-        <w:t>ontrole</w:t>
-      </w:r>
       <w:bookmarkEnd w:id="80"/>
-      <w:bookmarkEnd w:id="81"/>
       <w:r>
         <w:rPr>
           <w:rStyle w:val="Kop3Char"/>
@@ -7145,30 +7310,27 @@
     </w:p>
     <w:p>
       <w:pPr>
+        <w:rPr>
+          <w:rFonts w:asciiTheme="majorHAnsi" w:eastAsiaTheme="majorEastAsia" w:hAnsiTheme="majorHAnsi" w:cstheme="majorBidi"/>
+          <w:b/>
+          <w:bCs/>
+          <w:color w:val="345A8A" w:themeColor="accent1" w:themeShade="B5"/>
+          <w:sz w:val="32"/>
+          <w:szCs w:val="32"/>
+          <w:lang w:eastAsia="nl-NL"/>
+        </w:rPr>
+      </w:pPr>
+      <w:bookmarkStart w:id="81" w:name="_Toc408950610"/>
+    </w:p>
+    <w:p/>
+    <w:p>
+      <w:pPr>
         <w:pStyle w:val="Kop1"/>
         <w:tabs>
           <w:tab w:val="left" w:pos="1465"/>
         </w:tabs>
       </w:pPr>
-      <w:bookmarkStart w:id="82" w:name="_Toc408950610"/>
-    </w:p>
-    <w:p>
-      <w:pPr>
-        <w:pStyle w:val="Kop1"/>
-        <w:tabs>
-          <w:tab w:val="left" w:pos="1465"/>
-        </w:tabs>
-      </w:pPr>
-    </w:p>
-    <w:p/>
-    <w:p>
-      <w:pPr>
-        <w:pStyle w:val="Kop1"/>
-        <w:tabs>
-          <w:tab w:val="left" w:pos="1465"/>
-        </w:tabs>
-      </w:pPr>
-      <w:bookmarkStart w:id="83" w:name="_Toc443636549"/>
+      <w:bookmarkStart w:id="82" w:name="_Toc443645759"/>
       <w:r>
         <w:lastRenderedPageBreak/>
         <w:t>7</w:t>
@@ -7179,44 +7341,27 @@
       <w:r>
         <w:t>De projectorganisatie</w:t>
       </w:r>
+      <w:bookmarkEnd w:id="81"/>
       <w:bookmarkEnd w:id="82"/>
+    </w:p>
+    <w:p>
+      <w:pPr>
+        <w:rPr>
+          <w:rFonts w:ascii="Arial" w:hAnsi="Arial" w:cs="Arial"/>
+        </w:rPr>
+      </w:pPr>
+    </w:p>
+    <w:p>
+      <w:pPr>
+        <w:pStyle w:val="Kop2"/>
+      </w:pPr>
+      <w:bookmarkStart w:id="83" w:name="_Toc408950611"/>
+      <w:bookmarkStart w:id="84" w:name="_Toc443645760"/>
+      <w:r>
+        <w:t>7.1 Contactpersonen</w:t>
+      </w:r>
       <w:bookmarkEnd w:id="83"/>
-    </w:p>
-    <w:p>
-      <w:pPr>
-        <w:rPr>
-          <w:rFonts w:ascii="Arial" w:hAnsi="Arial" w:cs="Arial"/>
-        </w:rPr>
-      </w:pPr>
-    </w:p>
-    <w:p>
-      <w:pPr>
-        <w:pStyle w:val="Kop2"/>
-      </w:pPr>
-      <w:bookmarkStart w:id="84" w:name="_Toc408950611"/>
-      <w:bookmarkStart w:id="85" w:name="_Toc443636550"/>
-      <w:r>
-        <w:t>7.1 Contactpersonen</w:t>
-      </w:r>
       <w:bookmarkEnd w:id="84"/>
-      <w:bookmarkEnd w:id="85"/>
-    </w:p>
-    <w:p>
-      <w:pPr>
-        <w:rPr>
-          <w:rFonts w:ascii="Calibri" w:hAnsi="Calibri"/>
-          <w:sz w:val="26"/>
-          <w:szCs w:val="26"/>
-        </w:rPr>
-      </w:pPr>
-      <w:r>
-        <w:rPr>
-          <w:rFonts w:ascii="Calibri" w:hAnsi="Calibri"/>
-          <w:sz w:val="26"/>
-          <w:szCs w:val="26"/>
-        </w:rPr>
-        <w:t>Om tot een eenduidig resultaat te komen zal er een examen leerling aangesproken worden, welke zorg draagt voor de uitvoering van het geheel zoals het in dit Plan van Aanpak uitgewerkt is.</w:t>
-      </w:r>
     </w:p>
     <w:p>
       <w:pPr>
@@ -7605,7 +7750,6 @@
                 <w:szCs w:val="26"/>
               </w:rPr>
             </w:pPr>
-            <w:proofErr w:type="spellStart"/>
             <w:r>
               <w:rPr>
                 <w:rFonts w:ascii="Calibri" w:eastAsia="Times New Roman" w:hAnsi="Calibri" w:cs="Times New Roman"/>
@@ -7613,9 +7757,8 @@
                 <w:sz w:val="26"/>
                 <w:szCs w:val="26"/>
               </w:rPr>
-              <w:t>Axelsestraat</w:t>
-            </w:r>
-            <w:proofErr w:type="spellEnd"/>
+              <w:t>Poorterslaan 147</w:t>
+            </w:r>
             <w:r>
               <w:rPr>
                 <w:rFonts w:ascii="Calibri" w:eastAsia="Times New Roman" w:hAnsi="Calibri" w:cs="Times New Roman"/>
@@ -7623,7 +7766,7 @@
                 <w:sz w:val="26"/>
                 <w:szCs w:val="26"/>
               </w:rPr>
-              <w:t xml:space="preserve"> 4 Hulst</w:t>
+              <w:t xml:space="preserve"> Hulst</w:t>
             </w:r>
           </w:p>
         </w:tc>
@@ -7799,13 +7942,13 @@
       <w:pPr>
         <w:pStyle w:val="Kop2"/>
       </w:pPr>
-      <w:bookmarkStart w:id="86" w:name="_Toc408950612"/>
-      <w:bookmarkStart w:id="87" w:name="_Toc443636551"/>
+      <w:bookmarkStart w:id="85" w:name="_Toc408950612"/>
+      <w:bookmarkStart w:id="86" w:name="_Toc443645761"/>
       <w:r>
         <w:t>7.2 Communicatie</w:t>
       </w:r>
+      <w:bookmarkEnd w:id="85"/>
       <w:bookmarkEnd w:id="86"/>
-      <w:bookmarkEnd w:id="87"/>
     </w:p>
     <w:p>
       <w:pPr>
@@ -7889,23 +8032,38 @@
           <w:szCs w:val="22"/>
         </w:rPr>
       </w:pPr>
-      <w:bookmarkStart w:id="88" w:name="_Toc359433227"/>
-      <w:bookmarkStart w:id="89" w:name="_Toc408950613"/>
+      <w:bookmarkStart w:id="87" w:name="_Toc359433227"/>
+      <w:bookmarkStart w:id="88" w:name="_Toc408950613"/>
+    </w:p>
+    <w:p>
+      <w:pPr>
+        <w:rPr>
+          <w:lang w:eastAsia="nl-NL"/>
+        </w:rPr>
+      </w:pPr>
+    </w:p>
+    <w:p>
+      <w:pPr>
+        <w:rPr>
+          <w:lang w:eastAsia="nl-NL"/>
+        </w:rPr>
+      </w:pPr>
     </w:p>
     <w:p>
       <w:pPr>
         <w:pStyle w:val="Kop1"/>
       </w:pPr>
-      <w:bookmarkStart w:id="90" w:name="_Toc443636552"/>
-      <w:r>
+      <w:bookmarkStart w:id="89" w:name="_Toc443645762"/>
+      <w:r>
+        <w:lastRenderedPageBreak/>
         <w:t xml:space="preserve">8. </w:t>
       </w:r>
       <w:r>
         <w:t>Planning</w:t>
       </w:r>
+      <w:bookmarkEnd w:id="87"/>
       <w:bookmarkEnd w:id="88"/>
       <w:bookmarkEnd w:id="89"/>
-      <w:bookmarkEnd w:id="90"/>
     </w:p>
     <w:p>
       <w:pPr>
@@ -7931,28 +8089,75 @@
         </w:rPr>
         <w:t>Onderstaande tabel laat zien wat de planning is voor de activiteiten binnen dit project.</w:t>
       </w:r>
-      <w:bookmarkStart w:id="91" w:name="_GoBack"/>
-      <w:bookmarkEnd w:id="91"/>
     </w:p>
     <w:p>
       <w:pPr>
         <w:tabs>
           <w:tab w:val="right" w:pos="9070"/>
         </w:tabs>
+      </w:pPr>
+      <w:r>
         <w:rPr>
           <w:rFonts w:eastAsiaTheme="minorEastAsia"/>
           <w:noProof/>
           <w:lang w:eastAsia="nl-NL"/>
         </w:rPr>
-      </w:pPr>
+        <w:drawing>
+          <wp:inline distT="0" distB="0" distL="0" distR="0" wp14:anchorId="21DC4F84" wp14:editId="6E4A8147">
+            <wp:extent cx="5745480" cy="2411730"/>
+            <wp:effectExtent l="0" t="0" r="7620" b="7620"/>
+            <wp:docPr id="2" name="Afbeelding 2" descr="C:\Users\Gebruiker\AppData\Local\Microsoft\Windows\INetCache\Content.Word\planning1.png"/>
+            <wp:cNvGraphicFramePr>
+              <a:graphicFrameLocks xmlns:a="http://schemas.openxmlformats.org/drawingml/2006/main" noChangeAspect="1"/>
+            </wp:cNvGraphicFramePr>
+            <a:graphic xmlns:a="http://schemas.openxmlformats.org/drawingml/2006/main">
+              <a:graphicData uri="http://schemas.openxmlformats.org/drawingml/2006/picture">
+                <pic:pic xmlns:pic="http://schemas.openxmlformats.org/drawingml/2006/picture">
+                  <pic:nvPicPr>
+                    <pic:cNvPr id="0" name="Picture 20" descr="C:\Users\Gebruiker\AppData\Local\Microsoft\Windows\INetCache\Content.Word\planning1.png"/>
+                    <pic:cNvPicPr>
+                      <a:picLocks noChangeAspect="1" noChangeArrowheads="1"/>
+                    </pic:cNvPicPr>
+                  </pic:nvPicPr>
+                  <pic:blipFill>
+                    <a:blip r:embed="rId13">
+                      <a:extLst>
+                        <a:ext uri="{28A0092B-C50C-407E-A947-70E740481C1C}">
+                          <a14:useLocalDpi xmlns:a14="http://schemas.microsoft.com/office/drawing/2010/main" val="0"/>
+                        </a:ext>
+                      </a:extLst>
+                    </a:blip>
+                    <a:srcRect/>
+                    <a:stretch>
+                      <a:fillRect/>
+                    </a:stretch>
+                  </pic:blipFill>
+                  <pic:spPr bwMode="auto">
+                    <a:xfrm>
+                      <a:off x="0" y="0"/>
+                      <a:ext cx="5745480" cy="2411730"/>
+                    </a:xfrm>
+                    <a:prstGeom prst="rect">
+                      <a:avLst/>
+                    </a:prstGeom>
+                    <a:noFill/>
+                    <a:ln>
+                      <a:noFill/>
+                    </a:ln>
+                  </pic:spPr>
+                </pic:pic>
+              </a:graphicData>
+            </a:graphic>
+          </wp:inline>
+        </w:drawing>
+      </w:r>
       <w:r>
         <w:rPr>
           <w:rFonts w:eastAsiaTheme="minorEastAsia"/>
           <w:noProof/>
-          <w:highlight w:val="yellow"/>
           <w:lang w:eastAsia="nl-NL"/>
         </w:rPr>
-        <w:pict w14:anchorId="7CE58C0D">
+        <w:pict w14:anchorId="4601AB21">
           <v:shapetype id="_x0000_t75" coordsize="21600,21600" o:spt="75" o:preferrelative="t" path="m@4@5l@4@11@9@11@9@5xe" filled="f" stroked="f">
             <v:stroke joinstyle="miter"/>
             <v:formulas>
@@ -7972,62 +8177,151 @@
             <v:path o:extrusionok="f" gradientshapeok="t" o:connecttype="rect"/>
             <o:lock v:ext="edit" aspectratio="t"/>
           </v:shapetype>
-          <v:shape id="_x0000_i1025" type="#_x0000_t75" style="width:453.05pt;height:190.5pt">
-            <v:imagedata r:id="rId13" o:title="planning1"/>
-          </v:shape>
-        </w:pict>
-      </w:r>
-    </w:p>
-    <w:p>
-      <w:pPr>
-        <w:tabs>
-          <w:tab w:val="right" w:pos="9070"/>
-        </w:tabs>
-      </w:pPr>
-      <w:r>
-        <w:rPr>
-          <w:rFonts w:eastAsiaTheme="minorEastAsia"/>
-          <w:noProof/>
-          <w:highlight w:val="yellow"/>
-          <w:lang w:eastAsia="nl-NL"/>
-        </w:rPr>
-        <w:pict w14:anchorId="53E5BD28">
-          <v:shape id="_x0000_i1026" type="#_x0000_t75" style="width:452.4pt;height:189.9pt">
+          <v:shape id="_x0000_i1025" type="#_x0000_t75" style="width:452.4pt;height:186.7pt">
             <v:imagedata r:id="rId14" o:title="planning2"/>
           </v:shape>
         </w:pict>
       </w:r>
-    </w:p>
-    <w:p>
-      <w:r>
+      <w:r>
+        <w:rPr>
+          <w:noProof/>
+          <w:lang w:eastAsia="nl-NL"/>
+        </w:rPr>
         <w:lastRenderedPageBreak/>
-        <w:pict w14:anchorId="7787097E">
-          <v:shape id="_x0000_i1027" type="#_x0000_t75" style="width:452.4pt;height:187.35pt">
-            <v:imagedata r:id="rId15" o:title="planning3"/>
-          </v:shape>
-        </w:pict>
-      </w:r>
-    </w:p>
-    <w:p>
-      <w:r>
-        <w:pict w14:anchorId="10E78280">
-          <v:shape id="_x0000_i1028" type="#_x0000_t75" style="width:453.05pt;height:189.9pt">
-            <v:imagedata r:id="rId16" o:title="planning4"/>
-          </v:shape>
-        </w:pict>
-      </w:r>
-    </w:p>
+        <w:drawing>
+          <wp:inline distT="0" distB="0" distL="0" distR="0" wp14:anchorId="2911ECB4" wp14:editId="760F7436">
+            <wp:extent cx="5760720" cy="2431436"/>
+            <wp:effectExtent l="0" t="0" r="0" b="6985"/>
+            <wp:docPr id="3" name="Afbeelding 3" descr="C:\Users\Gebruiker\Desktop\planning3.png"/>
+            <wp:cNvGraphicFramePr>
+              <a:graphicFrameLocks xmlns:a="http://schemas.openxmlformats.org/drawingml/2006/main" noChangeAspect="1"/>
+            </wp:cNvGraphicFramePr>
+            <a:graphic xmlns:a="http://schemas.openxmlformats.org/drawingml/2006/main">
+              <a:graphicData uri="http://schemas.openxmlformats.org/drawingml/2006/picture">
+                <pic:pic xmlns:pic="http://schemas.openxmlformats.org/drawingml/2006/picture">
+                  <pic:nvPicPr>
+                    <pic:cNvPr id="0" name="Picture 26" descr="C:\Users\Gebruiker\Desktop\planning3.png"/>
+                    <pic:cNvPicPr>
+                      <a:picLocks noChangeAspect="1" noChangeArrowheads="1"/>
+                    </pic:cNvPicPr>
+                  </pic:nvPicPr>
+                  <pic:blipFill>
+                    <a:blip r:embed="rId15">
+                      <a:extLst>
+                        <a:ext uri="{28A0092B-C50C-407E-A947-70E740481C1C}">
+                          <a14:useLocalDpi xmlns:a14="http://schemas.microsoft.com/office/drawing/2010/main" val="0"/>
+                        </a:ext>
+                      </a:extLst>
+                    </a:blip>
+                    <a:srcRect/>
+                    <a:stretch>
+                      <a:fillRect/>
+                    </a:stretch>
+                  </pic:blipFill>
+                  <pic:spPr bwMode="auto">
+                    <a:xfrm>
+                      <a:off x="0" y="0"/>
+                      <a:ext cx="5760720" cy="2431436"/>
+                    </a:xfrm>
+                    <a:prstGeom prst="rect">
+                      <a:avLst/>
+                    </a:prstGeom>
+                    <a:noFill/>
+                    <a:ln>
+                      <a:noFill/>
+                    </a:ln>
+                  </pic:spPr>
+                </pic:pic>
+              </a:graphicData>
+            </a:graphic>
+          </wp:inline>
+        </w:drawing>
+      </w:r>
+      <w:r>
+        <w:rPr>
+          <w:rStyle w:val="Standaard"/>
+          <w:rFonts w:ascii="Times New Roman" w:eastAsia="Times New Roman" w:hAnsi="Times New Roman" w:cs="Times New Roman"/>
+          <w:snapToGrid w:val="0"/>
+          <w:color w:val="000000"/>
+          <w:w w:val="0"/>
+          <w:sz w:val="0"/>
+          <w:szCs w:val="0"/>
+          <w:u w:color="000000"/>
+          <w:bdr w:val="none" w:sz="0" w:space="0" w:color="000000"/>
+          <w:shd w:val="clear" w:color="000000" w:fill="000000"/>
+          <w:lang w:val="x-none" w:eastAsia="x-none" w:bidi="x-none"/>
+        </w:rPr>
+        <w:t xml:space="preserve"> </w:t>
+      </w:r>
+      <w:r>
+        <w:rPr>
+          <w:rFonts w:eastAsiaTheme="minorEastAsia"/>
+          <w:noProof/>
+          <w:lang w:eastAsia="nl-NL"/>
+        </w:rPr>
+        <w:drawing>
+          <wp:inline distT="0" distB="0" distL="0" distR="0" wp14:anchorId="204362A7" wp14:editId="4661560C">
+            <wp:extent cx="5760720" cy="2408809"/>
+            <wp:effectExtent l="0" t="0" r="0" b="0"/>
+            <wp:docPr id="4" name="Afbeelding 4" descr="C:\Users\Gebruiker\Desktop\planning4.png"/>
+            <wp:cNvGraphicFramePr>
+              <a:graphicFrameLocks xmlns:a="http://schemas.openxmlformats.org/drawingml/2006/main" noChangeAspect="1"/>
+            </wp:cNvGraphicFramePr>
+            <a:graphic xmlns:a="http://schemas.openxmlformats.org/drawingml/2006/main">
+              <a:graphicData uri="http://schemas.openxmlformats.org/drawingml/2006/picture">
+                <pic:pic xmlns:pic="http://schemas.openxmlformats.org/drawingml/2006/picture">
+                  <pic:nvPicPr>
+                    <pic:cNvPr id="0" name="Picture 28" descr="C:\Users\Gebruiker\Desktop\planning4.png"/>
+                    <pic:cNvPicPr>
+                      <a:picLocks noChangeAspect="1" noChangeArrowheads="1"/>
+                    </pic:cNvPicPr>
+                  </pic:nvPicPr>
+                  <pic:blipFill>
+                    <a:blip r:embed="rId16">
+                      <a:extLst>
+                        <a:ext uri="{28A0092B-C50C-407E-A947-70E740481C1C}">
+                          <a14:useLocalDpi xmlns:a14="http://schemas.microsoft.com/office/drawing/2010/main" val="0"/>
+                        </a:ext>
+                      </a:extLst>
+                    </a:blip>
+                    <a:srcRect/>
+                    <a:stretch>
+                      <a:fillRect/>
+                    </a:stretch>
+                  </pic:blipFill>
+                  <pic:spPr bwMode="auto">
+                    <a:xfrm>
+                      <a:off x="0" y="0"/>
+                      <a:ext cx="5760720" cy="2408809"/>
+                    </a:xfrm>
+                    <a:prstGeom prst="rect">
+                      <a:avLst/>
+                    </a:prstGeom>
+                    <a:noFill/>
+                    <a:ln>
+                      <a:noFill/>
+                    </a:ln>
+                  </pic:spPr>
+                </pic:pic>
+              </a:graphicData>
+            </a:graphic>
+          </wp:inline>
+        </w:drawing>
+      </w:r>
+    </w:p>
+    <w:p/>
+    <w:p/>
     <w:p>
       <w:pPr>
         <w:pStyle w:val="Kop1"/>
       </w:pPr>
-      <w:bookmarkStart w:id="92" w:name="_Toc398639059"/>
-      <w:bookmarkStart w:id="93" w:name="_Toc359433229"/>
+      <w:bookmarkStart w:id="90" w:name="_Toc398639059"/>
+      <w:bookmarkStart w:id="91" w:name="_Toc359433229"/>
       <w:r>
         <w:br w:type="page"/>
       </w:r>
-      <w:bookmarkStart w:id="94" w:name="_Toc408950614"/>
-      <w:bookmarkStart w:id="95" w:name="_Toc443636553"/>
+      <w:bookmarkStart w:id="92" w:name="_Toc408950614"/>
+      <w:bookmarkStart w:id="93" w:name="_Toc443645763"/>
       <w:r>
         <w:lastRenderedPageBreak/>
         <w:t>9</w:t>
@@ -8035,12 +8329,12 @@
       <w:r>
         <w:t xml:space="preserve">. </w:t>
       </w:r>
+      <w:bookmarkEnd w:id="90"/>
+      <w:r>
+        <w:t>Kosten en baten</w:t>
+      </w:r>
       <w:bookmarkEnd w:id="92"/>
-      <w:r>
-        <w:t>Kosten en baten</w:t>
-      </w:r>
-      <w:bookmarkEnd w:id="94"/>
-      <w:bookmarkEnd w:id="95"/>
+      <w:bookmarkEnd w:id="93"/>
     </w:p>
     <w:p>
       <w:pPr>
@@ -8168,28 +8462,6 @@
               <w:t>Mobile APP</w:t>
             </w:r>
           </w:p>
-          <w:p>
-            <w:pPr>
-              <w:spacing w:line="240" w:lineRule="auto"/>
-              <w:rPr>
-                <w:rFonts w:ascii="Calibri" w:eastAsia="Times New Roman" w:hAnsi="Calibri" w:cs="Tahoma"/>
-                <w:color w:val="000000"/>
-                <w:sz w:val="26"/>
-                <w:szCs w:val="26"/>
-                <w:lang w:eastAsia="nl-NL"/>
-              </w:rPr>
-            </w:pPr>
-            <w:r>
-              <w:rPr>
-                <w:rFonts w:ascii="Calibri" w:eastAsia="Times New Roman" w:hAnsi="Calibri" w:cs="Tahoma"/>
-                <w:color w:val="000000"/>
-                <w:sz w:val="26"/>
-                <w:szCs w:val="26"/>
-                <w:lang w:eastAsia="nl-NL"/>
-              </w:rPr>
-              <w:t>Prijs per sprint</w:t>
-            </w:r>
-          </w:p>
         </w:tc>
         <w:tc>
           <w:tcPr>
@@ -8228,48 +8500,6 @@
                 <w:lang w:eastAsia="nl-NL"/>
               </w:rPr>
               <w:t>€ 0,-      </w:t>
-            </w:r>
-          </w:p>
-          <w:p>
-            <w:pPr>
-              <w:spacing w:line="240" w:lineRule="auto"/>
-              <w:rPr>
-                <w:rFonts w:ascii="Calibri" w:eastAsia="Times New Roman" w:hAnsi="Calibri" w:cs="Tahoma"/>
-                <w:color w:val="000000"/>
-                <w:sz w:val="26"/>
-                <w:szCs w:val="26"/>
-                <w:lang w:eastAsia="nl-NL"/>
-              </w:rPr>
-            </w:pPr>
-            <w:r>
-              <w:rPr>
-                <w:rFonts w:ascii="Calibri" w:eastAsia="Times New Roman" w:hAnsi="Calibri" w:cs="Tahoma"/>
-                <w:color w:val="000000"/>
-                <w:sz w:val="26"/>
-                <w:szCs w:val="26"/>
-                <w:lang w:eastAsia="nl-NL"/>
-              </w:rPr>
-              <w:t>€</w:t>
-            </w:r>
-            <w:r>
-              <w:rPr>
-                <w:rFonts w:ascii="Calibri" w:eastAsia="Times New Roman" w:hAnsi="Calibri" w:cs="Tahoma"/>
-                <w:color w:val="000000"/>
-                <w:sz w:val="26"/>
-                <w:szCs w:val="26"/>
-                <w:lang w:eastAsia="nl-NL"/>
-              </w:rPr>
-              <w:t xml:space="preserve"> </w:t>
-            </w:r>
-            <w:r>
-              <w:rPr>
-                <w:rFonts w:ascii="Calibri" w:eastAsia="Times New Roman" w:hAnsi="Calibri" w:cs="Tahoma"/>
-                <w:color w:val="000000"/>
-                <w:sz w:val="26"/>
-                <w:szCs w:val="26"/>
-                <w:lang w:eastAsia="nl-NL"/>
-              </w:rPr>
-              <w:t>0,-</w:t>
             </w:r>
           </w:p>
         </w:tc>
@@ -8569,7 +8799,6 @@
           <w:color w:val="000000"/>
           <w:sz w:val="26"/>
           <w:szCs w:val="26"/>
-          <w:highlight w:val="yellow"/>
           <w:lang w:eastAsia="nl-NL"/>
         </w:rPr>
       </w:pPr>
@@ -8581,32 +8810,19 @@
           <w:color w:val="000000"/>
           <w:sz w:val="26"/>
           <w:szCs w:val="26"/>
-          <w:highlight w:val="yellow"/>
           <w:lang w:eastAsia="nl-NL"/>
         </w:rPr>
-        <w:t>Prijs per sprint</w:t>
-      </w:r>
-    </w:p>
-    <w:p>
-      <w:pPr>
-        <w:spacing w:line="240" w:lineRule="auto"/>
-        <w:rPr>
-          <w:rFonts w:eastAsia="Times New Roman" w:cs="Tahoma"/>
+        <w:t>Overige kosten</w:t>
+      </w:r>
+      <w:r>
+        <w:rPr>
+          <w:rFonts w:ascii="Calibri" w:eastAsia="Times New Roman" w:hAnsi="Calibri" w:cs="Arial"/>
           <w:color w:val="000000"/>
-          <w:highlight w:val="yellow"/>
+          <w:sz w:val="26"/>
+          <w:szCs w:val="26"/>
           <w:lang w:eastAsia="nl-NL"/>
         </w:rPr>
-      </w:pPr>
-      <w:r>
-        <w:rPr>
-          <w:rFonts w:eastAsia="Times New Roman" w:cs="Arial"/>
-          <w:b/>
-          <w:bCs/>
-          <w:color w:val="000000"/>
-          <w:highlight w:val="yellow"/>
-          <w:lang w:eastAsia="nl-NL"/>
-        </w:rPr>
-        <w:t> </w:t>
+        <w:t> (gebruikte materialen)</w:t>
       </w:r>
     </w:p>
     <w:p>
@@ -8626,23 +8842,10 @@
           <w:color w:val="000000"/>
           <w:sz w:val="26"/>
           <w:szCs w:val="26"/>
-          <w:highlight w:val="yellow"/>
           <w:lang w:eastAsia="nl-NL"/>
         </w:rPr>
-        <w:t>Prijs per sprint is een vergoeding die word gevraagd voor elke sprint in het project. Een sprint duurt 2 tot maximaal 4 weken. Binnen deze tijd pakt het team een vooraf geselecteerde hoeveelheid werk op wat helemaal afgemaakt wordt. Het resultaat van elke sprint is een stukje werkende software. Daardoor is het product snel bruikbaar en krijgt het team snel feedback op het product en het proces.</w:t>
-      </w:r>
-    </w:p>
-    <w:p>
-      <w:pPr>
-        <w:spacing w:line="240" w:lineRule="auto"/>
-        <w:rPr>
-          <w:rFonts w:ascii="Calibri" w:eastAsia="Times New Roman" w:hAnsi="Calibri" w:cs="Tahoma"/>
-          <w:color w:val="000000"/>
-          <w:sz w:val="26"/>
-          <w:szCs w:val="26"/>
-          <w:lang w:eastAsia="nl-NL"/>
-        </w:rPr>
-      </w:pPr>
+        <w:t>Voor het gebruik van licenties, de werkruimte, printpapier en alle andere faciliteiten waar</w:t>
+      </w:r>
       <w:r>
         <w:rPr>
           <w:rFonts w:ascii="Calibri" w:eastAsia="Times New Roman" w:hAnsi="Calibri" w:cs="Arial"/>
@@ -8651,98 +8854,68 @@
           <w:szCs w:val="26"/>
           <w:lang w:eastAsia="nl-NL"/>
         </w:rPr>
-        <w:t> </w:t>
-      </w:r>
-    </w:p>
-    <w:p>
-      <w:pPr>
-        <w:spacing w:line="240" w:lineRule="auto"/>
-        <w:rPr>
-          <w:rFonts w:ascii="Calibri" w:eastAsia="Times New Roman" w:hAnsi="Calibri" w:cs="Tahoma"/>
-          <w:color w:val="000000"/>
-          <w:sz w:val="26"/>
-          <w:szCs w:val="26"/>
+        <w:t xml:space="preserve"> wij kosten voor maken 0,- .</w:t>
+      </w:r>
+    </w:p>
+    <w:p>
+      <w:pPr>
+        <w:pStyle w:val="Kop1"/>
+      </w:pPr>
+      <w:bookmarkStart w:id="94" w:name="_Toc408950615"/>
+    </w:p>
+    <w:p>
+      <w:pPr>
+        <w:pStyle w:val="Kop1"/>
+      </w:pPr>
+    </w:p>
+    <w:p>
+      <w:pPr>
+        <w:pStyle w:val="Kop1"/>
+      </w:pPr>
+    </w:p>
+    <w:p>
+      <w:pPr>
+        <w:pStyle w:val="Kop1"/>
+      </w:pPr>
+    </w:p>
+    <w:p>
+      <w:pPr>
+        <w:pStyle w:val="Kop1"/>
+        <w:rPr>
+          <w:rFonts w:asciiTheme="minorHAnsi" w:eastAsiaTheme="minorHAnsi" w:hAnsiTheme="minorHAnsi" w:cstheme="minorBidi"/>
+          <w:b w:val="0"/>
+          <w:bCs w:val="0"/>
+          <w:color w:val="auto"/>
+          <w:sz w:val="22"/>
+          <w:szCs w:val="22"/>
+        </w:rPr>
+      </w:pPr>
+    </w:p>
+    <w:p>
+      <w:pPr>
+        <w:rPr>
           <w:lang w:eastAsia="nl-NL"/>
         </w:rPr>
       </w:pPr>
-      <w:r>
-        <w:rPr>
-          <w:rFonts w:ascii="Calibri" w:eastAsia="Times New Roman" w:hAnsi="Calibri" w:cs="Arial"/>
-          <w:b/>
-          <w:bCs/>
-          <w:color w:val="000000"/>
-          <w:sz w:val="26"/>
-          <w:szCs w:val="26"/>
-          <w:lang w:eastAsia="nl-NL"/>
-        </w:rPr>
-        <w:t>Overige kosten</w:t>
-      </w:r>
-      <w:r>
-        <w:rPr>
-          <w:rFonts w:ascii="Calibri" w:eastAsia="Times New Roman" w:hAnsi="Calibri" w:cs="Arial"/>
-          <w:color w:val="000000"/>
-          <w:sz w:val="26"/>
-          <w:szCs w:val="26"/>
-          <w:lang w:eastAsia="nl-NL"/>
-        </w:rPr>
-        <w:t> (gebruikte materialen)</w:t>
-      </w:r>
-    </w:p>
-    <w:p>
-      <w:pPr>
-        <w:spacing w:line="240" w:lineRule="auto"/>
-        <w:rPr>
-          <w:rFonts w:ascii="Calibri" w:eastAsia="Times New Roman" w:hAnsi="Calibri" w:cs="Tahoma"/>
-          <w:color w:val="000000"/>
-          <w:sz w:val="26"/>
-          <w:szCs w:val="26"/>
-          <w:lang w:eastAsia="nl-NL"/>
-        </w:rPr>
-      </w:pPr>
-      <w:r>
-        <w:rPr>
-          <w:rFonts w:ascii="Calibri" w:eastAsia="Times New Roman" w:hAnsi="Calibri" w:cs="Arial"/>
-          <w:color w:val="000000"/>
-          <w:sz w:val="26"/>
-          <w:szCs w:val="26"/>
-          <w:lang w:eastAsia="nl-NL"/>
-        </w:rPr>
-        <w:t>Voor het gebruik van licenties, de werkruimte, printpapier en alle andere faciliteiten waar</w:t>
-      </w:r>
-      <w:r>
-        <w:rPr>
-          <w:rFonts w:ascii="Calibri" w:eastAsia="Times New Roman" w:hAnsi="Calibri" w:cs="Arial"/>
-          <w:color w:val="000000"/>
-          <w:sz w:val="26"/>
-          <w:szCs w:val="26"/>
-          <w:lang w:eastAsia="nl-NL"/>
-        </w:rPr>
-        <w:t xml:space="preserve"> wij kosten voor maken 0,- .</w:t>
-      </w:r>
     </w:p>
     <w:p>
       <w:pPr>
         <w:pStyle w:val="Kop1"/>
       </w:pPr>
-      <w:bookmarkStart w:id="96" w:name="_Toc408950615"/>
-    </w:p>
-    <w:p>
-      <w:pPr>
-        <w:pStyle w:val="Kop1"/>
-      </w:pPr>
-      <w:bookmarkStart w:id="97" w:name="_Toc443636554"/>
-      <w:r>
+      <w:bookmarkStart w:id="95" w:name="_Toc443645764"/>
+      <w:r>
+        <w:lastRenderedPageBreak/>
         <w:t>10</w:t>
       </w:r>
       <w:r>
         <w:t xml:space="preserve">. </w:t>
       </w:r>
-      <w:bookmarkEnd w:id="93"/>
+      <w:bookmarkEnd w:id="91"/>
       <w:r>
         <w:t>Risico’s</w:t>
       </w:r>
-      <w:bookmarkEnd w:id="96"/>
-      <w:bookmarkEnd w:id="97"/>
+      <w:bookmarkEnd w:id="94"/>
+      <w:bookmarkEnd w:id="95"/>
     </w:p>
     <w:p>
       <w:pPr>
@@ -9911,7 +10084,6 @@
         <w:docPartUnique/>
       </w:docPartObj>
     </w:sdtPr>
-    <w:sdtEndPr/>
     <w:sdtContent>
       <w:p>
         <w:pPr>
@@ -9931,7 +10103,7 @@
           <w:rPr>
             <w:noProof/>
           </w:rPr>
-          <w:t>13</w:t>
+          <w:t>15</w:t>
         </w:r>
         <w:r>
           <w:fldChar w:fldCharType="end"/>
@@ -12088,7 +12260,7 @@
 </file>
 
 <file path=customXml/itemProps1.xml><?xml version="1.0" encoding="utf-8"?>
-<ds:datastoreItem xmlns:ds="http://schemas.openxmlformats.org/officeDocument/2006/customXml" ds:itemID="{4C471CC3-7096-43FC-8C11-BB17622D635E}">
+<ds:datastoreItem xmlns:ds="http://schemas.openxmlformats.org/officeDocument/2006/customXml" ds:itemID="{76DCB22A-E7EB-4CC0-A828-BA265D4B316A}">
   <ds:schemaRefs>
     <ds:schemaRef ds:uri="http://schemas.openxmlformats.org/officeDocument/2006/bibliography"/>
   </ds:schemaRefs>

</xml_diff>